<commit_message>
Modified content documentation file
</commit_message>
<xml_diff>
--- a/PECL2_documentation.docx
+++ b/PECL2_documentation.docx
@@ -6,33 +6,164 @@
       <w:pPr>
         <w:jc w:val="center"/>
         <w:rPr>
-          <w:sz w:val="40"/>
-          <w:lang w:val="en-US"/>
-        </w:rPr>
-      </w:pPr>
-      <w:r>
-        <w:rPr>
           <w:b/>
           <w:sz w:val="40"/>
           <w:u w:val="single"/>
-          <w:lang w:val="en-US"/>
-        </w:rPr>
-        <w:t>PECL2 - Documentation</w:t>
-      </w:r>
-    </w:p>
-    <w:p>
-      <w:pPr>
-        <w:rPr>
-          <w:b/>
-          <w:lang w:val="en-US"/>
-        </w:rPr>
-      </w:pPr>
-      <w:r>
-        <w:rPr>
-          <w:b/>
-          <w:lang w:val="en-US"/>
-        </w:rPr>
-        <w:t>Some changes have been made from PECL1</w:t>
+          <w:lang w:val="fr-FR"/>
+        </w:rPr>
+      </w:pPr>
+      <w:r>
+        <w:rPr>
+          <w:b/>
+          <w:sz w:val="40"/>
+          <w:u w:val="single"/>
+          <w:lang w:val="fr-FR"/>
+        </w:rPr>
+        <w:t>P</w:t>
+      </w:r>
+      <w:bookmarkStart w:id="0" w:name="_GoBack"/>
+      <w:bookmarkEnd w:id="0"/>
+      <w:r>
+        <w:rPr>
+          <w:b/>
+          <w:sz w:val="40"/>
+          <w:u w:val="single"/>
+          <w:lang w:val="fr-FR"/>
+        </w:rPr>
+        <w:t xml:space="preserve">ECL2 </w:t>
+      </w:r>
+      <w:r>
+        <w:rPr>
+          <w:b/>
+          <w:sz w:val="40"/>
+          <w:u w:val="single"/>
+          <w:lang w:val="fr-FR"/>
+        </w:rPr>
+        <w:t>–</w:t>
+      </w:r>
+      <w:r>
+        <w:rPr>
+          <w:b/>
+          <w:sz w:val="40"/>
+          <w:u w:val="single"/>
+          <w:lang w:val="fr-FR"/>
+        </w:rPr>
+        <w:t xml:space="preserve"> Documentation</w:t>
+      </w:r>
+    </w:p>
+    <w:p>
+      <w:pPr>
+        <w:jc w:val="center"/>
+        <w:rPr>
+          <w:sz w:val="36"/>
+        </w:rPr>
+      </w:pPr>
+      <w:r>
+        <w:rPr>
+          <w:sz w:val="36"/>
+        </w:rPr>
+        <w:t xml:space="preserve">Manuel Urbano Schere Rodríguez </w:t>
+      </w:r>
+      <w:r>
+        <w:rPr>
+          <w:sz w:val="36"/>
+        </w:rPr>
+        <w:t>&amp; Sergio de la Mata Moratilla</w:t>
+      </w:r>
+    </w:p>
+    <w:p>
+      <w:pPr>
+        <w:jc w:val="center"/>
+        <w:rPr>
+          <w:sz w:val="36"/>
+        </w:rPr>
+      </w:pPr>
+      <w:r>
+        <w:rPr>
+          <w:sz w:val="36"/>
+        </w:rPr>
+        <w:t>2ºGIC E &amp; 2ºGII E</w:t>
+      </w:r>
+    </w:p>
+    <w:p>
+      <w:pPr>
+        <w:rPr>
+          <w:b/>
+          <w:lang w:val="en-GB"/>
+        </w:rPr>
+      </w:pPr>
+      <w:r>
+        <w:rPr>
+          <w:b/>
+          <w:lang w:val="en-GB"/>
+        </w:rPr>
+        <w:t>Introduction</w:t>
+      </w:r>
+    </w:p>
+    <w:p>
+      <w:pPr>
+        <w:rPr>
+          <w:lang w:val="en-US"/>
+        </w:rPr>
+      </w:pPr>
+      <w:r>
+        <w:rPr>
+          <w:lang w:val="en-US"/>
+        </w:rPr>
+        <w:t xml:space="preserve">This practice was </w:t>
+      </w:r>
+      <w:r>
+        <w:rPr>
+          <w:lang w:val="en-US"/>
+        </w:rPr>
+        <w:t xml:space="preserve">made using as base the requirements provided at PECL1 and </w:t>
+      </w:r>
+      <w:r>
+        <w:rPr>
+          <w:lang w:val="en-US"/>
+        </w:rPr>
+        <w:t>the previous practice</w:t>
+      </w:r>
+      <w:r>
+        <w:rPr>
+          <w:lang w:val="en-US"/>
+        </w:rPr>
+        <w:t xml:space="preserve"> made.</w:t>
+      </w:r>
+      <w:r>
+        <w:rPr>
+          <w:lang w:val="en-US"/>
+        </w:rPr>
+        <w:t xml:space="preserve"> For that reason, it was needed to make a set of changes to the previous practice to get the request results from the new one.</w:t>
+      </w:r>
+    </w:p>
+    <w:p>
+      <w:pPr>
+        <w:rPr>
+          <w:b/>
+          <w:lang w:val="en-US"/>
+        </w:rPr>
+      </w:pPr>
+      <w:r>
+        <w:rPr>
+          <w:b/>
+          <w:lang w:val="en-US"/>
+        </w:rPr>
+        <w:t>Some changes</w:t>
+      </w:r>
+      <w:r>
+        <w:rPr>
+          <w:b/>
+          <w:lang w:val="en-US"/>
+        </w:rPr>
+        <w:t xml:space="preserve"> which</w:t>
+      </w:r>
+      <w:r>
+        <w:rPr>
+          <w:b/>
+          <w:lang w:val="en-US"/>
+        </w:rPr>
+        <w:t xml:space="preserve"> have been made from PECL1</w:t>
       </w:r>
       <w:r>
         <w:rPr>
@@ -82,7 +213,19 @@
         <w:rPr>
           <w:lang w:val="en-US"/>
         </w:rPr>
-        <w:t>buysticket</w:t>
+        <w:t>buys</w:t>
+      </w:r>
+      <w:r>
+        <w:rPr>
+          <w:lang w:val="en-US"/>
+        </w:rPr>
+        <w:t>T</w:t>
+      </w:r>
+      <w:r>
+        <w:rPr>
+          <w:lang w:val="en-US"/>
+        </w:rPr>
+        <w:t>icket</w:t>
       </w:r>
       <w:proofErr w:type="spellEnd"/>
       <w:r>
@@ -123,7 +266,43 @@
         <w:rPr>
           <w:lang w:val="en-US"/>
         </w:rPr>
-        <w:t>” field that indicates the max. number of tickets that a user can buy for the same concert.</w:t>
+        <w:t xml:space="preserve">” field that indicates the </w:t>
+      </w:r>
+      <w:r>
+        <w:rPr>
+          <w:lang w:val="en-US"/>
+        </w:rPr>
+        <w:t xml:space="preserve">number of the tickets from the ones he/she has bought for a same concert with a </w:t>
+      </w:r>
+      <w:r>
+        <w:rPr>
+          <w:lang w:val="en-US"/>
+        </w:rPr>
+        <w:t>max</w:t>
+      </w:r>
+      <w:r>
+        <w:rPr>
+          <w:lang w:val="en-US"/>
+        </w:rPr>
+        <w:t>imum</w:t>
+      </w:r>
+      <w:r>
+        <w:rPr>
+          <w:lang w:val="en-US"/>
+        </w:rPr>
+        <w:t xml:space="preserve"> number of tickets that a user can buy for</w:t>
+      </w:r>
+      <w:r>
+        <w:rPr>
+          <w:lang w:val="en-US"/>
+        </w:rPr>
+        <w:t xml:space="preserve"> it</w:t>
+      </w:r>
+      <w:r>
+        <w:rPr>
+          <w:lang w:val="en-US"/>
+        </w:rPr>
+        <w:t>.</w:t>
       </w:r>
     </w:p>
     <w:p>
@@ -141,7 +320,7 @@
         <w:rPr>
           <w:lang w:val="en-US"/>
         </w:rPr>
-        <w:t>“physical” and “digital” tables along with the “is a” relation have been removed due to the difficulty of implementing inheritance with MySQL. Instead, the disc table now has an “</w:t>
+        <w:t>“physical” and “digital” tables along with the “is a” relation have been removed due to the difficulty of implementing inheritance with MySQL. Instead, the disc table now has a “</w:t>
       </w:r>
       <w:proofErr w:type="spellStart"/>
       <w:r>
@@ -155,7 +334,31 @@
         <w:rPr>
           <w:lang w:val="en-US"/>
         </w:rPr>
-        <w:t>” field which indicates if it´s a physical or a digital disc. If it´s a physical disc, the “</w:t>
+        <w:t>” field which indicates if it</w:t>
+      </w:r>
+      <w:r>
+        <w:rPr>
+          <w:lang w:val="en-US"/>
+        </w:rPr>
+        <w:t xml:space="preserve"> i</w:t>
+      </w:r>
+      <w:r>
+        <w:rPr>
+          <w:lang w:val="en-US"/>
+        </w:rPr>
+        <w:t>s a physical or a digital disc. If it</w:t>
+      </w:r>
+      <w:r>
+        <w:rPr>
+          <w:lang w:val="en-US"/>
+        </w:rPr>
+        <w:t xml:space="preserve"> i</w:t>
+      </w:r>
+      <w:r>
+        <w:rPr>
+          <w:lang w:val="en-US"/>
+        </w:rPr>
+        <w:t>s a physical disc, the “</w:t>
       </w:r>
       <w:proofErr w:type="spellStart"/>
       <w:r>
@@ -198,6 +401,12 @@
           <w:lang w:val="en-US"/>
         </w:rPr>
         <w:t xml:space="preserve"> field will contain the disc´s size in megabytes.</w:t>
+      </w:r>
+      <w:r>
+        <w:rPr>
+          <w:lang w:val="en-US"/>
+        </w:rPr>
+        <w:t xml:space="preserve"> Whenever one of the options is taken the fields related with the other will be directed to null.</w:t>
       </w:r>
     </w:p>
     <w:p>
@@ -222,7 +431,19 @@
         <w:rPr>
           <w:lang w:val="en-US"/>
         </w:rPr>
-        <w:t>phonenumbers</w:t>
+        <w:t>phone</w:t>
+      </w:r>
+      <w:r>
+        <w:rPr>
+          <w:lang w:val="en-US"/>
+        </w:rPr>
+        <w:t>N</w:t>
+      </w:r>
+      <w:r>
+        <w:rPr>
+          <w:lang w:val="en-US"/>
+        </w:rPr>
+        <w:t>umbers</w:t>
       </w:r>
       <w:proofErr w:type="spellEnd"/>
       <w:r>
@@ -282,7 +503,31 @@
         <w:rPr>
           <w:lang w:val="en-US"/>
         </w:rPr>
-        <w:t>givesopinionconcert</w:t>
+        <w:t>gives</w:t>
+      </w:r>
+      <w:r>
+        <w:rPr>
+          <w:lang w:val="en-US"/>
+        </w:rPr>
+        <w:t>O</w:t>
+      </w:r>
+      <w:r>
+        <w:rPr>
+          <w:lang w:val="en-US"/>
+        </w:rPr>
+        <w:t>pinion</w:t>
+      </w:r>
+      <w:r>
+        <w:rPr>
+          <w:lang w:val="en-US"/>
+        </w:rPr>
+        <w:t>C</w:t>
+      </w:r>
+      <w:r>
+        <w:rPr>
+          <w:lang w:val="en-US"/>
+        </w:rPr>
+        <w:t>oncert</w:t>
       </w:r>
       <w:proofErr w:type="spellEnd"/>
       <w:r>
@@ -296,7 +541,31 @@
         <w:rPr>
           <w:lang w:val="en-US"/>
         </w:rPr>
-        <w:t>givesopiniondisc</w:t>
+        <w:t>gives</w:t>
+      </w:r>
+      <w:r>
+        <w:rPr>
+          <w:lang w:val="en-US"/>
+        </w:rPr>
+        <w:t>O</w:t>
+      </w:r>
+      <w:r>
+        <w:rPr>
+          <w:lang w:val="en-US"/>
+        </w:rPr>
+        <w:t>pinion</w:t>
+      </w:r>
+      <w:r>
+        <w:rPr>
+          <w:lang w:val="en-US"/>
+        </w:rPr>
+        <w:t>D</w:t>
+      </w:r>
+      <w:r>
+        <w:rPr>
+          <w:lang w:val="en-US"/>
+        </w:rPr>
+        <w:t>isc</w:t>
       </w:r>
       <w:proofErr w:type="spellEnd"/>
       <w:r>
@@ -337,7 +606,39 @@
         <w:rPr>
           <w:lang w:val="en-US"/>
         </w:rPr>
-        <w:t xml:space="preserve"> The field opinion has been removed due to it being unnecessary.</w:t>
+        <w:t xml:space="preserve"> The field </w:t>
+      </w:r>
+      <w:r>
+        <w:rPr>
+          <w:lang w:val="en-US"/>
+        </w:rPr>
+        <w:t>“</w:t>
+      </w:r>
+      <w:proofErr w:type="spellStart"/>
+      <w:r>
+        <w:rPr>
+          <w:lang w:val="en-US"/>
+        </w:rPr>
+        <w:t>opinion”</w:t>
+      </w:r>
+      <w:proofErr w:type="spellEnd"/>
+      <w:r>
+        <w:rPr>
+          <w:lang w:val="en-US"/>
+        </w:rPr>
+        <w:t xml:space="preserve"> has been removed </w:t>
+      </w:r>
+      <w:r>
+        <w:rPr>
+          <w:lang w:val="en-US"/>
+        </w:rPr>
+        <w:t xml:space="preserve">as it was </w:t>
+      </w:r>
+      <w:r>
+        <w:rPr>
+          <w:lang w:val="en-US"/>
+        </w:rPr>
+        <w:t>unnecessary.</w:t>
       </w:r>
     </w:p>
     <w:p>
@@ -375,6 +676,40 @@
         </w:rPr>
         <w:t>Cardinality constraints are mostly gone due to the difficulty of correctly implementing it using MySQL.</w:t>
       </w:r>
+      <w:r>
+        <w:rPr>
+          <w:lang w:val="en-US"/>
+        </w:rPr>
+        <w:t xml:space="preserve"> Instead, it was used the field “</w:t>
+      </w:r>
+      <w:proofErr w:type="spellStart"/>
+      <w:r>
+        <w:rPr>
+          <w:lang w:val="en-US"/>
+        </w:rPr>
+        <w:t>ticket_number</w:t>
+      </w:r>
+      <w:proofErr w:type="spellEnd"/>
+      <w:r>
+        <w:rPr>
+          <w:lang w:val="en-US"/>
+        </w:rPr>
+        <w:t>” in the case of the relation “</w:t>
+      </w:r>
+      <w:proofErr w:type="spellStart"/>
+      <w:r>
+        <w:rPr>
+          <w:lang w:val="en-US"/>
+        </w:rPr>
+        <w:t>buyTicket</w:t>
+      </w:r>
+      <w:proofErr w:type="spellEnd"/>
+      <w:r>
+        <w:rPr>
+          <w:lang w:val="en-US"/>
+        </w:rPr>
+        <w:t>” and in the rest of cases to represented it, it was used foreign keys in the relations tables like “plays”, “belongs” and “contains” letting us to have different number of relations between the entities.</w:t>
+      </w:r>
     </w:p>
     <w:p>
       <w:pPr>
@@ -391,44 +726,212 @@
         <w:rPr>
           <w:lang w:val="en-US"/>
         </w:rPr>
-        <w:t>Some minor renames have bee</w:t>
-      </w:r>
-      <w:bookmarkStart w:id="0" w:name="_GoBack"/>
-      <w:bookmarkEnd w:id="0"/>
-      <w:r>
-        <w:rPr>
-          <w:lang w:val="en-US"/>
-        </w:rPr>
-        <w:t xml:space="preserve">n made, which should seem </w:t>
+        <w:t xml:space="preserve">Some minor renames have been made, which should seem </w:t>
+      </w:r>
+      <w:r>
+        <w:rPr>
+          <w:lang w:val="en-US"/>
+        </w:rPr>
+        <w:t>obvious</w:t>
+      </w:r>
+      <w:r>
+        <w:rPr>
+          <w:lang w:val="en-US"/>
+        </w:rPr>
+        <w:t>.</w:t>
+      </w:r>
+    </w:p>
+    <w:p>
+      <w:pPr>
+        <w:pStyle w:val="Prrafodelista"/>
+        <w:numPr>
+          <w:ilvl w:val="0"/>
+          <w:numId w:val="1"/>
+        </w:numPr>
+        <w:rPr>
+          <w:lang w:val="en-US"/>
+        </w:rPr>
+      </w:pPr>
+      <w:r>
+        <w:rPr>
+          <w:lang w:val="en-US"/>
+        </w:rPr>
+        <w:t>The entity “Instrument” isn’t anymore a weak-entity to avoid more complexity in the database.</w:t>
+      </w:r>
+    </w:p>
+    <w:p>
+      <w:pPr>
+        <w:rPr>
+          <w:b/>
+          <w:lang w:val="en-US"/>
+        </w:rPr>
+      </w:pPr>
+      <w:r>
+        <w:rPr>
+          <w:b/>
+          <w:lang w:val="en-US"/>
+        </w:rPr>
+        <w:t>Advantages from this new model</w:t>
+      </w:r>
+    </w:p>
+    <w:p>
+      <w:pPr>
+        <w:pStyle w:val="Prrafodelista"/>
+        <w:numPr>
+          <w:ilvl w:val="0"/>
+          <w:numId w:val="2"/>
+        </w:numPr>
+        <w:rPr>
+          <w:lang w:val="en-US"/>
+        </w:rPr>
+      </w:pPr>
+      <w:r>
+        <w:rPr>
+          <w:lang w:val="en-US"/>
+        </w:rPr>
+        <w:t>This new model lets the database be more organized and reduces the complexity from the weak entities which were created in the previous model.</w:t>
+      </w:r>
+    </w:p>
+    <w:p>
+      <w:pPr>
+        <w:pStyle w:val="Prrafodelista"/>
+        <w:numPr>
+          <w:ilvl w:val="0"/>
+          <w:numId w:val="2"/>
+        </w:numPr>
+        <w:rPr>
+          <w:lang w:val="en-US"/>
+        </w:rPr>
+      </w:pPr>
+      <w:r>
+        <w:rPr>
+          <w:lang w:val="en-US"/>
+        </w:rPr>
+        <w:t xml:space="preserve">If </w:t>
+      </w:r>
+      <w:r>
+        <w:rPr>
+          <w:lang w:val="en-US"/>
+        </w:rPr>
+        <w:t xml:space="preserve">a new insertion </w:t>
+      </w:r>
+      <w:r>
+        <w:rPr>
+          <w:lang w:val="en-US"/>
+        </w:rPr>
+        <w:t>is made regarding the entity “disc” is made, the user doesn’t need to indicate to which kind of disc do we want to introduce it.</w:t>
+      </w:r>
+    </w:p>
+    <w:p>
+      <w:pPr>
+        <w:pStyle w:val="Prrafodelista"/>
+        <w:numPr>
+          <w:ilvl w:val="0"/>
+          <w:numId w:val="2"/>
+        </w:numPr>
+        <w:rPr>
+          <w:lang w:val="en-US"/>
+        </w:rPr>
+      </w:pPr>
+      <w:r>
+        <w:rPr>
+          <w:lang w:val="en-US"/>
+        </w:rPr>
+        <w:lastRenderedPageBreak/>
+        <w:t xml:space="preserve">If </w:t>
+      </w:r>
+      <w:r>
+        <w:rPr>
+          <w:lang w:val="en-US"/>
+        </w:rPr>
+        <w:t>a new insertion is made regarding the entit</w:t>
+      </w:r>
+      <w:r>
+        <w:rPr>
+          <w:lang w:val="en-US"/>
+        </w:rPr>
+        <w:t>ies “</w:t>
+      </w:r>
+      <w:r>
+        <w:rPr>
+          <w:lang w:val="en-US"/>
+        </w:rPr>
+        <w:t>instrument” and “</w:t>
+      </w:r>
+      <w:r>
+        <w:rPr>
+          <w:lang w:val="en-US"/>
+        </w:rPr>
+        <w:t>song</w:t>
+      </w:r>
+      <w:r>
+        <w:rPr>
+          <w:lang w:val="en-US"/>
+        </w:rPr>
+        <w:t>”</w:t>
+      </w:r>
+      <w:r>
+        <w:rPr>
+          <w:lang w:val="en-US"/>
+        </w:rPr>
+        <w:t xml:space="preserve"> it is not </w:t>
       </w:r>
       <w:proofErr w:type="gramStart"/>
       <w:r>
         <w:rPr>
           <w:lang w:val="en-US"/>
         </w:rPr>
-        <w:t>pretty obvious</w:t>
+        <w:t>need</w:t>
       </w:r>
       <w:proofErr w:type="gramEnd"/>
       <w:r>
         <w:rPr>
           <w:lang w:val="en-US"/>
         </w:rPr>
-        <w:t>.</w:t>
-      </w:r>
-    </w:p>
-    <w:p>
-      <w:pPr>
-        <w:rPr>
-          <w:b/>
-          <w:lang w:val="en-US"/>
-        </w:rPr>
-      </w:pPr>
-      <w:r>
-        <w:rPr>
-          <w:b/>
-          <w:lang w:val="en-US"/>
-        </w:rPr>
-        <w:t>The following diagram obtained using reverse engineering accurately illustrates the current database structure:</w:t>
+        <w:t xml:space="preserve"> to specify the id from the musician, in the case of the “instrument”, or else have problems regarding having as discriminator the primary key of two other entities plus their attribute consider part of the discriminator, in the case of the “song”.</w:t>
+      </w:r>
+    </w:p>
+    <w:p>
+      <w:pPr>
+        <w:rPr>
+          <w:b/>
+          <w:lang w:val="en-US"/>
+        </w:rPr>
+      </w:pPr>
+      <w:r>
+        <w:rPr>
+          <w:b/>
+          <w:lang w:val="en-US"/>
+        </w:rPr>
+        <w:t>The following diagram</w:t>
+      </w:r>
+      <w:r>
+        <w:rPr>
+          <w:b/>
+          <w:lang w:val="en-US"/>
+        </w:rPr>
+        <w:t xml:space="preserve"> was</w:t>
+      </w:r>
+      <w:r>
+        <w:rPr>
+          <w:b/>
+          <w:lang w:val="en-US"/>
+        </w:rPr>
+        <w:t xml:space="preserve"> obtained using reverse engineering </w:t>
+      </w:r>
+      <w:r>
+        <w:rPr>
+          <w:b/>
+          <w:lang w:val="en-US"/>
+        </w:rPr>
+        <w:t xml:space="preserve">from MySQL and </w:t>
+      </w:r>
+      <w:r>
+        <w:rPr>
+          <w:b/>
+          <w:lang w:val="en-US"/>
+        </w:rPr>
+        <w:t>accurately illustrates the current database structure:</w:t>
       </w:r>
     </w:p>
     <w:p>
@@ -479,6 +982,2007 @@
         </w:drawing>
       </w:r>
     </w:p>
+    <w:p>
+      <w:pPr>
+        <w:rPr>
+          <w:b/>
+          <w:u w:val="single"/>
+          <w:lang w:val="en-US"/>
+        </w:rPr>
+      </w:pPr>
+      <w:r>
+        <w:rPr>
+          <w:b/>
+          <w:u w:val="single"/>
+          <w:lang w:val="en-US"/>
+        </w:rPr>
+        <w:t>Queries and results:</w:t>
+      </w:r>
+    </w:p>
+    <w:p>
+      <w:pPr>
+        <w:rPr>
+          <w:b/>
+          <w:lang w:val="en-US"/>
+        </w:rPr>
+      </w:pPr>
+      <w:r>
+        <w:rPr>
+          <w:b/>
+          <w:lang w:val="en-US"/>
+        </w:rPr>
+        <w:t>1.Show all Jazz groups</w:t>
+      </w:r>
+    </w:p>
+    <w:p>
+      <w:pPr>
+        <w:rPr>
+          <w:noProof/>
+        </w:rPr>
+      </w:pPr>
+      <w:r>
+        <w:rPr>
+          <w:noProof/>
+        </w:rPr>
+        <w:drawing>
+          <wp:inline distT="0" distB="0" distL="0" distR="0" wp14:anchorId="06A7CA83" wp14:editId="619BE576">
+            <wp:extent cx="1972154" cy="527041"/>
+            <wp:effectExtent l="0" t="0" r="0" b="6985"/>
+            <wp:docPr id="3" name="Imagen 3"/>
+            <wp:cNvGraphicFramePr>
+              <a:graphicFrameLocks xmlns:a="http://schemas.openxmlformats.org/drawingml/2006/main" noChangeAspect="1"/>
+            </wp:cNvGraphicFramePr>
+            <a:graphic xmlns:a="http://schemas.openxmlformats.org/drawingml/2006/main">
+              <a:graphicData uri="http://schemas.openxmlformats.org/drawingml/2006/picture">
+                <pic:pic xmlns:pic="http://schemas.openxmlformats.org/drawingml/2006/picture">
+                  <pic:nvPicPr>
+                    <pic:cNvPr id="1" name=""/>
+                    <pic:cNvPicPr/>
+                  </pic:nvPicPr>
+                  <pic:blipFill>
+                    <a:blip r:embed="rId6"/>
+                    <a:stretch>
+                      <a:fillRect/>
+                    </a:stretch>
+                  </pic:blipFill>
+                  <pic:spPr>
+                    <a:xfrm>
+                      <a:off x="0" y="0"/>
+                      <a:ext cx="2039934" cy="545155"/>
+                    </a:xfrm>
+                    <a:prstGeom prst="rect">
+                      <a:avLst/>
+                    </a:prstGeom>
+                  </pic:spPr>
+                </pic:pic>
+              </a:graphicData>
+            </a:graphic>
+          </wp:inline>
+        </w:drawing>
+      </w:r>
+    </w:p>
+    <w:p>
+      <w:pPr>
+        <w:rPr>
+          <w:b/>
+          <w:lang w:val="en-US"/>
+        </w:rPr>
+      </w:pPr>
+      <w:r>
+        <w:rPr>
+          <w:noProof/>
+        </w:rPr>
+        <w:drawing>
+          <wp:inline distT="0" distB="0" distL="0" distR="0" wp14:anchorId="32EEB807" wp14:editId="7F091002">
+            <wp:extent cx="547389" cy="627009"/>
+            <wp:effectExtent l="0" t="0" r="5080" b="1905"/>
+            <wp:docPr id="4" name="Imagen 4"/>
+            <wp:cNvGraphicFramePr>
+              <a:graphicFrameLocks xmlns:a="http://schemas.openxmlformats.org/drawingml/2006/main" noChangeAspect="1"/>
+            </wp:cNvGraphicFramePr>
+            <a:graphic xmlns:a="http://schemas.openxmlformats.org/drawingml/2006/main">
+              <a:graphicData uri="http://schemas.openxmlformats.org/drawingml/2006/picture">
+                <pic:pic xmlns:pic="http://schemas.openxmlformats.org/drawingml/2006/picture">
+                  <pic:nvPicPr>
+                    <pic:cNvPr id="1" name=""/>
+                    <pic:cNvPicPr/>
+                  </pic:nvPicPr>
+                  <pic:blipFill>
+                    <a:blip r:embed="rId7"/>
+                    <a:stretch>
+                      <a:fillRect/>
+                    </a:stretch>
+                  </pic:blipFill>
+                  <pic:spPr>
+                    <a:xfrm>
+                      <a:off x="0" y="0"/>
+                      <a:ext cx="582108" cy="666778"/>
+                    </a:xfrm>
+                    <a:prstGeom prst="rect">
+                      <a:avLst/>
+                    </a:prstGeom>
+                  </pic:spPr>
+                </pic:pic>
+              </a:graphicData>
+            </a:graphic>
+          </wp:inline>
+        </w:drawing>
+      </w:r>
+    </w:p>
+    <w:p>
+      <w:pPr>
+        <w:rPr>
+          <w:b/>
+          <w:lang w:val="en-US"/>
+        </w:rPr>
+      </w:pPr>
+      <w:r>
+        <w:rPr>
+          <w:b/>
+          <w:lang w:val="en-US"/>
+        </w:rPr>
+        <w:t>2. Show the name of all musicians playing drums</w:t>
+      </w:r>
+    </w:p>
+    <w:p>
+      <w:pPr>
+        <w:rPr>
+          <w:b/>
+          <w:lang w:val="en-US"/>
+        </w:rPr>
+      </w:pPr>
+      <w:r>
+        <w:rPr>
+          <w:noProof/>
+        </w:rPr>
+        <w:drawing>
+          <wp:inline distT="0" distB="0" distL="0" distR="0" wp14:anchorId="648EADFB" wp14:editId="39AE6115">
+            <wp:extent cx="6871559" cy="489794"/>
+            <wp:effectExtent l="0" t="0" r="5715" b="5715"/>
+            <wp:docPr id="5" name="Imagen 5"/>
+            <wp:cNvGraphicFramePr>
+              <a:graphicFrameLocks xmlns:a="http://schemas.openxmlformats.org/drawingml/2006/main" noChangeAspect="1"/>
+            </wp:cNvGraphicFramePr>
+            <a:graphic xmlns:a="http://schemas.openxmlformats.org/drawingml/2006/main">
+              <a:graphicData uri="http://schemas.openxmlformats.org/drawingml/2006/picture">
+                <pic:pic xmlns:pic="http://schemas.openxmlformats.org/drawingml/2006/picture">
+                  <pic:nvPicPr>
+                    <pic:cNvPr id="1" name=""/>
+                    <pic:cNvPicPr/>
+                  </pic:nvPicPr>
+                  <pic:blipFill>
+                    <a:blip r:embed="rId8"/>
+                    <a:stretch>
+                      <a:fillRect/>
+                    </a:stretch>
+                  </pic:blipFill>
+                  <pic:spPr>
+                    <a:xfrm>
+                      <a:off x="0" y="0"/>
+                      <a:ext cx="7085839" cy="505068"/>
+                    </a:xfrm>
+                    <a:prstGeom prst="rect">
+                      <a:avLst/>
+                    </a:prstGeom>
+                  </pic:spPr>
+                </pic:pic>
+              </a:graphicData>
+            </a:graphic>
+          </wp:inline>
+        </w:drawing>
+      </w:r>
+    </w:p>
+    <w:p>
+      <w:pPr>
+        <w:rPr>
+          <w:b/>
+          <w:lang w:val="en-US"/>
+        </w:rPr>
+      </w:pPr>
+      <w:r>
+        <w:rPr>
+          <w:noProof/>
+        </w:rPr>
+        <w:drawing>
+          <wp:inline distT="0" distB="0" distL="0" distR="0" wp14:anchorId="564BD865" wp14:editId="5D990640">
+            <wp:extent cx="577078" cy="716195"/>
+            <wp:effectExtent l="0" t="0" r="0" b="8255"/>
+            <wp:docPr id="6" name="Imagen 6"/>
+            <wp:cNvGraphicFramePr>
+              <a:graphicFrameLocks xmlns:a="http://schemas.openxmlformats.org/drawingml/2006/main" noChangeAspect="1"/>
+            </wp:cNvGraphicFramePr>
+            <a:graphic xmlns:a="http://schemas.openxmlformats.org/drawingml/2006/main">
+              <a:graphicData uri="http://schemas.openxmlformats.org/drawingml/2006/picture">
+                <pic:pic xmlns:pic="http://schemas.openxmlformats.org/drawingml/2006/picture">
+                  <pic:nvPicPr>
+                    <pic:cNvPr id="1" name=""/>
+                    <pic:cNvPicPr/>
+                  </pic:nvPicPr>
+                  <pic:blipFill>
+                    <a:blip r:embed="rId9"/>
+                    <a:stretch>
+                      <a:fillRect/>
+                    </a:stretch>
+                  </pic:blipFill>
+                  <pic:spPr>
+                    <a:xfrm>
+                      <a:off x="0" y="0"/>
+                      <a:ext cx="599449" cy="743959"/>
+                    </a:xfrm>
+                    <a:prstGeom prst="rect">
+                      <a:avLst/>
+                    </a:prstGeom>
+                  </pic:spPr>
+                </pic:pic>
+              </a:graphicData>
+            </a:graphic>
+          </wp:inline>
+        </w:drawing>
+      </w:r>
+    </w:p>
+    <w:p>
+      <w:pPr>
+        <w:rPr>
+          <w:b/>
+          <w:lang w:val="en-US"/>
+        </w:rPr>
+      </w:pPr>
+      <w:r>
+        <w:rPr>
+          <w:b/>
+          <w:lang w:val="en-US"/>
+        </w:rPr>
+        <w:t>3. Show the name of all Jazz saxophonists</w:t>
+      </w:r>
+    </w:p>
+    <w:p>
+      <w:pPr>
+        <w:rPr>
+          <w:b/>
+          <w:lang w:val="en-US"/>
+        </w:rPr>
+      </w:pPr>
+      <w:r>
+        <w:rPr>
+          <w:noProof/>
+        </w:rPr>
+        <w:drawing>
+          <wp:inline distT="0" distB="0" distL="0" distR="0" wp14:anchorId="763E76CF" wp14:editId="48DDE914">
+            <wp:extent cx="6645910" cy="629920"/>
+            <wp:effectExtent l="0" t="0" r="2540" b="0"/>
+            <wp:docPr id="7" name="Imagen 7"/>
+            <wp:cNvGraphicFramePr>
+              <a:graphicFrameLocks xmlns:a="http://schemas.openxmlformats.org/drawingml/2006/main" noChangeAspect="1"/>
+            </wp:cNvGraphicFramePr>
+            <a:graphic xmlns:a="http://schemas.openxmlformats.org/drawingml/2006/main">
+              <a:graphicData uri="http://schemas.openxmlformats.org/drawingml/2006/picture">
+                <pic:pic xmlns:pic="http://schemas.openxmlformats.org/drawingml/2006/picture">
+                  <pic:nvPicPr>
+                    <pic:cNvPr id="1" name=""/>
+                    <pic:cNvPicPr/>
+                  </pic:nvPicPr>
+                  <pic:blipFill>
+                    <a:blip r:embed="rId10"/>
+                    <a:stretch>
+                      <a:fillRect/>
+                    </a:stretch>
+                  </pic:blipFill>
+                  <pic:spPr>
+                    <a:xfrm>
+                      <a:off x="0" y="0"/>
+                      <a:ext cx="6645910" cy="629920"/>
+                    </a:xfrm>
+                    <a:prstGeom prst="rect">
+                      <a:avLst/>
+                    </a:prstGeom>
+                  </pic:spPr>
+                </pic:pic>
+              </a:graphicData>
+            </a:graphic>
+          </wp:inline>
+        </w:drawing>
+      </w:r>
+    </w:p>
+    <w:p>
+      <w:pPr>
+        <w:rPr>
+          <w:b/>
+          <w:lang w:val="en-US"/>
+        </w:rPr>
+      </w:pPr>
+      <w:r>
+        <w:rPr>
+          <w:b/>
+          <w:noProof/>
+          <w:lang w:val="en-US"/>
+        </w:rPr>
+        <w:drawing>
+          <wp:inline distT="0" distB="0" distL="0" distR="0" wp14:anchorId="07743503" wp14:editId="14DD40FA">
+            <wp:extent cx="614527" cy="488470"/>
+            <wp:effectExtent l="0" t="0" r="0" b="6985"/>
+            <wp:docPr id="8" name="Imagen 8"/>
+            <wp:cNvGraphicFramePr>
+              <a:graphicFrameLocks xmlns:a="http://schemas.openxmlformats.org/drawingml/2006/main" noChangeAspect="1"/>
+            </wp:cNvGraphicFramePr>
+            <a:graphic xmlns:a="http://schemas.openxmlformats.org/drawingml/2006/main">
+              <a:graphicData uri="http://schemas.openxmlformats.org/drawingml/2006/picture">
+                <pic:pic xmlns:pic="http://schemas.openxmlformats.org/drawingml/2006/picture">
+                  <pic:nvPicPr>
+                    <pic:cNvPr id="1" name=""/>
+                    <pic:cNvPicPr/>
+                  </pic:nvPicPr>
+                  <pic:blipFill>
+                    <a:blip r:embed="rId11"/>
+                    <a:stretch>
+                      <a:fillRect/>
+                    </a:stretch>
+                  </pic:blipFill>
+                  <pic:spPr>
+                    <a:xfrm>
+                      <a:off x="0" y="0"/>
+                      <a:ext cx="619007" cy="492031"/>
+                    </a:xfrm>
+                    <a:prstGeom prst="rect">
+                      <a:avLst/>
+                    </a:prstGeom>
+                  </pic:spPr>
+                </pic:pic>
+              </a:graphicData>
+            </a:graphic>
+          </wp:inline>
+        </w:drawing>
+      </w:r>
+    </w:p>
+    <w:p>
+      <w:pPr>
+        <w:rPr>
+          <w:b/>
+          <w:lang w:val="en-US"/>
+        </w:rPr>
+      </w:pPr>
+      <w:r>
+        <w:rPr>
+          <w:b/>
+          <w:lang w:val="en-US"/>
+        </w:rPr>
+        <w:t>4. Show all the groups that have given concerts in Spain</w:t>
+      </w:r>
+    </w:p>
+    <w:p>
+      <w:pPr>
+        <w:rPr>
+          <w:b/>
+          <w:lang w:val="en-US"/>
+        </w:rPr>
+      </w:pPr>
+      <w:r>
+        <w:rPr>
+          <w:b/>
+          <w:noProof/>
+          <w:lang w:val="en-US"/>
+        </w:rPr>
+        <w:drawing>
+          <wp:inline distT="0" distB="0" distL="0" distR="0" wp14:anchorId="33ED890F" wp14:editId="24397CED">
+            <wp:extent cx="6645910" cy="518795"/>
+            <wp:effectExtent l="0" t="0" r="2540" b="0"/>
+            <wp:docPr id="9" name="Imagen 9"/>
+            <wp:cNvGraphicFramePr>
+              <a:graphicFrameLocks xmlns:a="http://schemas.openxmlformats.org/drawingml/2006/main" noChangeAspect="1"/>
+            </wp:cNvGraphicFramePr>
+            <a:graphic xmlns:a="http://schemas.openxmlformats.org/drawingml/2006/main">
+              <a:graphicData uri="http://schemas.openxmlformats.org/drawingml/2006/picture">
+                <pic:pic xmlns:pic="http://schemas.openxmlformats.org/drawingml/2006/picture">
+                  <pic:nvPicPr>
+                    <pic:cNvPr id="1" name=""/>
+                    <pic:cNvPicPr/>
+                  </pic:nvPicPr>
+                  <pic:blipFill>
+                    <a:blip r:embed="rId12"/>
+                    <a:stretch>
+                      <a:fillRect/>
+                    </a:stretch>
+                  </pic:blipFill>
+                  <pic:spPr>
+                    <a:xfrm>
+                      <a:off x="0" y="0"/>
+                      <a:ext cx="6645910" cy="518795"/>
+                    </a:xfrm>
+                    <a:prstGeom prst="rect">
+                      <a:avLst/>
+                    </a:prstGeom>
+                  </pic:spPr>
+                </pic:pic>
+              </a:graphicData>
+            </a:graphic>
+          </wp:inline>
+        </w:drawing>
+      </w:r>
+    </w:p>
+    <w:p>
+      <w:pPr>
+        <w:rPr>
+          <w:b/>
+          <w:lang w:val="en-US"/>
+        </w:rPr>
+      </w:pPr>
+      <w:r>
+        <w:rPr>
+          <w:b/>
+          <w:noProof/>
+          <w:lang w:val="en-US"/>
+        </w:rPr>
+        <w:drawing>
+          <wp:inline distT="0" distB="0" distL="0" distR="0" wp14:anchorId="4F7341EF" wp14:editId="77005808">
+            <wp:extent cx="533911" cy="718727"/>
+            <wp:effectExtent l="0" t="0" r="0" b="5715"/>
+            <wp:docPr id="10" name="Imagen 10"/>
+            <wp:cNvGraphicFramePr>
+              <a:graphicFrameLocks xmlns:a="http://schemas.openxmlformats.org/drawingml/2006/main" noChangeAspect="1"/>
+            </wp:cNvGraphicFramePr>
+            <a:graphic xmlns:a="http://schemas.openxmlformats.org/drawingml/2006/main">
+              <a:graphicData uri="http://schemas.openxmlformats.org/drawingml/2006/picture">
+                <pic:pic xmlns:pic="http://schemas.openxmlformats.org/drawingml/2006/picture">
+                  <pic:nvPicPr>
+                    <pic:cNvPr id="1" name=""/>
+                    <pic:cNvPicPr/>
+                  </pic:nvPicPr>
+                  <pic:blipFill>
+                    <a:blip r:embed="rId13"/>
+                    <a:stretch>
+                      <a:fillRect/>
+                    </a:stretch>
+                  </pic:blipFill>
+                  <pic:spPr>
+                    <a:xfrm>
+                      <a:off x="0" y="0"/>
+                      <a:ext cx="538558" cy="724983"/>
+                    </a:xfrm>
+                    <a:prstGeom prst="rect">
+                      <a:avLst/>
+                    </a:prstGeom>
+                  </pic:spPr>
+                </pic:pic>
+              </a:graphicData>
+            </a:graphic>
+          </wp:inline>
+        </w:drawing>
+      </w:r>
+    </w:p>
+    <w:p>
+      <w:pPr>
+        <w:rPr>
+          <w:b/>
+          <w:lang w:val="en-US"/>
+        </w:rPr>
+      </w:pPr>
+      <w:r>
+        <w:rPr>
+          <w:b/>
+          <w:lang w:val="en-US"/>
+        </w:rPr>
+        <w:t>5. Show all discs with more than 10 songs</w:t>
+      </w:r>
+    </w:p>
+    <w:p>
+      <w:pPr>
+        <w:rPr>
+          <w:b/>
+          <w:lang w:val="en-US"/>
+        </w:rPr>
+      </w:pPr>
+      <w:r>
+        <w:rPr>
+          <w:b/>
+          <w:noProof/>
+          <w:lang w:val="en-US"/>
+        </w:rPr>
+        <w:drawing>
+          <wp:inline distT="0" distB="0" distL="0" distR="0" wp14:anchorId="50AC15EE" wp14:editId="5E649B9C">
+            <wp:extent cx="6610690" cy="546128"/>
+            <wp:effectExtent l="0" t="0" r="0" b="6350"/>
+            <wp:docPr id="11" name="Imagen 11"/>
+            <wp:cNvGraphicFramePr>
+              <a:graphicFrameLocks xmlns:a="http://schemas.openxmlformats.org/drawingml/2006/main" noChangeAspect="1"/>
+            </wp:cNvGraphicFramePr>
+            <a:graphic xmlns:a="http://schemas.openxmlformats.org/drawingml/2006/main">
+              <a:graphicData uri="http://schemas.openxmlformats.org/drawingml/2006/picture">
+                <pic:pic xmlns:pic="http://schemas.openxmlformats.org/drawingml/2006/picture">
+                  <pic:nvPicPr>
+                    <pic:cNvPr id="1" name=""/>
+                    <pic:cNvPicPr/>
+                  </pic:nvPicPr>
+                  <pic:blipFill>
+                    <a:blip r:embed="rId14"/>
+                    <a:stretch>
+                      <a:fillRect/>
+                    </a:stretch>
+                  </pic:blipFill>
+                  <pic:spPr>
+                    <a:xfrm>
+                      <a:off x="0" y="0"/>
+                      <a:ext cx="6610690" cy="546128"/>
+                    </a:xfrm>
+                    <a:prstGeom prst="rect">
+                      <a:avLst/>
+                    </a:prstGeom>
+                  </pic:spPr>
+                </pic:pic>
+              </a:graphicData>
+            </a:graphic>
+          </wp:inline>
+        </w:drawing>
+      </w:r>
+    </w:p>
+    <w:p>
+      <w:pPr>
+        <w:ind w:left="708" w:hanging="708"/>
+        <w:rPr>
+          <w:b/>
+          <w:lang w:val="en-US"/>
+        </w:rPr>
+      </w:pPr>
+      <w:r>
+        <w:rPr>
+          <w:b/>
+          <w:noProof/>
+          <w:lang w:val="en-US"/>
+        </w:rPr>
+        <w:drawing>
+          <wp:inline distT="0" distB="0" distL="0" distR="0" wp14:anchorId="1194DC53" wp14:editId="06C2854B">
+            <wp:extent cx="1289048" cy="747647"/>
+            <wp:effectExtent l="0" t="0" r="6985" b="0"/>
+            <wp:docPr id="12" name="Imagen 12"/>
+            <wp:cNvGraphicFramePr>
+              <a:graphicFrameLocks xmlns:a="http://schemas.openxmlformats.org/drawingml/2006/main" noChangeAspect="1"/>
+            </wp:cNvGraphicFramePr>
+            <a:graphic xmlns:a="http://schemas.openxmlformats.org/drawingml/2006/main">
+              <a:graphicData uri="http://schemas.openxmlformats.org/drawingml/2006/picture">
+                <pic:pic xmlns:pic="http://schemas.openxmlformats.org/drawingml/2006/picture">
+                  <pic:nvPicPr>
+                    <pic:cNvPr id="1" name=""/>
+                    <pic:cNvPicPr/>
+                  </pic:nvPicPr>
+                  <pic:blipFill>
+                    <a:blip r:embed="rId15"/>
+                    <a:stretch>
+                      <a:fillRect/>
+                    </a:stretch>
+                  </pic:blipFill>
+                  <pic:spPr>
+                    <a:xfrm>
+                      <a:off x="0" y="0"/>
+                      <a:ext cx="1296008" cy="751684"/>
+                    </a:xfrm>
+                    <a:prstGeom prst="rect">
+                      <a:avLst/>
+                    </a:prstGeom>
+                  </pic:spPr>
+                </pic:pic>
+              </a:graphicData>
+            </a:graphic>
+          </wp:inline>
+        </w:drawing>
+      </w:r>
+    </w:p>
+    <w:p>
+      <w:pPr>
+        <w:rPr>
+          <w:b/>
+          <w:lang w:val="en-US"/>
+        </w:rPr>
+      </w:pPr>
+      <w:r>
+        <w:rPr>
+          <w:b/>
+          <w:lang w:val="en-US"/>
+        </w:rPr>
+        <w:t>6. Show all groups with more than 3 members</w:t>
+      </w:r>
+    </w:p>
+    <w:p>
+      <w:pPr>
+        <w:rPr>
+          <w:b/>
+          <w:lang w:val="en-US"/>
+        </w:rPr>
+      </w:pPr>
+      <w:r>
+        <w:rPr>
+          <w:b/>
+          <w:noProof/>
+          <w:lang w:val="en-US"/>
+        </w:rPr>
+        <w:drawing>
+          <wp:inline distT="0" distB="0" distL="0" distR="0" wp14:anchorId="4E492502" wp14:editId="76159E4B">
+            <wp:extent cx="5112013" cy="768389"/>
+            <wp:effectExtent l="0" t="0" r="0" b="0"/>
+            <wp:docPr id="14" name="Imagen 14"/>
+            <wp:cNvGraphicFramePr>
+              <a:graphicFrameLocks xmlns:a="http://schemas.openxmlformats.org/drawingml/2006/main" noChangeAspect="1"/>
+            </wp:cNvGraphicFramePr>
+            <a:graphic xmlns:a="http://schemas.openxmlformats.org/drawingml/2006/main">
+              <a:graphicData uri="http://schemas.openxmlformats.org/drawingml/2006/picture">
+                <pic:pic xmlns:pic="http://schemas.openxmlformats.org/drawingml/2006/picture">
+                  <pic:nvPicPr>
+                    <pic:cNvPr id="1" name=""/>
+                    <pic:cNvPicPr/>
+                  </pic:nvPicPr>
+                  <pic:blipFill>
+                    <a:blip r:embed="rId16"/>
+                    <a:stretch>
+                      <a:fillRect/>
+                    </a:stretch>
+                  </pic:blipFill>
+                  <pic:spPr>
+                    <a:xfrm>
+                      <a:off x="0" y="0"/>
+                      <a:ext cx="5112013" cy="768389"/>
+                    </a:xfrm>
+                    <a:prstGeom prst="rect">
+                      <a:avLst/>
+                    </a:prstGeom>
+                  </pic:spPr>
+                </pic:pic>
+              </a:graphicData>
+            </a:graphic>
+          </wp:inline>
+        </w:drawing>
+      </w:r>
+    </w:p>
+    <w:p>
+      <w:pPr>
+        <w:rPr>
+          <w:b/>
+          <w:lang w:val="en-US"/>
+        </w:rPr>
+      </w:pPr>
+      <w:r>
+        <w:rPr>
+          <w:b/>
+          <w:noProof/>
+          <w:lang w:val="en-US"/>
+        </w:rPr>
+        <w:drawing>
+          <wp:inline distT="0" distB="0" distL="0" distR="0" wp14:anchorId="1EDA7796" wp14:editId="7F8D7B48">
+            <wp:extent cx="568054" cy="1019156"/>
+            <wp:effectExtent l="0" t="0" r="3810" b="0"/>
+            <wp:docPr id="15" name="Imagen 15"/>
+            <wp:cNvGraphicFramePr>
+              <a:graphicFrameLocks xmlns:a="http://schemas.openxmlformats.org/drawingml/2006/main" noChangeAspect="1"/>
+            </wp:cNvGraphicFramePr>
+            <a:graphic xmlns:a="http://schemas.openxmlformats.org/drawingml/2006/main">
+              <a:graphicData uri="http://schemas.openxmlformats.org/drawingml/2006/picture">
+                <pic:pic xmlns:pic="http://schemas.openxmlformats.org/drawingml/2006/picture">
+                  <pic:nvPicPr>
+                    <pic:cNvPr id="1" name=""/>
+                    <pic:cNvPicPr/>
+                  </pic:nvPicPr>
+                  <pic:blipFill>
+                    <a:blip r:embed="rId17"/>
+                    <a:stretch>
+                      <a:fillRect/>
+                    </a:stretch>
+                  </pic:blipFill>
+                  <pic:spPr>
+                    <a:xfrm>
+                      <a:off x="0" y="0"/>
+                      <a:ext cx="573977" cy="1029782"/>
+                    </a:xfrm>
+                    <a:prstGeom prst="rect">
+                      <a:avLst/>
+                    </a:prstGeom>
+                  </pic:spPr>
+                </pic:pic>
+              </a:graphicData>
+            </a:graphic>
+          </wp:inline>
+        </w:drawing>
+      </w:r>
+    </w:p>
+    <w:p>
+      <w:pPr>
+        <w:rPr>
+          <w:b/>
+          <w:lang w:val="en-US"/>
+        </w:rPr>
+      </w:pPr>
+      <w:r>
+        <w:rPr>
+          <w:b/>
+          <w:lang w:val="en-US"/>
+        </w:rPr>
+        <w:t>7. Show all reviews of discs issued by users who have purchased at least three discs</w:t>
+      </w:r>
+    </w:p>
+    <w:p>
+      <w:pPr>
+        <w:rPr>
+          <w:b/>
+          <w:lang w:val="en-US"/>
+        </w:rPr>
+      </w:pPr>
+      <w:r>
+        <w:rPr>
+          <w:b/>
+          <w:noProof/>
+          <w:lang w:val="en-US"/>
+        </w:rPr>
+        <w:drawing>
+          <wp:inline distT="0" distB="0" distL="0" distR="0" wp14:anchorId="1487BDA0" wp14:editId="4DF70C05">
+            <wp:extent cx="6645910" cy="712470"/>
+            <wp:effectExtent l="0" t="0" r="2540" b="0"/>
+            <wp:docPr id="16" name="Imagen 16"/>
+            <wp:cNvGraphicFramePr>
+              <a:graphicFrameLocks xmlns:a="http://schemas.openxmlformats.org/drawingml/2006/main" noChangeAspect="1"/>
+            </wp:cNvGraphicFramePr>
+            <a:graphic xmlns:a="http://schemas.openxmlformats.org/drawingml/2006/main">
+              <a:graphicData uri="http://schemas.openxmlformats.org/drawingml/2006/picture">
+                <pic:pic xmlns:pic="http://schemas.openxmlformats.org/drawingml/2006/picture">
+                  <pic:nvPicPr>
+                    <pic:cNvPr id="1" name=""/>
+                    <pic:cNvPicPr/>
+                  </pic:nvPicPr>
+                  <pic:blipFill>
+                    <a:blip r:embed="rId18"/>
+                    <a:stretch>
+                      <a:fillRect/>
+                    </a:stretch>
+                  </pic:blipFill>
+                  <pic:spPr>
+                    <a:xfrm>
+                      <a:off x="0" y="0"/>
+                      <a:ext cx="6645910" cy="712470"/>
+                    </a:xfrm>
+                    <a:prstGeom prst="rect">
+                      <a:avLst/>
+                    </a:prstGeom>
+                  </pic:spPr>
+                </pic:pic>
+              </a:graphicData>
+            </a:graphic>
+          </wp:inline>
+        </w:drawing>
+      </w:r>
+    </w:p>
+    <w:p>
+      <w:pPr>
+        <w:rPr>
+          <w:b/>
+          <w:lang w:val="en-US"/>
+        </w:rPr>
+      </w:pPr>
+      <w:r>
+        <w:rPr>
+          <w:b/>
+          <w:noProof/>
+          <w:lang w:val="en-US"/>
+        </w:rPr>
+        <w:drawing>
+          <wp:inline distT="0" distB="0" distL="0" distR="0" wp14:anchorId="4B022432" wp14:editId="3435589F">
+            <wp:extent cx="3780942" cy="2262837"/>
+            <wp:effectExtent l="0" t="0" r="0" b="4445"/>
+            <wp:docPr id="17" name="Imagen 17"/>
+            <wp:cNvGraphicFramePr>
+              <a:graphicFrameLocks xmlns:a="http://schemas.openxmlformats.org/drawingml/2006/main" noChangeAspect="1"/>
+            </wp:cNvGraphicFramePr>
+            <a:graphic xmlns:a="http://schemas.openxmlformats.org/drawingml/2006/main">
+              <a:graphicData uri="http://schemas.openxmlformats.org/drawingml/2006/picture">
+                <pic:pic xmlns:pic="http://schemas.openxmlformats.org/drawingml/2006/picture">
+                  <pic:nvPicPr>
+                    <pic:cNvPr id="1" name=""/>
+                    <pic:cNvPicPr/>
+                  </pic:nvPicPr>
+                  <pic:blipFill>
+                    <a:blip r:embed="rId19"/>
+                    <a:stretch>
+                      <a:fillRect/>
+                    </a:stretch>
+                  </pic:blipFill>
+                  <pic:spPr>
+                    <a:xfrm>
+                      <a:off x="0" y="0"/>
+                      <a:ext cx="3791465" cy="2269135"/>
+                    </a:xfrm>
+                    <a:prstGeom prst="rect">
+                      <a:avLst/>
+                    </a:prstGeom>
+                  </pic:spPr>
+                </pic:pic>
+              </a:graphicData>
+            </a:graphic>
+          </wp:inline>
+        </w:drawing>
+      </w:r>
+    </w:p>
+    <w:p>
+      <w:pPr>
+        <w:rPr>
+          <w:b/>
+          <w:lang w:val="en-US"/>
+        </w:rPr>
+      </w:pPr>
+      <w:r>
+        <w:rPr>
+          <w:b/>
+          <w:lang w:val="en-US"/>
+        </w:rPr>
+        <w:t>8. Show all vinyl records that have at least one song longer than 5 minutes and have been recorded by a Rock group.</w:t>
+      </w:r>
+    </w:p>
+    <w:p>
+      <w:pPr>
+        <w:rPr>
+          <w:b/>
+          <w:lang w:val="en-US"/>
+        </w:rPr>
+      </w:pPr>
+      <w:r>
+        <w:rPr>
+          <w:b/>
+          <w:noProof/>
+          <w:lang w:val="en-US"/>
+        </w:rPr>
+        <w:drawing>
+          <wp:inline distT="0" distB="0" distL="0" distR="0" wp14:anchorId="31848CC5" wp14:editId="5ED21B44">
+            <wp:extent cx="5442230" cy="819192"/>
+            <wp:effectExtent l="0" t="0" r="6350" b="0"/>
+            <wp:docPr id="18" name="Imagen 18"/>
+            <wp:cNvGraphicFramePr>
+              <a:graphicFrameLocks xmlns:a="http://schemas.openxmlformats.org/drawingml/2006/main" noChangeAspect="1"/>
+            </wp:cNvGraphicFramePr>
+            <a:graphic xmlns:a="http://schemas.openxmlformats.org/drawingml/2006/main">
+              <a:graphicData uri="http://schemas.openxmlformats.org/drawingml/2006/picture">
+                <pic:pic xmlns:pic="http://schemas.openxmlformats.org/drawingml/2006/picture">
+                  <pic:nvPicPr>
+                    <pic:cNvPr id="1" name=""/>
+                    <pic:cNvPicPr/>
+                  </pic:nvPicPr>
+                  <pic:blipFill>
+                    <a:blip r:embed="rId20"/>
+                    <a:stretch>
+                      <a:fillRect/>
+                    </a:stretch>
+                  </pic:blipFill>
+                  <pic:spPr>
+                    <a:xfrm>
+                      <a:off x="0" y="0"/>
+                      <a:ext cx="5442230" cy="819192"/>
+                    </a:xfrm>
+                    <a:prstGeom prst="rect">
+                      <a:avLst/>
+                    </a:prstGeom>
+                  </pic:spPr>
+                </pic:pic>
+              </a:graphicData>
+            </a:graphic>
+          </wp:inline>
+        </w:drawing>
+      </w:r>
+    </w:p>
+    <w:p>
+      <w:pPr>
+        <w:rPr>
+          <w:b/>
+          <w:lang w:val="en-US"/>
+        </w:rPr>
+      </w:pPr>
+      <w:r>
+        <w:rPr>
+          <w:b/>
+          <w:noProof/>
+          <w:lang w:val="en-US"/>
+        </w:rPr>
+        <w:drawing>
+          <wp:inline distT="0" distB="0" distL="0" distR="0" wp14:anchorId="68BF9B6C" wp14:editId="20AA3D00">
+            <wp:extent cx="1251014" cy="400071"/>
+            <wp:effectExtent l="0" t="0" r="6350" b="0"/>
+            <wp:docPr id="19" name="Imagen 19"/>
+            <wp:cNvGraphicFramePr>
+              <a:graphicFrameLocks xmlns:a="http://schemas.openxmlformats.org/drawingml/2006/main" noChangeAspect="1"/>
+            </wp:cNvGraphicFramePr>
+            <a:graphic xmlns:a="http://schemas.openxmlformats.org/drawingml/2006/main">
+              <a:graphicData uri="http://schemas.openxmlformats.org/drawingml/2006/picture">
+                <pic:pic xmlns:pic="http://schemas.openxmlformats.org/drawingml/2006/picture">
+                  <pic:nvPicPr>
+                    <pic:cNvPr id="1" name=""/>
+                    <pic:cNvPicPr/>
+                  </pic:nvPicPr>
+                  <pic:blipFill>
+                    <a:blip r:embed="rId21"/>
+                    <a:stretch>
+                      <a:fillRect/>
+                    </a:stretch>
+                  </pic:blipFill>
+                  <pic:spPr>
+                    <a:xfrm>
+                      <a:off x="0" y="0"/>
+                      <a:ext cx="1251014" cy="400071"/>
+                    </a:xfrm>
+                    <a:prstGeom prst="rect">
+                      <a:avLst/>
+                    </a:prstGeom>
+                  </pic:spPr>
+                </pic:pic>
+              </a:graphicData>
+            </a:graphic>
+          </wp:inline>
+        </w:drawing>
+      </w:r>
+    </w:p>
+    <w:p>
+      <w:pPr>
+        <w:rPr>
+          <w:b/>
+          <w:lang w:val="en-US"/>
+        </w:rPr>
+      </w:pPr>
+      <w:r>
+        <w:rPr>
+          <w:b/>
+          <w:lang w:val="en-US"/>
+        </w:rPr>
+        <w:t>9. Show the name of the musicians of groups that have given concerts at Madrid and have put on sale tickets with a price higher than 100 euros.</w:t>
+      </w:r>
+    </w:p>
+    <w:p>
+      <w:pPr>
+        <w:rPr>
+          <w:b/>
+          <w:lang w:val="en-US"/>
+        </w:rPr>
+      </w:pPr>
+      <w:r>
+        <w:rPr>
+          <w:b/>
+          <w:noProof/>
+          <w:lang w:val="en-US"/>
+        </w:rPr>
+        <w:drawing>
+          <wp:inline distT="0" distB="0" distL="0" distR="0" wp14:anchorId="0616E7DB" wp14:editId="67DA796F">
+            <wp:extent cx="6645910" cy="739140"/>
+            <wp:effectExtent l="0" t="0" r="2540" b="3810"/>
+            <wp:docPr id="22" name="Imagen 22"/>
+            <wp:cNvGraphicFramePr>
+              <a:graphicFrameLocks xmlns:a="http://schemas.openxmlformats.org/drawingml/2006/main" noChangeAspect="1"/>
+            </wp:cNvGraphicFramePr>
+            <a:graphic xmlns:a="http://schemas.openxmlformats.org/drawingml/2006/main">
+              <a:graphicData uri="http://schemas.openxmlformats.org/drawingml/2006/picture">
+                <pic:pic xmlns:pic="http://schemas.openxmlformats.org/drawingml/2006/picture">
+                  <pic:nvPicPr>
+                    <pic:cNvPr id="1" name=""/>
+                    <pic:cNvPicPr/>
+                  </pic:nvPicPr>
+                  <pic:blipFill>
+                    <a:blip r:embed="rId22"/>
+                    <a:stretch>
+                      <a:fillRect/>
+                    </a:stretch>
+                  </pic:blipFill>
+                  <pic:spPr>
+                    <a:xfrm>
+                      <a:off x="0" y="0"/>
+                      <a:ext cx="6645910" cy="739140"/>
+                    </a:xfrm>
+                    <a:prstGeom prst="rect">
+                      <a:avLst/>
+                    </a:prstGeom>
+                  </pic:spPr>
+                </pic:pic>
+              </a:graphicData>
+            </a:graphic>
+          </wp:inline>
+        </w:drawing>
+      </w:r>
+    </w:p>
+    <w:p>
+      <w:pPr>
+        <w:rPr>
+          <w:b/>
+          <w:lang w:val="en-US"/>
+        </w:rPr>
+      </w:pPr>
+      <w:r>
+        <w:rPr>
+          <w:b/>
+          <w:noProof/>
+          <w:lang w:val="en-US"/>
+        </w:rPr>
+        <w:drawing>
+          <wp:inline distT="0" distB="0" distL="0" distR="0" wp14:anchorId="72DF79D1" wp14:editId="0059AED0">
+            <wp:extent cx="750260" cy="1627487"/>
+            <wp:effectExtent l="0" t="0" r="0" b="0"/>
+            <wp:docPr id="21" name="Imagen 21"/>
+            <wp:cNvGraphicFramePr>
+              <a:graphicFrameLocks xmlns:a="http://schemas.openxmlformats.org/drawingml/2006/main" noChangeAspect="1"/>
+            </wp:cNvGraphicFramePr>
+            <a:graphic xmlns:a="http://schemas.openxmlformats.org/drawingml/2006/main">
+              <a:graphicData uri="http://schemas.openxmlformats.org/drawingml/2006/picture">
+                <pic:pic xmlns:pic="http://schemas.openxmlformats.org/drawingml/2006/picture">
+                  <pic:nvPicPr>
+                    <pic:cNvPr id="1" name=""/>
+                    <pic:cNvPicPr/>
+                  </pic:nvPicPr>
+                  <pic:blipFill>
+                    <a:blip r:embed="rId23"/>
+                    <a:stretch>
+                      <a:fillRect/>
+                    </a:stretch>
+                  </pic:blipFill>
+                  <pic:spPr>
+                    <a:xfrm>
+                      <a:off x="0" y="0"/>
+                      <a:ext cx="754717" cy="1637155"/>
+                    </a:xfrm>
+                    <a:prstGeom prst="rect">
+                      <a:avLst/>
+                    </a:prstGeom>
+                  </pic:spPr>
+                </pic:pic>
+              </a:graphicData>
+            </a:graphic>
+          </wp:inline>
+        </w:drawing>
+      </w:r>
+    </w:p>
+    <w:p>
+      <w:pPr>
+        <w:rPr>
+          <w:b/>
+          <w:lang w:val="en-US"/>
+        </w:rPr>
+      </w:pPr>
+      <w:r>
+        <w:rPr>
+          <w:b/>
+          <w:lang w:val="en-US"/>
+        </w:rPr>
+        <w:t>10. Show the opinions of the users attending the concerts shown form the previous query.</w:t>
+      </w:r>
+    </w:p>
+    <w:p>
+      <w:pPr>
+        <w:rPr>
+          <w:b/>
+          <w:lang w:val="en-US"/>
+        </w:rPr>
+      </w:pPr>
+      <w:r>
+        <w:rPr>
+          <w:b/>
+          <w:noProof/>
+          <w:lang w:val="en-US"/>
+        </w:rPr>
+        <w:drawing>
+          <wp:inline distT="0" distB="0" distL="0" distR="0" wp14:anchorId="11669F30" wp14:editId="33F4FFB9">
+            <wp:extent cx="6645910" cy="792480"/>
+            <wp:effectExtent l="0" t="0" r="2540" b="7620"/>
+            <wp:docPr id="24" name="Imagen 24"/>
+            <wp:cNvGraphicFramePr>
+              <a:graphicFrameLocks xmlns:a="http://schemas.openxmlformats.org/drawingml/2006/main" noChangeAspect="1"/>
+            </wp:cNvGraphicFramePr>
+            <a:graphic xmlns:a="http://schemas.openxmlformats.org/drawingml/2006/main">
+              <a:graphicData uri="http://schemas.openxmlformats.org/drawingml/2006/picture">
+                <pic:pic xmlns:pic="http://schemas.openxmlformats.org/drawingml/2006/picture">
+                  <pic:nvPicPr>
+                    <pic:cNvPr id="1" name=""/>
+                    <pic:cNvPicPr/>
+                  </pic:nvPicPr>
+                  <pic:blipFill>
+                    <a:blip r:embed="rId24"/>
+                    <a:stretch>
+                      <a:fillRect/>
+                    </a:stretch>
+                  </pic:blipFill>
+                  <pic:spPr>
+                    <a:xfrm>
+                      <a:off x="0" y="0"/>
+                      <a:ext cx="6645910" cy="792480"/>
+                    </a:xfrm>
+                    <a:prstGeom prst="rect">
+                      <a:avLst/>
+                    </a:prstGeom>
+                  </pic:spPr>
+                </pic:pic>
+              </a:graphicData>
+            </a:graphic>
+          </wp:inline>
+        </w:drawing>
+      </w:r>
+    </w:p>
+    <w:p>
+      <w:pPr>
+        <w:rPr>
+          <w:b/>
+          <w:lang w:val="en-US"/>
+        </w:rPr>
+      </w:pPr>
+      <w:r>
+        <w:rPr>
+          <w:b/>
+          <w:noProof/>
+          <w:lang w:val="en-US"/>
+        </w:rPr>
+        <w:drawing>
+          <wp:inline distT="0" distB="0" distL="0" distR="0" wp14:anchorId="1869B238" wp14:editId="15E5789C">
+            <wp:extent cx="2020260" cy="824266"/>
+            <wp:effectExtent l="0" t="0" r="0" b="0"/>
+            <wp:docPr id="23" name="Imagen 23"/>
+            <wp:cNvGraphicFramePr>
+              <a:graphicFrameLocks xmlns:a="http://schemas.openxmlformats.org/drawingml/2006/main" noChangeAspect="1"/>
+            </wp:cNvGraphicFramePr>
+            <a:graphic xmlns:a="http://schemas.openxmlformats.org/drawingml/2006/main">
+              <a:graphicData uri="http://schemas.openxmlformats.org/drawingml/2006/picture">
+                <pic:pic xmlns:pic="http://schemas.openxmlformats.org/drawingml/2006/picture">
+                  <pic:nvPicPr>
+                    <pic:cNvPr id="1" name=""/>
+                    <pic:cNvPicPr/>
+                  </pic:nvPicPr>
+                  <pic:blipFill>
+                    <a:blip r:embed="rId25"/>
+                    <a:stretch>
+                      <a:fillRect/>
+                    </a:stretch>
+                  </pic:blipFill>
+                  <pic:spPr>
+                    <a:xfrm>
+                      <a:off x="0" y="0"/>
+                      <a:ext cx="2025446" cy="826382"/>
+                    </a:xfrm>
+                    <a:prstGeom prst="rect">
+                      <a:avLst/>
+                    </a:prstGeom>
+                  </pic:spPr>
+                </pic:pic>
+              </a:graphicData>
+            </a:graphic>
+          </wp:inline>
+        </w:drawing>
+      </w:r>
+    </w:p>
+    <w:p>
+      <w:pPr>
+        <w:rPr>
+          <w:b/>
+          <w:lang w:val="en-US"/>
+        </w:rPr>
+      </w:pPr>
+      <w:r>
+        <w:rPr>
+          <w:b/>
+          <w:lang w:val="en-US"/>
+        </w:rPr>
+        <w:t>11. Find the songs and composer names for Heavy Metal albums published during 2018.</w:t>
+      </w:r>
+    </w:p>
+    <w:p>
+      <w:pPr>
+        <w:rPr>
+          <w:b/>
+          <w:lang w:val="en-US"/>
+        </w:rPr>
+      </w:pPr>
+      <w:r>
+        <w:rPr>
+          <w:b/>
+          <w:noProof/>
+          <w:lang w:val="en-US"/>
+        </w:rPr>
+        <w:drawing>
+          <wp:inline distT="0" distB="0" distL="0" distR="0" wp14:anchorId="77DDADE8" wp14:editId="7A7E038E">
+            <wp:extent cx="6645910" cy="713740"/>
+            <wp:effectExtent l="0" t="0" r="2540" b="0"/>
+            <wp:docPr id="25" name="Imagen 25"/>
+            <wp:cNvGraphicFramePr>
+              <a:graphicFrameLocks xmlns:a="http://schemas.openxmlformats.org/drawingml/2006/main" noChangeAspect="1"/>
+            </wp:cNvGraphicFramePr>
+            <a:graphic xmlns:a="http://schemas.openxmlformats.org/drawingml/2006/main">
+              <a:graphicData uri="http://schemas.openxmlformats.org/drawingml/2006/picture">
+                <pic:pic xmlns:pic="http://schemas.openxmlformats.org/drawingml/2006/picture">
+                  <pic:nvPicPr>
+                    <pic:cNvPr id="1" name=""/>
+                    <pic:cNvPicPr/>
+                  </pic:nvPicPr>
+                  <pic:blipFill>
+                    <a:blip r:embed="rId26"/>
+                    <a:stretch>
+                      <a:fillRect/>
+                    </a:stretch>
+                  </pic:blipFill>
+                  <pic:spPr>
+                    <a:xfrm>
+                      <a:off x="0" y="0"/>
+                      <a:ext cx="6645910" cy="713740"/>
+                    </a:xfrm>
+                    <a:prstGeom prst="rect">
+                      <a:avLst/>
+                    </a:prstGeom>
+                  </pic:spPr>
+                </pic:pic>
+              </a:graphicData>
+            </a:graphic>
+          </wp:inline>
+        </w:drawing>
+      </w:r>
+    </w:p>
+    <w:p>
+      <w:pPr>
+        <w:rPr>
+          <w:b/>
+          <w:lang w:val="en-US"/>
+        </w:rPr>
+      </w:pPr>
+      <w:r>
+        <w:rPr>
+          <w:b/>
+          <w:noProof/>
+          <w:lang w:val="en-US"/>
+        </w:rPr>
+        <w:drawing>
+          <wp:inline distT="0" distB="0" distL="0" distR="0" wp14:anchorId="72CB5ED4" wp14:editId="033A281A">
+            <wp:extent cx="2251169" cy="1664398"/>
+            <wp:effectExtent l="0" t="0" r="0" b="0"/>
+            <wp:docPr id="26" name="Imagen 26"/>
+            <wp:cNvGraphicFramePr>
+              <a:graphicFrameLocks xmlns:a="http://schemas.openxmlformats.org/drawingml/2006/main" noChangeAspect="1"/>
+            </wp:cNvGraphicFramePr>
+            <a:graphic xmlns:a="http://schemas.openxmlformats.org/drawingml/2006/main">
+              <a:graphicData uri="http://schemas.openxmlformats.org/drawingml/2006/picture">
+                <pic:pic xmlns:pic="http://schemas.openxmlformats.org/drawingml/2006/picture">
+                  <pic:nvPicPr>
+                    <pic:cNvPr id="1" name=""/>
+                    <pic:cNvPicPr/>
+                  </pic:nvPicPr>
+                  <pic:blipFill>
+                    <a:blip r:embed="rId27"/>
+                    <a:stretch>
+                      <a:fillRect/>
+                    </a:stretch>
+                  </pic:blipFill>
+                  <pic:spPr>
+                    <a:xfrm>
+                      <a:off x="0" y="0"/>
+                      <a:ext cx="2257080" cy="1668768"/>
+                    </a:xfrm>
+                    <a:prstGeom prst="rect">
+                      <a:avLst/>
+                    </a:prstGeom>
+                  </pic:spPr>
+                </pic:pic>
+              </a:graphicData>
+            </a:graphic>
+          </wp:inline>
+        </w:drawing>
+      </w:r>
+    </w:p>
+    <w:p>
+      <w:pPr>
+        <w:rPr>
+          <w:lang w:val="en-US"/>
+        </w:rPr>
+      </w:pPr>
+      <w:r>
+        <w:rPr>
+          <w:lang w:val="en-US"/>
+        </w:rPr>
+        <w:t xml:space="preserve">(This query was a bit odd because if we show all the musician names, the same songs are </w:t>
+      </w:r>
+      <w:proofErr w:type="gramStart"/>
+      <w:r>
+        <w:rPr>
+          <w:lang w:val="en-US"/>
+        </w:rPr>
+        <w:t>repeated again</w:t>
+      </w:r>
+      <w:proofErr w:type="gramEnd"/>
+      <w:r>
+        <w:rPr>
+          <w:lang w:val="en-US"/>
+        </w:rPr>
+        <w:t xml:space="preserve"> for each of the members. We are considering that the whole group composes a song, not just one member).</w:t>
+      </w:r>
+    </w:p>
+    <w:p>
+      <w:pPr>
+        <w:rPr>
+          <w:b/>
+          <w:lang w:val="en-US"/>
+        </w:rPr>
+      </w:pPr>
+      <w:r>
+        <w:rPr>
+          <w:b/>
+          <w:lang w:val="en-US"/>
+        </w:rPr>
+        <w:t>12. Show name of the Jazz group guitarists having digital discs together with the name and format of such discs and their size in MB.</w:t>
+      </w:r>
+    </w:p>
+    <w:p>
+      <w:pPr>
+        <w:rPr>
+          <w:b/>
+          <w:lang w:val="en-US"/>
+        </w:rPr>
+      </w:pPr>
+      <w:r>
+        <w:rPr>
+          <w:b/>
+          <w:noProof/>
+          <w:lang w:val="en-US"/>
+        </w:rPr>
+        <w:drawing>
+          <wp:inline distT="0" distB="0" distL="0" distR="0" wp14:anchorId="5B5777EB" wp14:editId="08C62BF5">
+            <wp:extent cx="6645910" cy="772160"/>
+            <wp:effectExtent l="0" t="0" r="2540" b="8890"/>
+            <wp:docPr id="37" name="Imagen 37"/>
+            <wp:cNvGraphicFramePr>
+              <a:graphicFrameLocks xmlns:a="http://schemas.openxmlformats.org/drawingml/2006/main" noChangeAspect="1"/>
+            </wp:cNvGraphicFramePr>
+            <a:graphic xmlns:a="http://schemas.openxmlformats.org/drawingml/2006/main">
+              <a:graphicData uri="http://schemas.openxmlformats.org/drawingml/2006/picture">
+                <pic:pic xmlns:pic="http://schemas.openxmlformats.org/drawingml/2006/picture">
+                  <pic:nvPicPr>
+                    <pic:cNvPr id="1" name=""/>
+                    <pic:cNvPicPr/>
+                  </pic:nvPicPr>
+                  <pic:blipFill>
+                    <a:blip r:embed="rId28"/>
+                    <a:stretch>
+                      <a:fillRect/>
+                    </a:stretch>
+                  </pic:blipFill>
+                  <pic:spPr>
+                    <a:xfrm>
+                      <a:off x="0" y="0"/>
+                      <a:ext cx="6645910" cy="772160"/>
+                    </a:xfrm>
+                    <a:prstGeom prst="rect">
+                      <a:avLst/>
+                    </a:prstGeom>
+                  </pic:spPr>
+                </pic:pic>
+              </a:graphicData>
+            </a:graphic>
+          </wp:inline>
+        </w:drawing>
+      </w:r>
+    </w:p>
+    <w:p>
+      <w:pPr>
+        <w:rPr>
+          <w:b/>
+          <w:lang w:val="en-US"/>
+        </w:rPr>
+      </w:pPr>
+      <w:r>
+        <w:rPr>
+          <w:b/>
+          <w:noProof/>
+          <w:lang w:val="en-US"/>
+        </w:rPr>
+        <w:drawing>
+          <wp:inline distT="0" distB="0" distL="0" distR="0" wp14:anchorId="7718FD61" wp14:editId="3FB18F45">
+            <wp:extent cx="3225966" cy="425472"/>
+            <wp:effectExtent l="0" t="0" r="0" b="0"/>
+            <wp:docPr id="38" name="Imagen 38"/>
+            <wp:cNvGraphicFramePr>
+              <a:graphicFrameLocks xmlns:a="http://schemas.openxmlformats.org/drawingml/2006/main" noChangeAspect="1"/>
+            </wp:cNvGraphicFramePr>
+            <a:graphic xmlns:a="http://schemas.openxmlformats.org/drawingml/2006/main">
+              <a:graphicData uri="http://schemas.openxmlformats.org/drawingml/2006/picture">
+                <pic:pic xmlns:pic="http://schemas.openxmlformats.org/drawingml/2006/picture">
+                  <pic:nvPicPr>
+                    <pic:cNvPr id="1" name=""/>
+                    <pic:cNvPicPr/>
+                  </pic:nvPicPr>
+                  <pic:blipFill>
+                    <a:blip r:embed="rId29"/>
+                    <a:stretch>
+                      <a:fillRect/>
+                    </a:stretch>
+                  </pic:blipFill>
+                  <pic:spPr>
+                    <a:xfrm>
+                      <a:off x="0" y="0"/>
+                      <a:ext cx="3225966" cy="425472"/>
+                    </a:xfrm>
+                    <a:prstGeom prst="rect">
+                      <a:avLst/>
+                    </a:prstGeom>
+                  </pic:spPr>
+                </pic:pic>
+              </a:graphicData>
+            </a:graphic>
+          </wp:inline>
+        </w:drawing>
+      </w:r>
+    </w:p>
+    <w:p>
+      <w:pPr>
+        <w:rPr>
+          <w:b/>
+          <w:lang w:val="en-US"/>
+        </w:rPr>
+      </w:pPr>
+      <w:r>
+        <w:rPr>
+          <w:b/>
+          <w:lang w:val="en-US"/>
+        </w:rPr>
+        <w:t>13. Show name and surname of the users who bought tickets during 2018 for jazz groups and published opinions about those concerts.</w:t>
+      </w:r>
+    </w:p>
+    <w:p>
+      <w:pPr>
+        <w:rPr>
+          <w:b/>
+          <w:lang w:val="en-US"/>
+        </w:rPr>
+      </w:pPr>
+      <w:r>
+        <w:rPr>
+          <w:b/>
+          <w:noProof/>
+          <w:lang w:val="en-US"/>
+        </w:rPr>
+        <w:drawing>
+          <wp:inline distT="0" distB="0" distL="0" distR="0" wp14:anchorId="5C482BF1" wp14:editId="58BD41D2">
+            <wp:extent cx="6645910" cy="720090"/>
+            <wp:effectExtent l="0" t="0" r="2540" b="3810"/>
+            <wp:docPr id="28" name="Imagen 28"/>
+            <wp:cNvGraphicFramePr>
+              <a:graphicFrameLocks xmlns:a="http://schemas.openxmlformats.org/drawingml/2006/main" noChangeAspect="1"/>
+            </wp:cNvGraphicFramePr>
+            <a:graphic xmlns:a="http://schemas.openxmlformats.org/drawingml/2006/main">
+              <a:graphicData uri="http://schemas.openxmlformats.org/drawingml/2006/picture">
+                <pic:pic xmlns:pic="http://schemas.openxmlformats.org/drawingml/2006/picture">
+                  <pic:nvPicPr>
+                    <pic:cNvPr id="1" name=""/>
+                    <pic:cNvPicPr/>
+                  </pic:nvPicPr>
+                  <pic:blipFill>
+                    <a:blip r:embed="rId30"/>
+                    <a:stretch>
+                      <a:fillRect/>
+                    </a:stretch>
+                  </pic:blipFill>
+                  <pic:spPr>
+                    <a:xfrm>
+                      <a:off x="0" y="0"/>
+                      <a:ext cx="6645910" cy="720090"/>
+                    </a:xfrm>
+                    <a:prstGeom prst="rect">
+                      <a:avLst/>
+                    </a:prstGeom>
+                  </pic:spPr>
+                </pic:pic>
+              </a:graphicData>
+            </a:graphic>
+          </wp:inline>
+        </w:drawing>
+      </w:r>
+    </w:p>
+    <w:p>
+      <w:pPr>
+        <w:rPr>
+          <w:b/>
+          <w:lang w:val="en-US"/>
+        </w:rPr>
+      </w:pPr>
+      <w:r>
+        <w:rPr>
+          <w:b/>
+          <w:noProof/>
+          <w:lang w:val="en-US"/>
+        </w:rPr>
+        <w:drawing>
+          <wp:inline distT="0" distB="0" distL="0" distR="0" wp14:anchorId="43FD3BF4" wp14:editId="64F1CBD7">
+            <wp:extent cx="2419474" cy="774740"/>
+            <wp:effectExtent l="0" t="0" r="0" b="6350"/>
+            <wp:docPr id="29" name="Imagen 29"/>
+            <wp:cNvGraphicFramePr>
+              <a:graphicFrameLocks xmlns:a="http://schemas.openxmlformats.org/drawingml/2006/main" noChangeAspect="1"/>
+            </wp:cNvGraphicFramePr>
+            <a:graphic xmlns:a="http://schemas.openxmlformats.org/drawingml/2006/main">
+              <a:graphicData uri="http://schemas.openxmlformats.org/drawingml/2006/picture">
+                <pic:pic xmlns:pic="http://schemas.openxmlformats.org/drawingml/2006/picture">
+                  <pic:nvPicPr>
+                    <pic:cNvPr id="1" name=""/>
+                    <pic:cNvPicPr/>
+                  </pic:nvPicPr>
+                  <pic:blipFill>
+                    <a:blip r:embed="rId31"/>
+                    <a:stretch>
+                      <a:fillRect/>
+                    </a:stretch>
+                  </pic:blipFill>
+                  <pic:spPr>
+                    <a:xfrm>
+                      <a:off x="0" y="0"/>
+                      <a:ext cx="2419474" cy="774740"/>
+                    </a:xfrm>
+                    <a:prstGeom prst="rect">
+                      <a:avLst/>
+                    </a:prstGeom>
+                  </pic:spPr>
+                </pic:pic>
+              </a:graphicData>
+            </a:graphic>
+          </wp:inline>
+        </w:drawing>
+      </w:r>
+    </w:p>
+    <w:p>
+      <w:pPr>
+        <w:rPr>
+          <w:b/>
+          <w:lang w:val="en-US"/>
+        </w:rPr>
+      </w:pPr>
+      <w:r>
+        <w:rPr>
+          <w:b/>
+          <w:lang w:val="en-US"/>
+        </w:rPr>
+        <w:t>14. Show the title, and the songs for any disc bought by users whose ratings on that disc were 8 or more points.</w:t>
+      </w:r>
+    </w:p>
+    <w:p>
+      <w:pPr>
+        <w:rPr>
+          <w:b/>
+          <w:lang w:val="en-US"/>
+        </w:rPr>
+      </w:pPr>
+      <w:r>
+        <w:rPr>
+          <w:b/>
+          <w:noProof/>
+          <w:lang w:val="en-US"/>
+        </w:rPr>
+        <w:drawing>
+          <wp:inline distT="0" distB="0" distL="0" distR="0" wp14:anchorId="16CE3BF6" wp14:editId="2BA84F48">
+            <wp:extent cx="6645910" cy="709930"/>
+            <wp:effectExtent l="0" t="0" r="2540" b="0"/>
+            <wp:docPr id="30" name="Imagen 30"/>
+            <wp:cNvGraphicFramePr>
+              <a:graphicFrameLocks xmlns:a="http://schemas.openxmlformats.org/drawingml/2006/main" noChangeAspect="1"/>
+            </wp:cNvGraphicFramePr>
+            <a:graphic xmlns:a="http://schemas.openxmlformats.org/drawingml/2006/main">
+              <a:graphicData uri="http://schemas.openxmlformats.org/drawingml/2006/picture">
+                <pic:pic xmlns:pic="http://schemas.openxmlformats.org/drawingml/2006/picture">
+                  <pic:nvPicPr>
+                    <pic:cNvPr id="1" name=""/>
+                    <pic:cNvPicPr/>
+                  </pic:nvPicPr>
+                  <pic:blipFill>
+                    <a:blip r:embed="rId32"/>
+                    <a:stretch>
+                      <a:fillRect/>
+                    </a:stretch>
+                  </pic:blipFill>
+                  <pic:spPr>
+                    <a:xfrm>
+                      <a:off x="0" y="0"/>
+                      <a:ext cx="6645910" cy="709930"/>
+                    </a:xfrm>
+                    <a:prstGeom prst="rect">
+                      <a:avLst/>
+                    </a:prstGeom>
+                  </pic:spPr>
+                </pic:pic>
+              </a:graphicData>
+            </a:graphic>
+          </wp:inline>
+        </w:drawing>
+      </w:r>
+    </w:p>
+    <w:p>
+      <w:pPr>
+        <w:rPr>
+          <w:b/>
+          <w:lang w:val="en-US"/>
+        </w:rPr>
+      </w:pPr>
+      <w:r>
+        <w:rPr>
+          <w:b/>
+          <w:noProof/>
+          <w:lang w:val="en-US"/>
+        </w:rPr>
+        <w:drawing>
+          <wp:inline distT="0" distB="0" distL="0" distR="0" wp14:anchorId="335B1F94" wp14:editId="60F1A986">
+            <wp:extent cx="3753043" cy="3219615"/>
+            <wp:effectExtent l="0" t="0" r="0" b="0"/>
+            <wp:docPr id="31" name="Imagen 31"/>
+            <wp:cNvGraphicFramePr>
+              <a:graphicFrameLocks xmlns:a="http://schemas.openxmlformats.org/drawingml/2006/main" noChangeAspect="1"/>
+            </wp:cNvGraphicFramePr>
+            <a:graphic xmlns:a="http://schemas.openxmlformats.org/drawingml/2006/main">
+              <a:graphicData uri="http://schemas.openxmlformats.org/drawingml/2006/picture">
+                <pic:pic xmlns:pic="http://schemas.openxmlformats.org/drawingml/2006/picture">
+                  <pic:nvPicPr>
+                    <pic:cNvPr id="1" name=""/>
+                    <pic:cNvPicPr/>
+                  </pic:nvPicPr>
+                  <pic:blipFill>
+                    <a:blip r:embed="rId33"/>
+                    <a:stretch>
+                      <a:fillRect/>
+                    </a:stretch>
+                  </pic:blipFill>
+                  <pic:spPr>
+                    <a:xfrm>
+                      <a:off x="0" y="0"/>
+                      <a:ext cx="3753043" cy="3219615"/>
+                    </a:xfrm>
+                    <a:prstGeom prst="rect">
+                      <a:avLst/>
+                    </a:prstGeom>
+                  </pic:spPr>
+                </pic:pic>
+              </a:graphicData>
+            </a:graphic>
+          </wp:inline>
+        </w:drawing>
+      </w:r>
+    </w:p>
+    <w:p>
+      <w:pPr>
+        <w:rPr>
+          <w:b/>
+          <w:lang w:val="en-US"/>
+        </w:rPr>
+      </w:pPr>
+      <w:r>
+        <w:rPr>
+          <w:b/>
+          <w:lang w:val="en-US"/>
+        </w:rPr>
+        <w:t>15. Find the groups and their members that never performed in Spain and have recorded discs with more than 10 songs.</w:t>
+      </w:r>
+    </w:p>
+    <w:p>
+      <w:pPr>
+        <w:rPr>
+          <w:b/>
+          <w:lang w:val="en-US"/>
+        </w:rPr>
+      </w:pPr>
+      <w:r>
+        <w:rPr>
+          <w:b/>
+          <w:noProof/>
+          <w:lang w:val="en-US"/>
+        </w:rPr>
+        <w:drawing>
+          <wp:inline distT="0" distB="0" distL="0" distR="0" wp14:anchorId="27BA2F95" wp14:editId="73D357D5">
+            <wp:extent cx="6645910" cy="1493520"/>
+            <wp:effectExtent l="0" t="0" r="2540" b="0"/>
+            <wp:docPr id="32" name="Imagen 32"/>
+            <wp:cNvGraphicFramePr>
+              <a:graphicFrameLocks xmlns:a="http://schemas.openxmlformats.org/drawingml/2006/main" noChangeAspect="1"/>
+            </wp:cNvGraphicFramePr>
+            <a:graphic xmlns:a="http://schemas.openxmlformats.org/drawingml/2006/main">
+              <a:graphicData uri="http://schemas.openxmlformats.org/drawingml/2006/picture">
+                <pic:pic xmlns:pic="http://schemas.openxmlformats.org/drawingml/2006/picture">
+                  <pic:nvPicPr>
+                    <pic:cNvPr id="1" name=""/>
+                    <pic:cNvPicPr/>
+                  </pic:nvPicPr>
+                  <pic:blipFill>
+                    <a:blip r:embed="rId34"/>
+                    <a:stretch>
+                      <a:fillRect/>
+                    </a:stretch>
+                  </pic:blipFill>
+                  <pic:spPr>
+                    <a:xfrm>
+                      <a:off x="0" y="0"/>
+                      <a:ext cx="6645910" cy="1493520"/>
+                    </a:xfrm>
+                    <a:prstGeom prst="rect">
+                      <a:avLst/>
+                    </a:prstGeom>
+                  </pic:spPr>
+                </pic:pic>
+              </a:graphicData>
+            </a:graphic>
+          </wp:inline>
+        </w:drawing>
+      </w:r>
+    </w:p>
+    <w:p>
+      <w:pPr>
+        <w:rPr>
+          <w:b/>
+          <w:lang w:val="en-US"/>
+        </w:rPr>
+      </w:pPr>
+      <w:r>
+        <w:rPr>
+          <w:b/>
+          <w:noProof/>
+          <w:lang w:val="en-US"/>
+        </w:rPr>
+        <w:drawing>
+          <wp:inline distT="0" distB="0" distL="0" distR="0" wp14:anchorId="5D929472" wp14:editId="5783D5D2">
+            <wp:extent cx="2136759" cy="1083774"/>
+            <wp:effectExtent l="0" t="0" r="0" b="2540"/>
+            <wp:docPr id="33" name="Imagen 33"/>
+            <wp:cNvGraphicFramePr>
+              <a:graphicFrameLocks xmlns:a="http://schemas.openxmlformats.org/drawingml/2006/main" noChangeAspect="1"/>
+            </wp:cNvGraphicFramePr>
+            <a:graphic xmlns:a="http://schemas.openxmlformats.org/drawingml/2006/main">
+              <a:graphicData uri="http://schemas.openxmlformats.org/drawingml/2006/picture">
+                <pic:pic xmlns:pic="http://schemas.openxmlformats.org/drawingml/2006/picture">
+                  <pic:nvPicPr>
+                    <pic:cNvPr id="1" name=""/>
+                    <pic:cNvPicPr/>
+                  </pic:nvPicPr>
+                  <pic:blipFill>
+                    <a:blip r:embed="rId35"/>
+                    <a:stretch>
+                      <a:fillRect/>
+                    </a:stretch>
+                  </pic:blipFill>
+                  <pic:spPr>
+                    <a:xfrm>
+                      <a:off x="0" y="0"/>
+                      <a:ext cx="2139465" cy="1085147"/>
+                    </a:xfrm>
+                    <a:prstGeom prst="rect">
+                      <a:avLst/>
+                    </a:prstGeom>
+                  </pic:spPr>
+                </pic:pic>
+              </a:graphicData>
+            </a:graphic>
+          </wp:inline>
+        </w:drawing>
+      </w:r>
+    </w:p>
+    <w:p>
+      <w:pPr>
+        <w:rPr>
+          <w:b/>
+          <w:lang w:val="en-US"/>
+        </w:rPr>
+      </w:pPr>
+      <w:r>
+        <w:rPr>
+          <w:b/>
+          <w:lang w:val="en-US"/>
+        </w:rPr>
+        <w:t>16. Show song names and composer names for groups not performing any concert during 2017.</w:t>
+      </w:r>
+    </w:p>
+    <w:p>
+      <w:pPr>
+        <w:rPr>
+          <w:b/>
+          <w:lang w:val="en-US"/>
+        </w:rPr>
+      </w:pPr>
+      <w:r>
+        <w:rPr>
+          <w:b/>
+          <w:noProof/>
+          <w:lang w:val="en-US"/>
+        </w:rPr>
+        <w:drawing>
+          <wp:inline distT="0" distB="0" distL="0" distR="0" wp14:anchorId="43FDD8AA" wp14:editId="4878C163">
+            <wp:extent cx="6645910" cy="1169035"/>
+            <wp:effectExtent l="0" t="0" r="2540" b="0"/>
+            <wp:docPr id="34" name="Imagen 34"/>
+            <wp:cNvGraphicFramePr>
+              <a:graphicFrameLocks xmlns:a="http://schemas.openxmlformats.org/drawingml/2006/main" noChangeAspect="1"/>
+            </wp:cNvGraphicFramePr>
+            <a:graphic xmlns:a="http://schemas.openxmlformats.org/drawingml/2006/main">
+              <a:graphicData uri="http://schemas.openxmlformats.org/drawingml/2006/picture">
+                <pic:pic xmlns:pic="http://schemas.openxmlformats.org/drawingml/2006/picture">
+                  <pic:nvPicPr>
+                    <pic:cNvPr id="1" name=""/>
+                    <pic:cNvPicPr/>
+                  </pic:nvPicPr>
+                  <pic:blipFill>
+                    <a:blip r:embed="rId36"/>
+                    <a:stretch>
+                      <a:fillRect/>
+                    </a:stretch>
+                  </pic:blipFill>
+                  <pic:spPr>
+                    <a:xfrm>
+                      <a:off x="0" y="0"/>
+                      <a:ext cx="6645910" cy="1169035"/>
+                    </a:xfrm>
+                    <a:prstGeom prst="rect">
+                      <a:avLst/>
+                    </a:prstGeom>
+                  </pic:spPr>
+                </pic:pic>
+              </a:graphicData>
+            </a:graphic>
+          </wp:inline>
+        </w:drawing>
+      </w:r>
+    </w:p>
+    <w:p>
+      <w:pPr>
+        <w:rPr>
+          <w:b/>
+          <w:lang w:val="en-US"/>
+        </w:rPr>
+      </w:pPr>
+      <w:r>
+        <w:rPr>
+          <w:b/>
+          <w:noProof/>
+          <w:lang w:val="en-US"/>
+        </w:rPr>
+        <w:drawing>
+          <wp:inline distT="0" distB="0" distL="0" distR="0" wp14:anchorId="185CB787" wp14:editId="174B68BE">
+            <wp:extent cx="2280032" cy="2297880"/>
+            <wp:effectExtent l="0" t="0" r="6350" b="7620"/>
+            <wp:docPr id="36" name="Imagen 36"/>
+            <wp:cNvGraphicFramePr>
+              <a:graphicFrameLocks xmlns:a="http://schemas.openxmlformats.org/drawingml/2006/main" noChangeAspect="1"/>
+            </wp:cNvGraphicFramePr>
+            <a:graphic xmlns:a="http://schemas.openxmlformats.org/drawingml/2006/main">
+              <a:graphicData uri="http://schemas.openxmlformats.org/drawingml/2006/picture">
+                <pic:pic xmlns:pic="http://schemas.openxmlformats.org/drawingml/2006/picture">
+                  <pic:nvPicPr>
+                    <pic:cNvPr id="1" name=""/>
+                    <pic:cNvPicPr/>
+                  </pic:nvPicPr>
+                  <pic:blipFill>
+                    <a:blip r:embed="rId37"/>
+                    <a:stretch>
+                      <a:fillRect/>
+                    </a:stretch>
+                  </pic:blipFill>
+                  <pic:spPr>
+                    <a:xfrm>
+                      <a:off x="0" y="0"/>
+                      <a:ext cx="2288142" cy="2306054"/>
+                    </a:xfrm>
+                    <a:prstGeom prst="rect">
+                      <a:avLst/>
+                    </a:prstGeom>
+                  </pic:spPr>
+                </pic:pic>
+              </a:graphicData>
+            </a:graphic>
+          </wp:inline>
+        </w:drawing>
+      </w:r>
+    </w:p>
+    <w:p>
+      <w:pPr>
+        <w:rPr>
+          <w:lang w:val="en-US"/>
+        </w:rPr>
+      </w:pPr>
+      <w:r>
+        <w:rPr>
+          <w:lang w:val="en-US"/>
+        </w:rPr>
+        <w:t xml:space="preserve">(The same </w:t>
+      </w:r>
+      <w:r>
+        <w:rPr>
+          <w:lang w:val="en-US"/>
+        </w:rPr>
+        <w:t xml:space="preserve">situation happens </w:t>
+      </w:r>
+      <w:r>
+        <w:rPr>
+          <w:lang w:val="en-US"/>
+        </w:rPr>
+        <w:t>as in query 11).</w:t>
+      </w:r>
+    </w:p>
+    <w:p>
+      <w:pPr>
+        <w:rPr>
+          <w:b/>
+          <w:lang w:val="en-US"/>
+        </w:rPr>
+      </w:pPr>
+      <w:r>
+        <w:rPr>
+          <w:b/>
+          <w:lang w:val="en-US"/>
+        </w:rPr>
+        <w:t>Difficulties:</w:t>
+      </w:r>
+    </w:p>
+    <w:p>
+      <w:pPr>
+        <w:rPr>
+          <w:lang w:val="en-US"/>
+        </w:rPr>
+      </w:pPr>
+      <w:r>
+        <w:rPr>
+          <w:lang w:val="en-US"/>
+        </w:rPr>
+        <w:t xml:space="preserve">At </w:t>
+      </w:r>
+      <w:r>
+        <w:rPr>
+          <w:lang w:val="en-US"/>
+        </w:rPr>
+        <w:t>first, we had some problems regarding the creation of tables with foreign keys as we wanted to put as primary keys from other entities, but which have more than one field as primary key. We learnt how it worked, but it wasn’t used at the final version from the database.</w:t>
+      </w:r>
+    </w:p>
+    <w:p>
+      <w:pPr>
+        <w:rPr>
+          <w:lang w:val="en-US"/>
+        </w:rPr>
+      </w:pPr>
+      <w:r>
+        <w:rPr>
+          <w:lang w:val="en-US"/>
+        </w:rPr>
+        <w:t xml:space="preserve">There were also during a time some complications regarding limited cardinality, regarding the number of tickets from a specific concert bought by </w:t>
+      </w:r>
+      <w:r>
+        <w:rPr>
+          <w:lang w:val="en-US"/>
+        </w:rPr>
+        <w:t>a</w:t>
+      </w:r>
+      <w:r>
+        <w:rPr>
+          <w:lang w:val="en-US"/>
+        </w:rPr>
+        <w:t xml:space="preserve"> user</w:t>
+      </w:r>
+      <w:r>
+        <w:rPr>
+          <w:lang w:val="en-US"/>
+        </w:rPr>
+        <w:t>;</w:t>
+      </w:r>
+      <w:r>
+        <w:rPr>
+          <w:lang w:val="en-US"/>
+        </w:rPr>
+        <w:t xml:space="preserve"> </w:t>
+      </w:r>
+      <w:r>
+        <w:rPr>
+          <w:lang w:val="en-US"/>
+        </w:rPr>
+        <w:t>inheritance, in the case of the types of discs</w:t>
+      </w:r>
+      <w:r>
+        <w:rPr>
+          <w:lang w:val="en-US"/>
+        </w:rPr>
+        <w:t>, and considering the order of how the different insertions needed to be made. Even though we had those problems, finally we could solve them.</w:t>
+      </w:r>
+    </w:p>
+    <w:p>
+      <w:pPr>
+        <w:rPr>
+          <w:lang w:val="en-US"/>
+        </w:rPr>
+      </w:pPr>
+      <w:r>
+        <w:rPr>
+          <w:lang w:val="en-US"/>
+        </w:rPr>
+        <w:t xml:space="preserve">Finally, </w:t>
+      </w:r>
+      <w:r>
+        <w:rPr>
+          <w:lang w:val="en-US"/>
+        </w:rPr>
+        <w:t>we had a few problems with the command not in at the begging, making us to see that we need to compare with something to get the correct result instead of nothing.</w:t>
+      </w:r>
+    </w:p>
     <w:sectPr>
       <w:pgSz w:w="11906" w:h="16838"/>
       <w:pgMar w:top="720" w:right="720" w:bottom="720" w:left="720" w:header="709" w:footer="709" w:gutter="0"/>
@@ -492,9 +2996,9 @@
 <file path=word/numbering.xml><?xml version="1.0" encoding="utf-8"?>
 <w:numbering xmlns:wpc="http://schemas.microsoft.com/office/word/2010/wordprocessingCanvas" xmlns:cx="http://schemas.microsoft.com/office/drawing/2014/chartex" xmlns:cx1="http://schemas.microsoft.com/office/drawing/2015/9/8/chartex" xmlns:cx2="http://schemas.microsoft.com/office/drawing/2015/10/21/chartex" xmlns:cx3="http://schemas.microsoft.com/office/drawing/2016/5/9/chartex" xmlns:cx4="http://schemas.microsoft.com/office/drawing/2016/5/10/chartex" xmlns:cx5="http://schemas.microsoft.com/office/drawing/2016/5/11/chartex" xmlns:cx6="http://schemas.microsoft.com/office/drawing/2016/5/12/chartex" xmlns:cx7="http://schemas.microsoft.com/office/drawing/2016/5/13/chartex" xmlns:cx8="http://schemas.microsoft.com/office/drawing/2016/5/14/chartex" xmlns:mc="http://schemas.openxmlformats.org/markup-compatibility/2006" xmlns:aink="http://schemas.microsoft.com/office/drawing/2016/ink" xmlns:am3d="http://schemas.microsoft.com/office/drawing/2017/model3d" xmlns:o="urn:schemas-microsoft-com:office:office" xmlns:r="http://schemas.openxmlformats.org/officeDocument/2006/relationships" xmlns:m="http://schemas.openxmlformats.org/officeDocument/2006/math" xmlns:v="urn:schemas-microsoft-com:vml" xmlns:wp14="http://schemas.microsoft.com/office/word/2010/wordprocessingDrawing" xmlns:wp="http://schemas.openxmlformats.org/drawingml/2006/wordprocessingDrawing" xmlns:w10="urn:schemas-microsoft-com:office:word" xmlns:w="http://schemas.openxmlformats.org/wordprocessingml/2006/main" xmlns:w14="http://schemas.microsoft.com/office/word/2010/wordml" xmlns:w15="http://schemas.microsoft.com/office/word/2012/wordml" xmlns:w16cid="http://schemas.microsoft.com/office/word/2016/wordml/cid" xmlns:w16se="http://schemas.microsoft.com/office/word/2015/wordml/symex" xmlns:wpg="http://schemas.microsoft.com/office/word/2010/wordprocessingGroup" xmlns:wpi="http://schemas.microsoft.com/office/word/2010/wordprocessingInk" xmlns:wne="http://schemas.microsoft.com/office/word/2006/wordml" xmlns:wps="http://schemas.microsoft.com/office/word/2010/wordprocessingShape" mc:Ignorable="w14 w15 w16se w16cid wp14">
   <w:abstractNum w:abstractNumId="0" w15:restartNumberingAfterBreak="0">
-    <w:nsid w:val="452B3EDD"/>
+    <w:nsid w:val="0FD91C4D"/>
     <w:multiLevelType w:val="hybridMultilevel"/>
-    <w:tmpl w:val="BAF8634A"/>
+    <w:tmpl w:val="0F70C084"/>
     <w:lvl w:ilvl="0" w:tplc="0C0A0001">
       <w:start w:val="1"/>
       <w:numFmt w:val="bullet"/>
@@ -604,7 +3108,123 @@
       </w:rPr>
     </w:lvl>
   </w:abstractNum>
+  <w:abstractNum w:abstractNumId="1" w15:restartNumberingAfterBreak="0">
+    <w:nsid w:val="452B3EDD"/>
+    <w:multiLevelType w:val="hybridMultilevel"/>
+    <w:tmpl w:val="BAF8634A"/>
+    <w:lvl w:ilvl="0" w:tplc="0C0A0001">
+      <w:start w:val="1"/>
+      <w:numFmt w:val="bullet"/>
+      <w:lvlText w:val=""/>
+      <w:lvlJc w:val="left"/>
+      <w:pPr>
+        <w:ind w:left="720" w:hanging="360"/>
+      </w:pPr>
+      <w:rPr>
+        <w:rFonts w:ascii="Symbol" w:hAnsi="Symbol" w:hint="default"/>
+      </w:rPr>
+    </w:lvl>
+    <w:lvl w:ilvl="1" w:tplc="0C0A0003" w:tentative="1">
+      <w:start w:val="1"/>
+      <w:numFmt w:val="bullet"/>
+      <w:lvlText w:val="o"/>
+      <w:lvlJc w:val="left"/>
+      <w:pPr>
+        <w:ind w:left="1440" w:hanging="360"/>
+      </w:pPr>
+      <w:rPr>
+        <w:rFonts w:ascii="Courier New" w:hAnsi="Courier New" w:cs="Courier New" w:hint="default"/>
+      </w:rPr>
+    </w:lvl>
+    <w:lvl w:ilvl="2" w:tplc="0C0A0005" w:tentative="1">
+      <w:start w:val="1"/>
+      <w:numFmt w:val="bullet"/>
+      <w:lvlText w:val=""/>
+      <w:lvlJc w:val="left"/>
+      <w:pPr>
+        <w:ind w:left="2160" w:hanging="360"/>
+      </w:pPr>
+      <w:rPr>
+        <w:rFonts w:ascii="Wingdings" w:hAnsi="Wingdings" w:hint="default"/>
+      </w:rPr>
+    </w:lvl>
+    <w:lvl w:ilvl="3" w:tplc="0C0A0001" w:tentative="1">
+      <w:start w:val="1"/>
+      <w:numFmt w:val="bullet"/>
+      <w:lvlText w:val=""/>
+      <w:lvlJc w:val="left"/>
+      <w:pPr>
+        <w:ind w:left="2880" w:hanging="360"/>
+      </w:pPr>
+      <w:rPr>
+        <w:rFonts w:ascii="Symbol" w:hAnsi="Symbol" w:hint="default"/>
+      </w:rPr>
+    </w:lvl>
+    <w:lvl w:ilvl="4" w:tplc="0C0A0003" w:tentative="1">
+      <w:start w:val="1"/>
+      <w:numFmt w:val="bullet"/>
+      <w:lvlText w:val="o"/>
+      <w:lvlJc w:val="left"/>
+      <w:pPr>
+        <w:ind w:left="3600" w:hanging="360"/>
+      </w:pPr>
+      <w:rPr>
+        <w:rFonts w:ascii="Courier New" w:hAnsi="Courier New" w:cs="Courier New" w:hint="default"/>
+      </w:rPr>
+    </w:lvl>
+    <w:lvl w:ilvl="5" w:tplc="0C0A0005" w:tentative="1">
+      <w:start w:val="1"/>
+      <w:numFmt w:val="bullet"/>
+      <w:lvlText w:val=""/>
+      <w:lvlJc w:val="left"/>
+      <w:pPr>
+        <w:ind w:left="4320" w:hanging="360"/>
+      </w:pPr>
+      <w:rPr>
+        <w:rFonts w:ascii="Wingdings" w:hAnsi="Wingdings" w:hint="default"/>
+      </w:rPr>
+    </w:lvl>
+    <w:lvl w:ilvl="6" w:tplc="0C0A0001" w:tentative="1">
+      <w:start w:val="1"/>
+      <w:numFmt w:val="bullet"/>
+      <w:lvlText w:val=""/>
+      <w:lvlJc w:val="left"/>
+      <w:pPr>
+        <w:ind w:left="5040" w:hanging="360"/>
+      </w:pPr>
+      <w:rPr>
+        <w:rFonts w:ascii="Symbol" w:hAnsi="Symbol" w:hint="default"/>
+      </w:rPr>
+    </w:lvl>
+    <w:lvl w:ilvl="7" w:tplc="0C0A0003" w:tentative="1">
+      <w:start w:val="1"/>
+      <w:numFmt w:val="bullet"/>
+      <w:lvlText w:val="o"/>
+      <w:lvlJc w:val="left"/>
+      <w:pPr>
+        <w:ind w:left="5760" w:hanging="360"/>
+      </w:pPr>
+      <w:rPr>
+        <w:rFonts w:ascii="Courier New" w:hAnsi="Courier New" w:cs="Courier New" w:hint="default"/>
+      </w:rPr>
+    </w:lvl>
+    <w:lvl w:ilvl="8" w:tplc="0C0A0005" w:tentative="1">
+      <w:start w:val="1"/>
+      <w:numFmt w:val="bullet"/>
+      <w:lvlText w:val=""/>
+      <w:lvlJc w:val="left"/>
+      <w:pPr>
+        <w:ind w:left="6480" w:hanging="360"/>
+      </w:pPr>
+      <w:rPr>
+        <w:rFonts w:ascii="Wingdings" w:hAnsi="Wingdings" w:hint="default"/>
+      </w:rPr>
+    </w:lvl>
+  </w:abstractNum>
   <w:num w:numId="1">
+    <w:abstractNumId w:val="1"/>
+  </w:num>
+  <w:num w:numId="2">
     <w:abstractNumId w:val="0"/>
   </w:num>
 </w:numbering>
@@ -627,7 +3247,7 @@
       </w:pPr>
     </w:pPrDefault>
   </w:docDefaults>
-  <w:latentStyles w:defLockedState="0" w:defUIPriority="99" w:defSemiHidden="0" w:defUnhideWhenUsed="0" w:defQFormat="0" w:count="376">
+  <w:latentStyles w:defLockedState="0" w:defUIPriority="99" w:defSemiHidden="0" w:defUnhideWhenUsed="0" w:defQFormat="0" w:count="375">
     <w:lsdException w:name="Normal" w:uiPriority="0" w:qFormat="1"/>
     <w:lsdException w:name="heading 1" w:uiPriority="9" w:qFormat="1"/>
     <w:lsdException w:name="heading 2" w:semiHidden="1" w:uiPriority="9" w:unhideWhenUsed="1" w:qFormat="1"/>
@@ -733,6 +3353,7 @@
     <w:lsdException w:name="HTML Sample" w:semiHidden="1" w:unhideWhenUsed="1"/>
     <w:lsdException w:name="HTML Typewriter" w:semiHidden="1" w:unhideWhenUsed="1"/>
     <w:lsdException w:name="HTML Variable" w:semiHidden="1" w:unhideWhenUsed="1"/>
+    <w:lsdException w:name="Normal Table" w:semiHidden="1" w:unhideWhenUsed="1"/>
     <w:lsdException w:name="annotation subject" w:semiHidden="1" w:unhideWhenUsed="1"/>
     <w:lsdException w:name="No List" w:semiHidden="1" w:unhideWhenUsed="1"/>
     <w:lsdException w:name="Outline List 1" w:semiHidden="1" w:unhideWhenUsed="1"/>
@@ -779,8 +3400,10 @@
     <w:lsdException w:name="Table Subtle 2" w:semiHidden="1" w:unhideWhenUsed="1"/>
     <w:lsdException w:name="Table Web 1" w:semiHidden="1" w:unhideWhenUsed="1"/>
     <w:lsdException w:name="Table Web 2" w:semiHidden="1" w:unhideWhenUsed="1"/>
+    <w:lsdException w:name="Table Web 3" w:semiHidden="1" w:unhideWhenUsed="1"/>
     <w:lsdException w:name="Balloon Text" w:semiHidden="1" w:unhideWhenUsed="1"/>
     <w:lsdException w:name="Table Grid" w:uiPriority="39"/>
+    <w:lsdException w:name="Table Theme" w:semiHidden="1" w:unhideWhenUsed="1"/>
     <w:lsdException w:name="Placeholder Text" w:semiHidden="1"/>
     <w:lsdException w:name="No Spacing" w:uiPriority="1" w:qFormat="1"/>
     <w:lsdException w:name="Light Shading" w:uiPriority="60"/>
@@ -1000,7 +3623,6 @@
     <w:lsdException w:name="Smart Hyperlink" w:semiHidden="1" w:unhideWhenUsed="1"/>
     <w:lsdException w:name="Hashtag" w:semiHidden="1" w:unhideWhenUsed="1"/>
     <w:lsdException w:name="Unresolved Mention" w:semiHidden="1" w:unhideWhenUsed="1"/>
-    <w:lsdException w:name="Smart Link" w:semiHidden="1" w:unhideWhenUsed="1"/>
   </w:latentStyles>
   <w:style w:type="paragraph" w:default="1" w:styleId="Normal">
     <w:name w:val="Normal"/>

</xml_diff>

<commit_message>
Final version. Corrected queries 8 and 13 between others and added new contents to the word file
</commit_message>
<xml_diff>
--- a/PECL2_documentation.docx
+++ b/PECL2_documentation.docx
@@ -9,46 +9,111 @@
           <w:b/>
           <w:sz w:val="40"/>
           <w:u w:val="single"/>
-          <w:lang w:val="fr-FR"/>
-        </w:rPr>
-      </w:pPr>
-      <w:r>
+        </w:rPr>
+      </w:pPr>
+    </w:p>
+    <w:p>
+      <w:pPr>
+        <w:jc w:val="center"/>
         <w:rPr>
           <w:b/>
           <w:sz w:val="40"/>
           <w:u w:val="single"/>
-          <w:lang w:val="fr-FR"/>
-        </w:rPr>
-        <w:t>P</w:t>
-      </w:r>
+        </w:rPr>
+      </w:pPr>
+    </w:p>
+    <w:p>
+      <w:pPr>
+        <w:jc w:val="center"/>
+        <w:rPr>
+          <w:b/>
+          <w:sz w:val="40"/>
+          <w:u w:val="single"/>
+        </w:rPr>
+      </w:pPr>
+    </w:p>
+    <w:p>
+      <w:pPr>
+        <w:jc w:val="center"/>
+        <w:rPr>
+          <w:b/>
+          <w:sz w:val="40"/>
+          <w:u w:val="single"/>
+        </w:rPr>
+      </w:pPr>
+    </w:p>
+    <w:p>
+      <w:pPr>
+        <w:jc w:val="center"/>
+        <w:rPr>
+          <w:b/>
+          <w:sz w:val="40"/>
+          <w:u w:val="single"/>
+        </w:rPr>
+      </w:pPr>
+    </w:p>
+    <w:p>
+      <w:pPr>
+        <w:jc w:val="center"/>
+        <w:rPr>
+          <w:b/>
+          <w:sz w:val="96"/>
+          <w:szCs w:val="72"/>
+          <w:u w:val="single"/>
+          <w:lang w:val="en-GB"/>
+        </w:rPr>
+      </w:pPr>
       <w:bookmarkStart w:id="0" w:name="_GoBack"/>
       <w:bookmarkEnd w:id="0"/>
       <w:r>
         <w:rPr>
           <w:b/>
-          <w:sz w:val="40"/>
+          <w:sz w:val="96"/>
+          <w:szCs w:val="72"/>
           <w:u w:val="single"/>
-          <w:lang w:val="fr-FR"/>
-        </w:rPr>
-        <w:t xml:space="preserve">ECL2 </w:t>
-      </w:r>
-      <w:r>
-        <w:rPr>
-          <w:b/>
-          <w:sz w:val="40"/>
+          <w:lang w:val="en-GB"/>
+        </w:rPr>
+        <w:t xml:space="preserve">PECL2 </w:t>
+      </w:r>
+      <w:r>
+        <w:rPr>
+          <w:b/>
+          <w:sz w:val="96"/>
+          <w:szCs w:val="72"/>
           <w:u w:val="single"/>
-          <w:lang w:val="fr-FR"/>
+          <w:lang w:val="en-GB"/>
         </w:rPr>
         <w:t>–</w:t>
       </w:r>
       <w:r>
         <w:rPr>
           <w:b/>
-          <w:sz w:val="40"/>
+          <w:sz w:val="96"/>
+          <w:szCs w:val="72"/>
           <w:u w:val="single"/>
-          <w:lang w:val="fr-FR"/>
-        </w:rPr>
-        <w:t xml:space="preserve"> Documentation</w:t>
+          <w:lang w:val="en-GB"/>
+        </w:rPr>
+        <w:t xml:space="preserve"> </w:t>
+      </w:r>
+      <w:r>
+        <w:rPr>
+          <w:b/>
+          <w:sz w:val="96"/>
+          <w:szCs w:val="72"/>
+          <w:u w:val="single"/>
+          <w:lang w:val="en-GB"/>
+        </w:rPr>
+        <w:t xml:space="preserve">MySQL </w:t>
+      </w:r>
+      <w:r>
+        <w:rPr>
+          <w:b/>
+          <w:sz w:val="96"/>
+          <w:szCs w:val="72"/>
+          <w:u w:val="single"/>
+          <w:lang w:val="en-GB"/>
+        </w:rPr>
+        <w:t>Database</w:t>
       </w:r>
     </w:p>
     <w:p>
@@ -58,35 +123,127 @@
           <w:sz w:val="36"/>
         </w:rPr>
       </w:pPr>
-      <w:r>
-        <w:rPr>
+    </w:p>
+    <w:p>
+      <w:pPr>
+        <w:jc w:val="center"/>
+        <w:rPr>
+          <w:b/>
           <w:sz w:val="36"/>
         </w:rPr>
-        <w:t xml:space="preserve">Manuel Urbano Schere Rodríguez </w:t>
-      </w:r>
-      <w:r>
-        <w:rPr>
+      </w:pPr>
+      <w:proofErr w:type="spellStart"/>
+      <w:r>
+        <w:rPr>
+          <w:b/>
           <w:sz w:val="36"/>
         </w:rPr>
-        <w:t>&amp; Sergio de la Mata Moratilla</w:t>
-      </w:r>
+        <w:t>b</w:t>
+      </w:r>
+      <w:r>
+        <w:rPr>
+          <w:b/>
+          <w:sz w:val="36"/>
+        </w:rPr>
+        <w:t>y</w:t>
+      </w:r>
+      <w:proofErr w:type="spellEnd"/>
     </w:p>
     <w:p>
       <w:pPr>
         <w:jc w:val="center"/>
         <w:rPr>
+          <w:b/>
           <w:sz w:val="36"/>
         </w:rPr>
       </w:pPr>
       <w:r>
         <w:rPr>
+          <w:b/>
           <w:sz w:val="36"/>
         </w:rPr>
+        <w:t>Manuel Urbano Schere Rodríguez &amp; Sergio de la Mata Moratilla</w:t>
+      </w:r>
+    </w:p>
+    <w:p>
+      <w:pPr>
+        <w:jc w:val="center"/>
+        <w:rPr>
+          <w:b/>
+          <w:sz w:val="36"/>
+        </w:rPr>
+      </w:pPr>
+      <w:r>
+        <w:rPr>
+          <w:b/>
+          <w:sz w:val="36"/>
+        </w:rPr>
         <w:t>2ºGIC E &amp; 2ºGII E</w:t>
       </w:r>
     </w:p>
     <w:p>
       <w:pPr>
+        <w:jc w:val="center"/>
+        <w:rPr>
+          <w:sz w:val="36"/>
+        </w:rPr>
+      </w:pPr>
+    </w:p>
+    <w:p>
+      <w:pPr>
+        <w:jc w:val="center"/>
+        <w:rPr>
+          <w:b/>
+          <w:sz w:val="72"/>
+        </w:rPr>
+      </w:pPr>
+      <w:proofErr w:type="spellStart"/>
+      <w:r>
+        <w:rPr>
+          <w:b/>
+          <w:sz w:val="72"/>
+        </w:rPr>
+        <w:t>Databases</w:t>
+      </w:r>
+      <w:proofErr w:type="spellEnd"/>
+      <w:r>
+        <w:rPr>
+          <w:b/>
+          <w:sz w:val="72"/>
+        </w:rPr>
+        <w:t xml:space="preserve"> I</w:t>
+      </w:r>
+    </w:p>
+    <w:p>
+      <w:pPr>
+        <w:jc w:val="center"/>
+        <w:rPr>
+          <w:sz w:val="36"/>
+        </w:rPr>
+      </w:pPr>
+    </w:p>
+    <w:p>
+      <w:pPr>
+        <w:rPr>
+          <w:b/>
+        </w:rPr>
+      </w:pPr>
+    </w:p>
+    <w:p>
+      <w:pPr>
+        <w:rPr>
+          <w:b/>
+        </w:rPr>
+      </w:pPr>
+      <w:r>
+        <w:rPr>
+          <w:b/>
+        </w:rPr>
+        <w:br w:type="page"/>
+      </w:r>
+    </w:p>
+    <w:p>
+      <w:pPr>
         <w:rPr>
           <w:b/>
           <w:lang w:val="en-GB"/>
@@ -97,6 +254,7 @@
           <w:b/>
           <w:lang w:val="en-GB"/>
         </w:rPr>
+        <w:lastRenderedPageBreak/>
         <w:t>Introduction</w:t>
       </w:r>
     </w:p>
@@ -116,19 +274,7 @@
         <w:rPr>
           <w:lang w:val="en-US"/>
         </w:rPr>
-        <w:t xml:space="preserve">made using as base the requirements provided at PECL1 and </w:t>
-      </w:r>
-      <w:r>
-        <w:rPr>
-          <w:lang w:val="en-US"/>
-        </w:rPr>
-        <w:t>the previous practice</w:t>
-      </w:r>
-      <w:r>
-        <w:rPr>
-          <w:lang w:val="en-US"/>
-        </w:rPr>
-        <w:t xml:space="preserve"> made.</w:t>
+        <w:t>made using as base the requirements provided at PECL1 and the previous practice made.</w:t>
       </w:r>
       <w:r>
         <w:rPr>
@@ -149,21 +295,28 @@
           <w:b/>
           <w:lang w:val="en-US"/>
         </w:rPr>
-        <w:t>Some changes</w:t>
-      </w:r>
-      <w:r>
-        <w:rPr>
-          <w:b/>
-          <w:lang w:val="en-US"/>
-        </w:rPr>
-        <w:t xml:space="preserve"> which</w:t>
-      </w:r>
-      <w:r>
-        <w:rPr>
-          <w:b/>
-          <w:lang w:val="en-US"/>
-        </w:rPr>
-        <w:t xml:space="preserve"> have been made from PECL1</w:t>
+        <w:t xml:space="preserve">Changes </w:t>
+      </w:r>
+      <w:r>
+        <w:rPr>
+          <w:b/>
+          <w:lang w:val="en-US"/>
+        </w:rPr>
+        <w:t xml:space="preserve">made </w:t>
+      </w:r>
+      <w:r>
+        <w:rPr>
+          <w:b/>
+          <w:lang w:val="en-US"/>
+        </w:rPr>
+        <w:t xml:space="preserve">to </w:t>
+      </w:r>
+      <w:r>
+        <w:rPr>
+          <w:b/>
+          <w:lang w:val="en-US"/>
+        </w:rPr>
+        <w:t>PECL1</w:t>
       </w:r>
       <w:r>
         <w:rPr>
@@ -188,7 +341,43 @@
         <w:rPr>
           <w:lang w:val="en-US"/>
         </w:rPr>
-        <w:t>The relation “composes” has been removed due to a relational redundancy with “contains” and to the difficulty implementing it.</w:t>
+        <w:t xml:space="preserve">The relation “composes” has been removed due to a relational redundancy with </w:t>
+      </w:r>
+      <w:r>
+        <w:rPr>
+          <w:lang w:val="en-US"/>
+        </w:rPr>
+        <w:t xml:space="preserve">relation </w:t>
+      </w:r>
+      <w:r>
+        <w:rPr>
+          <w:lang w:val="en-US"/>
+        </w:rPr>
+        <w:t>“contains”</w:t>
+      </w:r>
+      <w:r>
+        <w:rPr>
+          <w:lang w:val="en-US"/>
+        </w:rPr>
+        <w:t xml:space="preserve"> which, even though the path is longer, can reach also to the same information </w:t>
+      </w:r>
+      <w:r>
+        <w:rPr>
+          <w:lang w:val="en-US"/>
+        </w:rPr>
+        <w:t xml:space="preserve">and to the difficulty </w:t>
+      </w:r>
+      <w:r>
+        <w:rPr>
+          <w:lang w:val="en-US"/>
+        </w:rPr>
+        <w:t xml:space="preserve">for </w:t>
+      </w:r>
+      <w:r>
+        <w:rPr>
+          <w:lang w:val="en-US"/>
+        </w:rPr>
+        <w:t>implementing it.</w:t>
       </w:r>
     </w:p>
     <w:p>
@@ -206,6 +395,12 @@
         <w:rPr>
           <w:lang w:val="en-US"/>
         </w:rPr>
+        <w:t xml:space="preserve">The relation </w:t>
+      </w:r>
+      <w:r>
+        <w:rPr>
+          <w:lang w:val="en-US"/>
+        </w:rPr>
         <w:t>“</w:t>
       </w:r>
       <w:proofErr w:type="spellStart"/>
@@ -266,7 +461,19 @@
         <w:rPr>
           <w:lang w:val="en-US"/>
         </w:rPr>
-        <w:t xml:space="preserve">” field that indicates the </w:t>
+        <w:t>” field</w:t>
+      </w:r>
+      <w:r>
+        <w:rPr>
+          <w:lang w:val="en-US"/>
+        </w:rPr>
+        <w:t xml:space="preserve"> now included which</w:t>
+      </w:r>
+      <w:r>
+        <w:rPr>
+          <w:lang w:val="en-US"/>
+        </w:rPr>
+        <w:t xml:space="preserve"> indicates the </w:t>
       </w:r>
       <w:r>
         <w:rPr>
@@ -320,7 +527,97 @@
         <w:rPr>
           <w:lang w:val="en-US"/>
         </w:rPr>
-        <w:t>“physical” and “digital” tables along with the “is a” relation have been removed due to the difficulty of implementing inheritance with MySQL. Instead, the disc table now has a “</w:t>
+        <w:t xml:space="preserve">The entities </w:t>
+      </w:r>
+      <w:r>
+        <w:rPr>
+          <w:lang w:val="en-US"/>
+        </w:rPr>
+        <w:t>“</w:t>
+      </w:r>
+      <w:r>
+        <w:rPr>
+          <w:lang w:val="en-US"/>
+        </w:rPr>
+        <w:t>P</w:t>
+      </w:r>
+      <w:r>
+        <w:rPr>
+          <w:lang w:val="en-US"/>
+        </w:rPr>
+        <w:t>hysical” and “</w:t>
+      </w:r>
+      <w:r>
+        <w:rPr>
+          <w:lang w:val="en-US"/>
+        </w:rPr>
+        <w:t>D</w:t>
+      </w:r>
+      <w:r>
+        <w:rPr>
+          <w:lang w:val="en-US"/>
+        </w:rPr>
+        <w:t xml:space="preserve">igital” along with the “is a” relation have been removed due to the difficulty of implementing inheritance with MySQL. Instead, the </w:t>
+      </w:r>
+      <w:r>
+        <w:rPr>
+          <w:lang w:val="en-US"/>
+        </w:rPr>
+        <w:t>entity “D</w:t>
+      </w:r>
+      <w:r>
+        <w:rPr>
+          <w:lang w:val="en-US"/>
+        </w:rPr>
+        <w:t>isc</w:t>
+      </w:r>
+      <w:r>
+        <w:rPr>
+          <w:lang w:val="en-US"/>
+        </w:rPr>
+        <w:t>”</w:t>
+      </w:r>
+      <w:r>
+        <w:rPr>
+          <w:lang w:val="en-US"/>
+        </w:rPr>
+        <w:t xml:space="preserve"> </w:t>
+      </w:r>
+      <w:r>
+        <w:rPr>
+          <w:lang w:val="en-US"/>
+        </w:rPr>
+        <w:t>was changed to get the data regarding the previous two entities</w:t>
+      </w:r>
+      <w:r>
+        <w:rPr>
+          <w:lang w:val="en-US"/>
+        </w:rPr>
+        <w:t xml:space="preserve"> having the fields which were part from both</w:t>
+      </w:r>
+      <w:r>
+        <w:rPr>
+          <w:lang w:val="en-US"/>
+        </w:rPr>
+        <w:t>. N</w:t>
+      </w:r>
+      <w:r>
+        <w:rPr>
+          <w:lang w:val="en-US"/>
+        </w:rPr>
+        <w:t xml:space="preserve">ow </w:t>
+      </w:r>
+      <w:r>
+        <w:rPr>
+          <w:lang w:val="en-US"/>
+        </w:rPr>
+        <w:t xml:space="preserve">it </w:t>
+      </w:r>
+      <w:r>
+        <w:rPr>
+          <w:lang w:val="en-US"/>
+        </w:rPr>
+        <w:t>has a “</w:t>
       </w:r>
       <w:proofErr w:type="spellStart"/>
       <w:r>
@@ -372,7 +669,55 @@
         <w:rPr>
           <w:lang w:val="en-US"/>
         </w:rPr>
-        <w:t>” field will have either CD or LP as an indicator of the disc´s physical format. If it´s a digital disc, the “</w:t>
+        <w:t xml:space="preserve">” field will have either </w:t>
+      </w:r>
+      <w:r>
+        <w:rPr>
+          <w:lang w:val="en-US"/>
+        </w:rPr>
+        <w:t>“</w:t>
+      </w:r>
+      <w:r>
+        <w:rPr>
+          <w:lang w:val="en-US"/>
+        </w:rPr>
+        <w:t>CD</w:t>
+      </w:r>
+      <w:r>
+        <w:rPr>
+          <w:lang w:val="en-US"/>
+        </w:rPr>
+        <w:t>”</w:t>
+      </w:r>
+      <w:r>
+        <w:rPr>
+          <w:lang w:val="en-US"/>
+        </w:rPr>
+        <w:t xml:space="preserve"> or </w:t>
+      </w:r>
+      <w:r>
+        <w:rPr>
+          <w:lang w:val="en-US"/>
+        </w:rPr>
+        <w:t>“</w:t>
+      </w:r>
+      <w:r>
+        <w:rPr>
+          <w:lang w:val="en-US"/>
+        </w:rPr>
+        <w:t>LP</w:t>
+      </w:r>
+      <w:r>
+        <w:rPr>
+          <w:lang w:val="en-US"/>
+        </w:rPr>
+        <w:t>”</w:t>
+      </w:r>
+      <w:r>
+        <w:rPr>
+          <w:lang w:val="en-US"/>
+        </w:rPr>
+        <w:t xml:space="preserve"> as an indicator of the disc´s physical format. If it´s a digital disc, the “</w:t>
       </w:r>
       <w:proofErr w:type="spellStart"/>
       <w:r>
@@ -386,13 +731,107 @@
         <w:rPr>
           <w:lang w:val="en-US"/>
         </w:rPr>
-        <w:t xml:space="preserve">” field will indicate if it has a mp3, wav or other digital format, and the </w:t>
+        <w:t xml:space="preserve">” field will indicate if it has a </w:t>
+      </w:r>
+      <w:r>
+        <w:rPr>
+          <w:lang w:val="en-US"/>
+        </w:rPr>
+        <w:t>“</w:t>
+      </w:r>
+      <w:r>
+        <w:rPr>
+          <w:lang w:val="en-US"/>
+        </w:rPr>
+        <w:t>mp3</w:t>
+      </w:r>
+      <w:r>
+        <w:rPr>
+          <w:lang w:val="en-US"/>
+        </w:rPr>
+        <w:t>”</w:t>
+      </w:r>
+      <w:r>
+        <w:rPr>
+          <w:lang w:val="en-US"/>
+        </w:rPr>
+        <w:t xml:space="preserve">, </w:t>
+      </w:r>
+      <w:r>
+        <w:rPr>
+          <w:lang w:val="en-US"/>
+        </w:rPr>
+        <w:t>“</w:t>
+      </w:r>
+      <w:r>
+        <w:rPr>
+          <w:lang w:val="en-US"/>
+        </w:rPr>
+        <w:t>wav</w:t>
+      </w:r>
+      <w:r>
+        <w:rPr>
+          <w:lang w:val="en-US"/>
+        </w:rPr>
+        <w:t>”, “</w:t>
       </w:r>
       <w:proofErr w:type="spellStart"/>
       <w:r>
         <w:rPr>
           <w:lang w:val="en-US"/>
         </w:rPr>
+        <w:t>wma</w:t>
+      </w:r>
+      <w:proofErr w:type="spellEnd"/>
+      <w:r>
+        <w:rPr>
+          <w:lang w:val="en-US"/>
+        </w:rPr>
+        <w:t>”</w:t>
+      </w:r>
+      <w:r>
+        <w:rPr>
+          <w:lang w:val="en-US"/>
+        </w:rPr>
+        <w:t xml:space="preserve"> or</w:t>
+      </w:r>
+      <w:r>
+        <w:rPr>
+          <w:lang w:val="en-US"/>
+        </w:rPr>
+        <w:t xml:space="preserve"> “</w:t>
+      </w:r>
+      <w:proofErr w:type="spellStart"/>
+      <w:r>
+        <w:rPr>
+          <w:lang w:val="en-US"/>
+        </w:rPr>
+        <w:t>flac</w:t>
+      </w:r>
+      <w:proofErr w:type="spellEnd"/>
+      <w:r>
+        <w:rPr>
+          <w:lang w:val="en-US"/>
+        </w:rPr>
+        <w:t xml:space="preserve">” </w:t>
+      </w:r>
+      <w:r>
+        <w:rPr>
+          <w:lang w:val="en-US"/>
+        </w:rPr>
+        <w:t xml:space="preserve">digital format, and the </w:t>
+      </w:r>
+      <w:r>
+        <w:rPr>
+          <w:lang w:val="en-US"/>
+        </w:rPr>
+        <w:t>“</w:t>
+      </w:r>
+      <w:proofErr w:type="spellStart"/>
+      <w:r>
+        <w:rPr>
+          <w:lang w:val="en-US"/>
+        </w:rPr>
         <w:t>size_disc</w:t>
       </w:r>
       <w:proofErr w:type="spellEnd"/>
@@ -400,13 +839,31 @@
         <w:rPr>
           <w:lang w:val="en-US"/>
         </w:rPr>
+        <w:t>”</w:t>
+      </w:r>
+      <w:r>
+        <w:rPr>
+          <w:lang w:val="en-US"/>
+        </w:rPr>
         <w:t xml:space="preserve"> field will contain the disc´s size in megabytes.</w:t>
       </w:r>
       <w:r>
         <w:rPr>
           <w:lang w:val="en-US"/>
         </w:rPr>
-        <w:t xml:space="preserve"> Whenever one of the options is taken the fields related with the other will be directed to null.</w:t>
+        <w:t xml:space="preserve"> Whenever one of the options is taken the fields related with the other will be </w:t>
+      </w:r>
+      <w:r>
+        <w:rPr>
+          <w:lang w:val="en-US"/>
+        </w:rPr>
+        <w:t xml:space="preserve">put </w:t>
+      </w:r>
+      <w:r>
+        <w:rPr>
+          <w:lang w:val="en-US"/>
+        </w:rPr>
+        <w:t>to null.</w:t>
       </w:r>
     </w:p>
     <w:p>
@@ -498,6 +955,12 @@
         </w:rPr>
         <w:t>“</w:t>
       </w:r>
+      <w:r>
+        <w:rPr>
+          <w:lang w:val="en-US"/>
+        </w:rPr>
+        <w:t xml:space="preserve">The relations </w:t>
+      </w:r>
       <w:proofErr w:type="spellStart"/>
       <w:r>
         <w:rPr>
@@ -572,7 +1035,19 @@
         <w:rPr>
           <w:lang w:val="en-US"/>
         </w:rPr>
-        <w:t>” both have new fields “</w:t>
+        <w:t xml:space="preserve">” both have new fields </w:t>
+      </w:r>
+      <w:r>
+        <w:rPr>
+          <w:lang w:val="en-US"/>
+        </w:rPr>
+        <w:t xml:space="preserve">called </w:t>
+      </w:r>
+      <w:r>
+        <w:rPr>
+          <w:lang w:val="en-US"/>
+        </w:rPr>
+        <w:t>“</w:t>
       </w:r>
       <w:proofErr w:type="spellStart"/>
       <w:r>
@@ -612,16 +1087,8 @@
         <w:rPr>
           <w:lang w:val="en-US"/>
         </w:rPr>
-        <w:t>“</w:t>
-      </w:r>
-      <w:proofErr w:type="spellStart"/>
-      <w:r>
-        <w:rPr>
-          <w:lang w:val="en-US"/>
-        </w:rPr>
-        <w:t>opinion”</w:t>
-      </w:r>
-      <w:proofErr w:type="spellEnd"/>
+        <w:t>“opinion”</w:t>
+      </w:r>
       <w:r>
         <w:rPr>
           <w:lang w:val="en-US"/>
@@ -638,7 +1105,19 @@
         <w:rPr>
           <w:lang w:val="en-US"/>
         </w:rPr>
-        <w:t>unnecessary.</w:t>
+        <w:t>unnecessary</w:t>
+      </w:r>
+      <w:r>
+        <w:rPr>
+          <w:lang w:val="en-US"/>
+        </w:rPr>
+        <w:t xml:space="preserve"> as the user only gives its opinion with a score</w:t>
+      </w:r>
+      <w:r>
+        <w:rPr>
+          <w:lang w:val="en-US"/>
+        </w:rPr>
+        <w:t>.</w:t>
       </w:r>
     </w:p>
     <w:p>
@@ -656,7 +1135,31 @@
         <w:rPr>
           <w:lang w:val="en-US"/>
         </w:rPr>
-        <w:t>The “duration” field of song has been changed from a varchar to an int which indicates the duration in seconds. This allows us to compare song durations in an easy manner.</w:t>
+        <w:t xml:space="preserve">The “duration” field of </w:t>
+      </w:r>
+      <w:r>
+        <w:rPr>
+          <w:lang w:val="en-US"/>
+        </w:rPr>
+        <w:t>the entity “</w:t>
+      </w:r>
+      <w:r>
+        <w:rPr>
+          <w:lang w:val="en-US"/>
+        </w:rPr>
+        <w:t>song</w:t>
+      </w:r>
+      <w:r>
+        <w:rPr>
+          <w:lang w:val="en-US"/>
+        </w:rPr>
+        <w:t>”</w:t>
+      </w:r>
+      <w:r>
+        <w:rPr>
+          <w:lang w:val="en-US"/>
+        </w:rPr>
+        <w:t xml:space="preserve"> has been changed from a varchar to an int which indicates the duration in seconds. This allows us to compare song durations in an easy manner.</w:t>
       </w:r>
     </w:p>
     <w:p>
@@ -708,7 +1211,19 @@
         <w:rPr>
           <w:lang w:val="en-US"/>
         </w:rPr>
-        <w:t>” and in the rest of cases to represented it, it was used foreign keys in the relations tables like “plays”, “belongs” and “contains” letting us to have different number of relations between the entities.</w:t>
+        <w:t xml:space="preserve">” and in the rest of cases to represent it, it was used foreign keys in the relations tables like “plays”, “belongs” and “contains” letting us to have different number of relations between the </w:t>
+      </w:r>
+      <w:r>
+        <w:rPr>
+          <w:lang w:val="en-US"/>
+        </w:rPr>
+        <w:t xml:space="preserve">different </w:t>
+      </w:r>
+      <w:r>
+        <w:rPr>
+          <w:lang w:val="en-US"/>
+        </w:rPr>
+        <w:t>entities.</w:t>
       </w:r>
     </w:p>
     <w:p>
@@ -819,7 +1334,43 @@
         <w:rPr>
           <w:lang w:val="en-US"/>
         </w:rPr>
-        <w:t>is made regarding the entity “disc” is made, the user doesn’t need to indicate to which kind of disc do we want to introduce it.</w:t>
+        <w:t>is made regarding the entity “disc</w:t>
+      </w:r>
+      <w:r>
+        <w:rPr>
+          <w:lang w:val="en-US"/>
+        </w:rPr>
+        <w:t>”</w:t>
+      </w:r>
+      <w:r>
+        <w:rPr>
+          <w:lang w:val="en-US"/>
+        </w:rPr>
+        <w:t>, the user doesn’t need to indicate to which kind of disc do</w:t>
+      </w:r>
+      <w:r>
+        <w:rPr>
+          <w:lang w:val="en-US"/>
+        </w:rPr>
+        <w:t xml:space="preserve">es he/she </w:t>
+      </w:r>
+      <w:r>
+        <w:rPr>
+          <w:lang w:val="en-US"/>
+        </w:rPr>
+        <w:t>want</w:t>
+      </w:r>
+      <w:r>
+        <w:rPr>
+          <w:lang w:val="en-US"/>
+        </w:rPr>
+        <w:t>s</w:t>
+      </w:r>
+      <w:r>
+        <w:rPr>
+          <w:lang w:val="en-US"/>
+        </w:rPr>
+        <w:t xml:space="preserve"> to introduce it.</w:t>
       </w:r>
     </w:p>
     <w:p>
@@ -837,20 +1388,13 @@
         <w:rPr>
           <w:lang w:val="en-US"/>
         </w:rPr>
-        <w:lastRenderedPageBreak/>
         <w:t xml:space="preserve">If </w:t>
       </w:r>
       <w:r>
         <w:rPr>
           <w:lang w:val="en-US"/>
         </w:rPr>
-        <w:t>a new insertion is made regarding the entit</w:t>
-      </w:r>
-      <w:r>
-        <w:rPr>
-          <w:lang w:val="en-US"/>
-        </w:rPr>
-        <w:t>ies “</w:t>
+        <w:t>a new insertion is made regarding the entities “</w:t>
       </w:r>
       <w:r>
         <w:rPr>
@@ -876,14 +1420,12 @@
         </w:rPr>
         <w:t xml:space="preserve"> it is not </w:t>
       </w:r>
-      <w:proofErr w:type="gramStart"/>
-      <w:r>
-        <w:rPr>
-          <w:lang w:val="en-US"/>
-        </w:rPr>
-        <w:t>need</w:t>
-      </w:r>
-      <w:proofErr w:type="gramEnd"/>
+      <w:r>
+        <w:rPr>
+          <w:lang w:val="en-US"/>
+        </w:rPr>
+        <w:t>needed</w:t>
+      </w:r>
       <w:r>
         <w:rPr>
           <w:lang w:val="en-US"/>
@@ -893,6 +1435,53 @@
     </w:p>
     <w:p>
       <w:pPr>
+        <w:pStyle w:val="Prrafodelista"/>
+        <w:numPr>
+          <w:ilvl w:val="0"/>
+          <w:numId w:val="2"/>
+        </w:numPr>
+        <w:rPr>
+          <w:lang w:val="en-US"/>
+        </w:rPr>
+      </w:pPr>
+      <w:r>
+        <w:rPr>
+          <w:lang w:val="en-US"/>
+        </w:rPr>
+        <w:t>Reduction of complexity comparing difference of timing.</w:t>
+      </w:r>
+    </w:p>
+    <w:p>
+      <w:pPr>
+        <w:rPr>
+          <w:lang w:val="en-US"/>
+        </w:rPr>
+      </w:pPr>
+      <w:r>
+        <w:rPr>
+          <w:lang w:val="en-US"/>
+        </w:rPr>
+        <w:br w:type="page"/>
+      </w:r>
+    </w:p>
+    <w:p>
+      <w:pPr>
+        <w:rPr>
+          <w:b/>
+          <w:lang w:val="en-US"/>
+        </w:rPr>
+        <w:sectPr>
+          <w:headerReference w:type="default" r:id="rId8"/>
+          <w:pgSz w:w="11906" w:h="16838"/>
+          <w:pgMar w:top="1134" w:right="720" w:bottom="720" w:left="720" w:header="709" w:footer="561" w:gutter="0"/>
+          <w:cols w:space="708"/>
+          <w:titlePg/>
+          <w:docGrid w:linePitch="360"/>
+        </w:sectPr>
+      </w:pPr>
+    </w:p>
+    <w:p>
+      <w:pPr>
         <w:rPr>
           <w:b/>
           <w:lang w:val="en-US"/>
@@ -944,12 +1533,13 @@
       <w:r>
         <w:rPr>
           <w:noProof/>
+          <w:lang w:val="en-US"/>
         </w:rPr>
         <w:drawing>
-          <wp:inline distT="0" distB="0" distL="0" distR="0" wp14:anchorId="7816F56D" wp14:editId="246F6A72">
-            <wp:extent cx="6398011" cy="3707619"/>
-            <wp:effectExtent l="0" t="0" r="3175" b="7620"/>
-            <wp:docPr id="1" name="Imagen 1"/>
+          <wp:inline distT="0" distB="0" distL="0" distR="0">
+            <wp:extent cx="8585842" cy="6124754"/>
+            <wp:effectExtent l="0" t="0" r="5715" b="9525"/>
+            <wp:docPr id="13" name="Imagen 13"/>
             <wp:cNvGraphicFramePr>
               <a:graphicFrameLocks xmlns:a="http://schemas.openxmlformats.org/drawingml/2006/main" noChangeAspect="1"/>
             </wp:cNvGraphicFramePr>
@@ -957,11 +1547,17 @@
               <a:graphicData uri="http://schemas.openxmlformats.org/drawingml/2006/picture">
                 <pic:pic xmlns:pic="http://schemas.openxmlformats.org/drawingml/2006/picture">
                   <pic:nvPicPr>
-                    <pic:cNvPr id="1" name=""/>
+                    <pic:cNvPr id="13" name="6E8562A.tmp"/>
                     <pic:cNvPicPr/>
                   </pic:nvPicPr>
                   <pic:blipFill>
-                    <a:blip r:embed="rId5"/>
+                    <a:blip r:embed="rId9">
+                      <a:extLst>
+                        <a:ext uri="{28A0092B-C50C-407E-A947-70E740481C1C}">
+                          <a14:useLocalDpi xmlns:a14="http://schemas.microsoft.com/office/drawing/2010/main" val="0"/>
+                        </a:ext>
+                      </a:extLst>
+                    </a:blip>
                     <a:stretch>
                       <a:fillRect/>
                     </a:stretch>
@@ -969,7 +1565,7 @@
                   <pic:spPr>
                     <a:xfrm>
                       <a:off x="0" y="0"/>
-                      <a:ext cx="6442383" cy="3733332"/>
+                      <a:ext cx="8590855" cy="6128330"/>
                     </a:xfrm>
                     <a:prstGeom prst="rect">
                       <a:avLst/>
@@ -985,6 +1581,19 @@
     <w:p>
       <w:pPr>
         <w:rPr>
+          <w:lang w:val="en-US"/>
+        </w:rPr>
+        <w:sectPr>
+          <w:pgSz w:w="16838" w:h="11906" w:orient="landscape"/>
+          <w:pgMar w:top="997" w:right="720" w:bottom="720" w:left="720" w:header="568" w:footer="709" w:gutter="0"/>
+          <w:cols w:space="708"/>
+          <w:docGrid w:linePitch="360"/>
+        </w:sectPr>
+      </w:pPr>
+    </w:p>
+    <w:p>
+      <w:pPr>
+        <w:rPr>
           <w:b/>
           <w:u w:val="single"/>
           <w:lang w:val="en-US"/>
@@ -1024,11 +1633,24 @@
         <w:rPr>
           <w:noProof/>
         </w:rPr>
+        <w:t>Query:</w:t>
+      </w:r>
+    </w:p>
+    <w:p>
+      <w:pPr>
+        <w:rPr>
+          <w:noProof/>
+        </w:rPr>
+      </w:pPr>
+      <w:r>
+        <w:rPr>
+          <w:noProof/>
+        </w:rPr>
         <w:drawing>
-          <wp:inline distT="0" distB="0" distL="0" distR="0" wp14:anchorId="06A7CA83" wp14:editId="619BE576">
-            <wp:extent cx="1972154" cy="527041"/>
-            <wp:effectExtent l="0" t="0" r="0" b="6985"/>
-            <wp:docPr id="3" name="Imagen 3"/>
+          <wp:inline distT="0" distB="0" distL="0" distR="0">
+            <wp:extent cx="2086266" cy="1267002"/>
+            <wp:effectExtent l="0" t="0" r="9525" b="9525"/>
+            <wp:docPr id="20" name="Imagen 20" descr="Imagen que contiene captura de pantalla&#10;&#10;Descripción generada con confianza muy alta"/>
             <wp:cNvGraphicFramePr>
               <a:graphicFrameLocks xmlns:a="http://schemas.openxmlformats.org/drawingml/2006/main" noChangeAspect="1"/>
             </wp:cNvGraphicFramePr>
@@ -1036,11 +1658,17 @@
               <a:graphicData uri="http://schemas.openxmlformats.org/drawingml/2006/picture">
                 <pic:pic xmlns:pic="http://schemas.openxmlformats.org/drawingml/2006/picture">
                   <pic:nvPicPr>
-                    <pic:cNvPr id="1" name=""/>
+                    <pic:cNvPr id="20" name="6E864C5.tmp"/>
                     <pic:cNvPicPr/>
                   </pic:nvPicPr>
                   <pic:blipFill>
-                    <a:blip r:embed="rId6"/>
+                    <a:blip r:embed="rId10">
+                      <a:extLst>
+                        <a:ext uri="{28A0092B-C50C-407E-A947-70E740481C1C}">
+                          <a14:useLocalDpi xmlns:a14="http://schemas.microsoft.com/office/drawing/2010/main" val="0"/>
+                        </a:ext>
+                      </a:extLst>
+                    </a:blip>
                     <a:stretch>
                       <a:fillRect/>
                     </a:stretch>
@@ -1048,7 +1676,7 @@
                   <pic:spPr>
                     <a:xfrm>
                       <a:off x="0" y="0"/>
-                      <a:ext cx="2039934" cy="545155"/>
+                      <a:ext cx="2086266" cy="1267002"/>
                     </a:xfrm>
                     <a:prstGeom prst="rect">
                       <a:avLst/>
@@ -1064,19 +1692,67 @@
     <w:p>
       <w:pPr>
         <w:rPr>
-          <w:b/>
-          <w:lang w:val="en-US"/>
-        </w:rPr>
-      </w:pPr>
-      <w:r>
-        <w:rPr>
           <w:noProof/>
+          <w:lang w:val="en-GB"/>
+        </w:rPr>
+      </w:pPr>
+      <w:r>
+        <w:rPr>
+          <w:noProof/>
+          <w:lang w:val="en-GB"/>
+        </w:rPr>
+        <w:t>Result:</w:t>
+      </w:r>
+    </w:p>
+    <w:p>
+      <w:pPr>
+        <w:rPr>
+          <w:lang w:val="en-US"/>
+        </w:rPr>
+      </w:pPr>
+      <w:r>
+        <w:rPr>
+          <w:lang w:val="en-US"/>
+        </w:rPr>
+        <w:t>There are only two Jazz groups in the database and their ids are th</w:t>
+      </w:r>
+      <w:r>
+        <w:rPr>
+          <w:lang w:val="en-US"/>
+        </w:rPr>
+        <w:t>e</w:t>
+      </w:r>
+      <w:r>
+        <w:rPr>
+          <w:lang w:val="en-US"/>
+        </w:rPr>
+        <w:t>se</w:t>
+      </w:r>
+      <w:r>
+        <w:rPr>
+          <w:lang w:val="en-US"/>
+        </w:rPr>
+        <w:t>:</w:t>
+      </w:r>
+    </w:p>
+    <w:p>
+      <w:pPr>
+        <w:rPr>
+          <w:b/>
+          <w:lang w:val="en-US"/>
+        </w:rPr>
+      </w:pPr>
+      <w:r>
+        <w:rPr>
+          <w:b/>
+          <w:noProof/>
+          <w:lang w:val="en-US"/>
         </w:rPr>
         <w:drawing>
-          <wp:inline distT="0" distB="0" distL="0" distR="0" wp14:anchorId="32EEB807" wp14:editId="7F091002">
-            <wp:extent cx="547389" cy="627009"/>
-            <wp:effectExtent l="0" t="0" r="5080" b="1905"/>
-            <wp:docPr id="4" name="Imagen 4"/>
+          <wp:inline distT="0" distB="0" distL="0" distR="0">
+            <wp:extent cx="743054" cy="819264"/>
+            <wp:effectExtent l="0" t="0" r="0" b="0"/>
+            <wp:docPr id="27" name="Imagen 27" descr="Imagen que contiene captura de pantalla&#10;&#10;Descripción generada con confianza muy alta"/>
             <wp:cNvGraphicFramePr>
               <a:graphicFrameLocks xmlns:a="http://schemas.openxmlformats.org/drawingml/2006/main" noChangeAspect="1"/>
             </wp:cNvGraphicFramePr>
@@ -1084,11 +1760,17 @@
               <a:graphicData uri="http://schemas.openxmlformats.org/drawingml/2006/picture">
                 <pic:pic xmlns:pic="http://schemas.openxmlformats.org/drawingml/2006/picture">
                   <pic:nvPicPr>
-                    <pic:cNvPr id="1" name=""/>
+                    <pic:cNvPr id="27" name="6E826AF.tmp"/>
                     <pic:cNvPicPr/>
                   </pic:nvPicPr>
                   <pic:blipFill>
-                    <a:blip r:embed="rId7"/>
+                    <a:blip r:embed="rId11">
+                      <a:extLst>
+                        <a:ext uri="{28A0092B-C50C-407E-A947-70E740481C1C}">
+                          <a14:useLocalDpi xmlns:a14="http://schemas.microsoft.com/office/drawing/2010/main" val="0"/>
+                        </a:ext>
+                      </a:extLst>
+                    </a:blip>
                     <a:stretch>
                       <a:fillRect/>
                     </a:stretch>
@@ -1096,7 +1778,7 @@
                   <pic:spPr>
                     <a:xfrm>
                       <a:off x="0" y="0"/>
-                      <a:ext cx="582108" cy="666778"/>
+                      <a:ext cx="743054" cy="819264"/>
                     </a:xfrm>
                     <a:prstGeom prst="rect">
                       <a:avLst/>
@@ -1127,19 +1809,32 @@
     <w:p>
       <w:pPr>
         <w:rPr>
-          <w:b/>
-          <w:lang w:val="en-US"/>
-        </w:rPr>
-      </w:pPr>
-      <w:r>
-        <w:rPr>
           <w:noProof/>
         </w:rPr>
+      </w:pPr>
+      <w:r>
+        <w:rPr>
+          <w:noProof/>
+        </w:rPr>
+        <w:t>Query:</w:t>
+      </w:r>
+    </w:p>
+    <w:p>
+      <w:pPr>
+        <w:rPr>
+          <w:b/>
+          <w:lang w:val="en-US"/>
+        </w:rPr>
+      </w:pPr>
+      <w:r>
+        <w:rPr>
+          <w:noProof/>
+        </w:rPr>
         <w:drawing>
-          <wp:inline distT="0" distB="0" distL="0" distR="0" wp14:anchorId="648EADFB" wp14:editId="39AE6115">
-            <wp:extent cx="6871559" cy="489794"/>
-            <wp:effectExtent l="0" t="0" r="5715" b="5715"/>
-            <wp:docPr id="5" name="Imagen 5"/>
+          <wp:inline distT="0" distB="0" distL="0" distR="0">
+            <wp:extent cx="4610743" cy="1848108"/>
+            <wp:effectExtent l="0" t="0" r="0" b="0"/>
+            <wp:docPr id="35" name="Imagen 35" descr="Imagen que contiene captura de pantalla&#10;&#10;Descripción generada con confianza muy alta"/>
             <wp:cNvGraphicFramePr>
               <a:graphicFrameLocks xmlns:a="http://schemas.openxmlformats.org/drawingml/2006/main" noChangeAspect="1"/>
             </wp:cNvGraphicFramePr>
@@ -1147,11 +1842,17 @@
               <a:graphicData uri="http://schemas.openxmlformats.org/drawingml/2006/picture">
                 <pic:pic xmlns:pic="http://schemas.openxmlformats.org/drawingml/2006/picture">
                   <pic:nvPicPr>
-                    <pic:cNvPr id="1" name=""/>
+                    <pic:cNvPr id="35" name="6E88437.tmp"/>
                     <pic:cNvPicPr/>
                   </pic:nvPicPr>
                   <pic:blipFill>
-                    <a:blip r:embed="rId8"/>
+                    <a:blip r:embed="rId12">
+                      <a:extLst>
+                        <a:ext uri="{28A0092B-C50C-407E-A947-70E740481C1C}">
+                          <a14:useLocalDpi xmlns:a14="http://schemas.microsoft.com/office/drawing/2010/main" val="0"/>
+                        </a:ext>
+                      </a:extLst>
+                    </a:blip>
                     <a:stretch>
                       <a:fillRect/>
                     </a:stretch>
@@ -1159,7 +1860,7 @@
                   <pic:spPr>
                     <a:xfrm>
                       <a:off x="0" y="0"/>
-                      <a:ext cx="7085839" cy="505068"/>
+                      <a:ext cx="4610743" cy="1848108"/>
                     </a:xfrm>
                     <a:prstGeom prst="rect">
                       <a:avLst/>
@@ -1175,19 +1876,66 @@
     <w:p>
       <w:pPr>
         <w:rPr>
-          <w:b/>
-          <w:lang w:val="en-US"/>
-        </w:rPr>
-      </w:pPr>
-      <w:r>
-        <w:rPr>
           <w:noProof/>
+          <w:lang w:val="en-GB"/>
+        </w:rPr>
+      </w:pPr>
+      <w:r>
+        <w:rPr>
+          <w:noProof/>
+          <w:lang w:val="en-GB"/>
+        </w:rPr>
+        <w:t>Result:</w:t>
+      </w:r>
+    </w:p>
+    <w:p>
+      <w:pPr>
+        <w:rPr>
+          <w:lang w:val="en-US"/>
+        </w:rPr>
+      </w:pPr>
+      <w:r>
+        <w:rPr>
+          <w:lang w:val="en-US"/>
+        </w:rPr>
+        <w:t>There are only four musicians which plays the drums in the database and th</w:t>
+      </w:r>
+      <w:r>
+        <w:rPr>
+          <w:lang w:val="en-US"/>
+        </w:rPr>
+        <w:t>e</w:t>
+      </w:r>
+      <w:r>
+        <w:rPr>
+          <w:lang w:val="en-US"/>
+        </w:rPr>
+        <w:t>se are their names</w:t>
+      </w:r>
+      <w:r>
+        <w:rPr>
+          <w:lang w:val="en-US"/>
+        </w:rPr>
+        <w:t>:</w:t>
+      </w:r>
+    </w:p>
+    <w:p>
+      <w:pPr>
+        <w:rPr>
+          <w:lang w:val="en-US"/>
+        </w:rPr>
+      </w:pPr>
+      <w:r>
+        <w:rPr>
+          <w:b/>
+          <w:noProof/>
+          <w:lang w:val="en-US"/>
         </w:rPr>
         <w:drawing>
-          <wp:inline distT="0" distB="0" distL="0" distR="0" wp14:anchorId="564BD865" wp14:editId="5D990640">
-            <wp:extent cx="577078" cy="716195"/>
-            <wp:effectExtent l="0" t="0" r="0" b="8255"/>
-            <wp:docPr id="6" name="Imagen 6"/>
+          <wp:inline distT="0" distB="0" distL="0" distR="0">
+            <wp:extent cx="857370" cy="876422"/>
+            <wp:effectExtent l="0" t="0" r="0" b="0"/>
+            <wp:docPr id="39" name="Imagen 39" descr="Imagen que contiene captura de pantalla&#10;&#10;Descripción generada con confianza alta"/>
             <wp:cNvGraphicFramePr>
               <a:graphicFrameLocks xmlns:a="http://schemas.openxmlformats.org/drawingml/2006/main" noChangeAspect="1"/>
             </wp:cNvGraphicFramePr>
@@ -1195,11 +1943,17 @@
               <a:graphicData uri="http://schemas.openxmlformats.org/drawingml/2006/picture">
                 <pic:pic xmlns:pic="http://schemas.openxmlformats.org/drawingml/2006/picture">
                   <pic:nvPicPr>
-                    <pic:cNvPr id="1" name=""/>
+                    <pic:cNvPr id="39" name="6E8FD50.tmp"/>
                     <pic:cNvPicPr/>
                   </pic:nvPicPr>
                   <pic:blipFill>
-                    <a:blip r:embed="rId9"/>
+                    <a:blip r:embed="rId13">
+                      <a:extLst>
+                        <a:ext uri="{28A0092B-C50C-407E-A947-70E740481C1C}">
+                          <a14:useLocalDpi xmlns:a14="http://schemas.microsoft.com/office/drawing/2010/main" val="0"/>
+                        </a:ext>
+                      </a:extLst>
+                    </a:blip>
                     <a:stretch>
                       <a:fillRect/>
                     </a:stretch>
@@ -1207,7 +1961,7 @@
                   <pic:spPr>
                     <a:xfrm>
                       <a:off x="0" y="0"/>
-                      <a:ext cx="599449" cy="743959"/>
+                      <a:ext cx="857370" cy="876422"/>
                     </a:xfrm>
                     <a:prstGeom prst="rect">
                       <a:avLst/>
@@ -1238,19 +1992,34 @@
     <w:p>
       <w:pPr>
         <w:rPr>
-          <w:b/>
-          <w:lang w:val="en-US"/>
-        </w:rPr>
-      </w:pPr>
-      <w:r>
-        <w:rPr>
           <w:noProof/>
         </w:rPr>
+      </w:pPr>
+      <w:r>
+        <w:rPr>
+          <w:noProof/>
+        </w:rPr>
+        <w:t>Query:</w:t>
+      </w:r>
+    </w:p>
+    <w:p>
+      <w:pPr>
+        <w:rPr>
+          <w:b/>
+          <w:lang w:val="en-US"/>
+        </w:rPr>
+      </w:pPr>
+      <w:r>
+        <w:rPr>
+          <w:b/>
+          <w:noProof/>
+          <w:lang w:val="en-US"/>
+        </w:rPr>
         <w:drawing>
-          <wp:inline distT="0" distB="0" distL="0" distR="0" wp14:anchorId="763E76CF" wp14:editId="48DDE914">
-            <wp:extent cx="6645910" cy="629920"/>
-            <wp:effectExtent l="0" t="0" r="2540" b="0"/>
-            <wp:docPr id="7" name="Imagen 7"/>
+          <wp:inline distT="0" distB="0" distL="0" distR="0">
+            <wp:extent cx="4153480" cy="2991267"/>
+            <wp:effectExtent l="0" t="0" r="0" b="0"/>
+            <wp:docPr id="40" name="Imagen 40" descr="Imagen que contiene captura de pantalla&#10;&#10;Descripción generada con confianza muy alta"/>
             <wp:cNvGraphicFramePr>
               <a:graphicFrameLocks xmlns:a="http://schemas.openxmlformats.org/drawingml/2006/main" noChangeAspect="1"/>
             </wp:cNvGraphicFramePr>
@@ -1258,11 +2027,17 @@
               <a:graphicData uri="http://schemas.openxmlformats.org/drawingml/2006/picture">
                 <pic:pic xmlns:pic="http://schemas.openxmlformats.org/drawingml/2006/picture">
                   <pic:nvPicPr>
-                    <pic:cNvPr id="1" name=""/>
+                    <pic:cNvPr id="40" name="6E83E58.tmp"/>
                     <pic:cNvPicPr/>
                   </pic:nvPicPr>
                   <pic:blipFill>
-                    <a:blip r:embed="rId10"/>
+                    <a:blip r:embed="rId14">
+                      <a:extLst>
+                        <a:ext uri="{28A0092B-C50C-407E-A947-70E740481C1C}">
+                          <a14:useLocalDpi xmlns:a14="http://schemas.microsoft.com/office/drawing/2010/main" val="0"/>
+                        </a:ext>
+                      </a:extLst>
+                    </a:blip>
                     <a:stretch>
                       <a:fillRect/>
                     </a:stretch>
@@ -1270,7 +2045,7 @@
                   <pic:spPr>
                     <a:xfrm>
                       <a:off x="0" y="0"/>
-                      <a:ext cx="6645910" cy="629920"/>
+                      <a:ext cx="4153480" cy="2991267"/>
                     </a:xfrm>
                     <a:prstGeom prst="rect">
                       <a:avLst/>
@@ -1286,21 +2061,55 @@
     <w:p>
       <w:pPr>
         <w:rPr>
-          <w:b/>
-          <w:lang w:val="en-US"/>
-        </w:rPr>
-      </w:pPr>
-      <w:r>
-        <w:rPr>
-          <w:b/>
           <w:noProof/>
-          <w:lang w:val="en-US"/>
+          <w:lang w:val="en-GB"/>
+        </w:rPr>
+      </w:pPr>
+      <w:r>
+        <w:rPr>
+          <w:noProof/>
+          <w:lang w:val="en-GB"/>
+        </w:rPr>
+        <w:t>Result:</w:t>
+      </w:r>
+    </w:p>
+    <w:p>
+      <w:pPr>
+        <w:rPr>
+          <w:noProof/>
+          <w:lang w:val="en-GB"/>
+        </w:rPr>
+      </w:pPr>
+      <w:r>
+        <w:rPr>
+          <w:noProof/>
+          <w:lang w:val="en-GB"/>
+        </w:rPr>
+        <w:t>There are only two s</w:t>
+      </w:r>
+      <w:r>
+        <w:rPr>
+          <w:noProof/>
+          <w:lang w:val="en-GB"/>
+        </w:rPr>
+        <w:t>aphonists which are in a Jazz group in the database and these are their names:</w:t>
+      </w:r>
+    </w:p>
+    <w:p>
+      <w:pPr>
+        <w:rPr>
+          <w:noProof/>
+        </w:rPr>
+      </w:pPr>
+      <w:r>
+        <w:rPr>
+          <w:noProof/>
         </w:rPr>
         <w:drawing>
-          <wp:inline distT="0" distB="0" distL="0" distR="0" wp14:anchorId="07743503" wp14:editId="14DD40FA">
-            <wp:extent cx="614527" cy="488470"/>
-            <wp:effectExtent l="0" t="0" r="0" b="6985"/>
-            <wp:docPr id="8" name="Imagen 8"/>
+          <wp:inline distT="0" distB="0" distL="0" distR="0">
+            <wp:extent cx="905001" cy="628738"/>
+            <wp:effectExtent l="0" t="0" r="0" b="0"/>
+            <wp:docPr id="41" name="Imagen 41" descr="Imagen que contiene captura de pantalla&#10;&#10;Descripción generada con confianza muy alta"/>
             <wp:cNvGraphicFramePr>
               <a:graphicFrameLocks xmlns:a="http://schemas.openxmlformats.org/drawingml/2006/main" noChangeAspect="1"/>
             </wp:cNvGraphicFramePr>
@@ -1308,11 +2117,17 @@
               <a:graphicData uri="http://schemas.openxmlformats.org/drawingml/2006/picture">
                 <pic:pic xmlns:pic="http://schemas.openxmlformats.org/drawingml/2006/picture">
                   <pic:nvPicPr>
-                    <pic:cNvPr id="1" name=""/>
+                    <pic:cNvPr id="41" name="6E8E017.tmp"/>
                     <pic:cNvPicPr/>
                   </pic:nvPicPr>
                   <pic:blipFill>
-                    <a:blip r:embed="rId11"/>
+                    <a:blip r:embed="rId15">
+                      <a:extLst>
+                        <a:ext uri="{28A0092B-C50C-407E-A947-70E740481C1C}">
+                          <a14:useLocalDpi xmlns:a14="http://schemas.microsoft.com/office/drawing/2010/main" val="0"/>
+                        </a:ext>
+                      </a:extLst>
+                    </a:blip>
                     <a:stretch>
                       <a:fillRect/>
                     </a:stretch>
@@ -1320,7 +2135,7 @@
                   <pic:spPr>
                     <a:xfrm>
                       <a:off x="0" y="0"/>
-                      <a:ext cx="619007" cy="492031"/>
+                      <a:ext cx="905001" cy="628738"/>
                     </a:xfrm>
                     <a:prstGeom prst="rect">
                       <a:avLst/>
@@ -1351,6 +2166,19 @@
     <w:p>
       <w:pPr>
         <w:rPr>
+          <w:lang w:val="en-US"/>
+        </w:rPr>
+      </w:pPr>
+      <w:r>
+        <w:rPr>
+          <w:lang w:val="en-US"/>
+        </w:rPr>
+        <w:t>Query:</w:t>
+      </w:r>
+    </w:p>
+    <w:p>
+      <w:pPr>
+        <w:rPr>
           <w:b/>
           <w:lang w:val="en-US"/>
         </w:rPr>
@@ -1362,10 +2190,10 @@
           <w:lang w:val="en-US"/>
         </w:rPr>
         <w:drawing>
-          <wp:inline distT="0" distB="0" distL="0" distR="0" wp14:anchorId="33ED890F" wp14:editId="24397CED">
-            <wp:extent cx="6645910" cy="518795"/>
-            <wp:effectExtent l="0" t="0" r="2540" b="0"/>
-            <wp:docPr id="9" name="Imagen 9"/>
+          <wp:inline distT="0" distB="0" distL="0" distR="0">
+            <wp:extent cx="3219899" cy="2019582"/>
+            <wp:effectExtent l="0" t="0" r="0" b="0"/>
+            <wp:docPr id="42" name="Imagen 42"/>
             <wp:cNvGraphicFramePr>
               <a:graphicFrameLocks xmlns:a="http://schemas.openxmlformats.org/drawingml/2006/main" noChangeAspect="1"/>
             </wp:cNvGraphicFramePr>
@@ -1373,11 +2201,17 @@
               <a:graphicData uri="http://schemas.openxmlformats.org/drawingml/2006/picture">
                 <pic:pic xmlns:pic="http://schemas.openxmlformats.org/drawingml/2006/picture">
                   <pic:nvPicPr>
-                    <pic:cNvPr id="1" name=""/>
+                    <pic:cNvPr id="42" name="6E8CBEB.tmp"/>
                     <pic:cNvPicPr/>
                   </pic:nvPicPr>
                   <pic:blipFill>
-                    <a:blip r:embed="rId12"/>
+                    <a:blip r:embed="rId16">
+                      <a:extLst>
+                        <a:ext uri="{28A0092B-C50C-407E-A947-70E740481C1C}">
+                          <a14:useLocalDpi xmlns:a14="http://schemas.microsoft.com/office/drawing/2010/main" val="0"/>
+                        </a:ext>
+                      </a:extLst>
+                    </a:blip>
                     <a:stretch>
                       <a:fillRect/>
                     </a:stretch>
@@ -1385,7 +2219,7 @@
                   <pic:spPr>
                     <a:xfrm>
                       <a:off x="0" y="0"/>
-                      <a:ext cx="6645910" cy="518795"/>
+                      <a:ext cx="3219899" cy="2019582"/>
                     </a:xfrm>
                     <a:prstGeom prst="rect">
                       <a:avLst/>
@@ -1401,6 +2235,38 @@
     <w:p>
       <w:pPr>
         <w:rPr>
+          <w:lang w:val="en-US"/>
+        </w:rPr>
+      </w:pPr>
+      <w:r>
+        <w:rPr>
+          <w:lang w:val="en-US"/>
+        </w:rPr>
+        <w:t>Result:</w:t>
+      </w:r>
+    </w:p>
+    <w:p>
+      <w:pPr>
+        <w:rPr>
+          <w:lang w:val="en-US"/>
+        </w:rPr>
+      </w:pPr>
+      <w:r>
+        <w:rPr>
+          <w:lang w:val="en-US"/>
+        </w:rPr>
+        <w:t xml:space="preserve">From the six music groups, only four </w:t>
+      </w:r>
+      <w:r>
+        <w:rPr>
+          <w:lang w:val="en-US"/>
+        </w:rPr>
+        <w:t>of them makes at least a concert in Spain and these are their ids.</w:t>
+      </w:r>
+    </w:p>
+    <w:p>
+      <w:pPr>
+        <w:rPr>
           <w:b/>
           <w:lang w:val="en-US"/>
         </w:rPr>
@@ -1412,10 +2278,10 @@
           <w:lang w:val="en-US"/>
         </w:rPr>
         <w:drawing>
-          <wp:inline distT="0" distB="0" distL="0" distR="0" wp14:anchorId="4F7341EF" wp14:editId="77005808">
-            <wp:extent cx="533911" cy="718727"/>
-            <wp:effectExtent l="0" t="0" r="0" b="5715"/>
-            <wp:docPr id="10" name="Imagen 10"/>
+          <wp:inline distT="0" distB="0" distL="0" distR="0">
+            <wp:extent cx="771633" cy="943107"/>
+            <wp:effectExtent l="0" t="0" r="9525" b="9525"/>
+            <wp:docPr id="43" name="Imagen 43"/>
             <wp:cNvGraphicFramePr>
               <a:graphicFrameLocks xmlns:a="http://schemas.openxmlformats.org/drawingml/2006/main" noChangeAspect="1"/>
             </wp:cNvGraphicFramePr>
@@ -1423,11 +2289,17 @@
               <a:graphicData uri="http://schemas.openxmlformats.org/drawingml/2006/picture">
                 <pic:pic xmlns:pic="http://schemas.openxmlformats.org/drawingml/2006/picture">
                   <pic:nvPicPr>
-                    <pic:cNvPr id="1" name=""/>
+                    <pic:cNvPr id="43" name="6E8C2CA.tmp"/>
                     <pic:cNvPicPr/>
                   </pic:nvPicPr>
                   <pic:blipFill>
-                    <a:blip r:embed="rId13"/>
+                    <a:blip r:embed="rId17">
+                      <a:extLst>
+                        <a:ext uri="{28A0092B-C50C-407E-A947-70E740481C1C}">
+                          <a14:useLocalDpi xmlns:a14="http://schemas.microsoft.com/office/drawing/2010/main" val="0"/>
+                        </a:ext>
+                      </a:extLst>
+                    </a:blip>
                     <a:stretch>
                       <a:fillRect/>
                     </a:stretch>
@@ -1435,7 +2307,7 @@
                   <pic:spPr>
                     <a:xfrm>
                       <a:off x="0" y="0"/>
-                      <a:ext cx="538558" cy="724983"/>
+                      <a:ext cx="771633" cy="943107"/>
                     </a:xfrm>
                     <a:prstGeom prst="rect">
                       <a:avLst/>
@@ -1466,6 +2338,19 @@
     <w:p>
       <w:pPr>
         <w:rPr>
+          <w:lang w:val="en-US"/>
+        </w:rPr>
+      </w:pPr>
+      <w:r>
+        <w:rPr>
+          <w:lang w:val="en-US"/>
+        </w:rPr>
+        <w:t>Query:</w:t>
+      </w:r>
+    </w:p>
+    <w:p>
+      <w:pPr>
+        <w:rPr>
           <w:b/>
           <w:lang w:val="en-US"/>
         </w:rPr>
@@ -1477,10 +2362,10 @@
           <w:lang w:val="en-US"/>
         </w:rPr>
         <w:drawing>
-          <wp:inline distT="0" distB="0" distL="0" distR="0" wp14:anchorId="50AC15EE" wp14:editId="5E649B9C">
-            <wp:extent cx="6610690" cy="546128"/>
-            <wp:effectExtent l="0" t="0" r="0" b="6350"/>
-            <wp:docPr id="11" name="Imagen 11"/>
+          <wp:inline distT="0" distB="0" distL="0" distR="0">
+            <wp:extent cx="2619741" cy="1800476"/>
+            <wp:effectExtent l="0" t="0" r="9525" b="0"/>
+            <wp:docPr id="44" name="Imagen 44"/>
             <wp:cNvGraphicFramePr>
               <a:graphicFrameLocks xmlns:a="http://schemas.openxmlformats.org/drawingml/2006/main" noChangeAspect="1"/>
             </wp:cNvGraphicFramePr>
@@ -1488,11 +2373,17 @@
               <a:graphicData uri="http://schemas.openxmlformats.org/drawingml/2006/picture">
                 <pic:pic xmlns:pic="http://schemas.openxmlformats.org/drawingml/2006/picture">
                   <pic:nvPicPr>
-                    <pic:cNvPr id="1" name=""/>
+                    <pic:cNvPr id="44" name="6E8F957.tmp"/>
                     <pic:cNvPicPr/>
                   </pic:nvPicPr>
                   <pic:blipFill>
-                    <a:blip r:embed="rId14"/>
+                    <a:blip r:embed="rId18">
+                      <a:extLst>
+                        <a:ext uri="{28A0092B-C50C-407E-A947-70E740481C1C}">
+                          <a14:useLocalDpi xmlns:a14="http://schemas.microsoft.com/office/drawing/2010/main" val="0"/>
+                        </a:ext>
+                      </a:extLst>
+                    </a:blip>
                     <a:stretch>
                       <a:fillRect/>
                     </a:stretch>
@@ -1500,7 +2391,7 @@
                   <pic:spPr>
                     <a:xfrm>
                       <a:off x="0" y="0"/>
-                      <a:ext cx="6610690" cy="546128"/>
+                      <a:ext cx="2619741" cy="1800476"/>
                     </a:xfrm>
                     <a:prstGeom prst="rect">
                       <a:avLst/>
@@ -1515,6 +2406,44 @@
     </w:p>
     <w:p>
       <w:pPr>
+        <w:rPr>
+          <w:lang w:val="en-US"/>
+        </w:rPr>
+      </w:pPr>
+      <w:r>
+        <w:rPr>
+          <w:lang w:val="en-US"/>
+        </w:rPr>
+        <w:t>Result:</w:t>
+      </w:r>
+    </w:p>
+    <w:p>
+      <w:pPr>
+        <w:rPr>
+          <w:lang w:val="en-US"/>
+        </w:rPr>
+      </w:pPr>
+      <w:r>
+        <w:rPr>
+          <w:lang w:val="en-US"/>
+        </w:rPr>
+        <w:t xml:space="preserve">From the </w:t>
+      </w:r>
+      <w:r>
+        <w:rPr>
+          <w:lang w:val="en-US"/>
+        </w:rPr>
+        <w:t>fifteen groups there are in the database, seven of them contains more than ten songs</w:t>
+      </w:r>
+      <w:r>
+        <w:rPr>
+          <w:lang w:val="en-US"/>
+        </w:rPr>
+        <w:t xml:space="preserve"> and these are their titles:</w:t>
+      </w:r>
+    </w:p>
+    <w:p>
+      <w:pPr>
         <w:ind w:left="708" w:hanging="708"/>
         <w:rPr>
           <w:b/>
@@ -1528,10 +2457,10 @@
           <w:lang w:val="en-US"/>
         </w:rPr>
         <w:drawing>
-          <wp:inline distT="0" distB="0" distL="0" distR="0" wp14:anchorId="1194DC53" wp14:editId="06C2854B">
-            <wp:extent cx="1289048" cy="747647"/>
-            <wp:effectExtent l="0" t="0" r="6985" b="0"/>
-            <wp:docPr id="12" name="Imagen 12"/>
+          <wp:inline distT="0" distB="0" distL="0" distR="0">
+            <wp:extent cx="1667108" cy="1362265"/>
+            <wp:effectExtent l="0" t="0" r="9525" b="9525"/>
+            <wp:docPr id="45" name="Imagen 45" descr="Imagen que contiene captura de pantalla&#10;&#10;Descripción generada con confianza muy alta"/>
             <wp:cNvGraphicFramePr>
               <a:graphicFrameLocks xmlns:a="http://schemas.openxmlformats.org/drawingml/2006/main" noChangeAspect="1"/>
             </wp:cNvGraphicFramePr>
@@ -1539,11 +2468,17 @@
               <a:graphicData uri="http://schemas.openxmlformats.org/drawingml/2006/picture">
                 <pic:pic xmlns:pic="http://schemas.openxmlformats.org/drawingml/2006/picture">
                   <pic:nvPicPr>
-                    <pic:cNvPr id="1" name=""/>
+                    <pic:cNvPr id="45" name="6E87247.tmp"/>
                     <pic:cNvPicPr/>
                   </pic:nvPicPr>
                   <pic:blipFill>
-                    <a:blip r:embed="rId15"/>
+                    <a:blip r:embed="rId19">
+                      <a:extLst>
+                        <a:ext uri="{28A0092B-C50C-407E-A947-70E740481C1C}">
+                          <a14:useLocalDpi xmlns:a14="http://schemas.microsoft.com/office/drawing/2010/main" val="0"/>
+                        </a:ext>
+                      </a:extLst>
+                    </a:blip>
                     <a:stretch>
                       <a:fillRect/>
                     </a:stretch>
@@ -1551,7 +2486,7 @@
                   <pic:spPr>
                     <a:xfrm>
                       <a:off x="0" y="0"/>
-                      <a:ext cx="1296008" cy="751684"/>
+                      <a:ext cx="1667108" cy="1362265"/>
                     </a:xfrm>
                     <a:prstGeom prst="rect">
                       <a:avLst/>
@@ -1582,6 +2517,19 @@
     <w:p>
       <w:pPr>
         <w:rPr>
+          <w:lang w:val="en-US"/>
+        </w:rPr>
+      </w:pPr>
+      <w:r>
+        <w:rPr>
+          <w:lang w:val="en-US"/>
+        </w:rPr>
+        <w:t>Query:</w:t>
+      </w:r>
+    </w:p>
+    <w:p>
+      <w:pPr>
+        <w:rPr>
           <w:b/>
           <w:lang w:val="en-US"/>
         </w:rPr>
@@ -1593,10 +2541,10 @@
           <w:lang w:val="en-US"/>
         </w:rPr>
         <w:drawing>
-          <wp:inline distT="0" distB="0" distL="0" distR="0" wp14:anchorId="4E492502" wp14:editId="76159E4B">
-            <wp:extent cx="5112013" cy="768389"/>
-            <wp:effectExtent l="0" t="0" r="0" b="0"/>
-            <wp:docPr id="14" name="Imagen 14"/>
+          <wp:inline distT="0" distB="0" distL="0" distR="0">
+            <wp:extent cx="2953162" cy="2372056"/>
+            <wp:effectExtent l="0" t="0" r="0" b="9525"/>
+            <wp:docPr id="1" name="Imagen 1"/>
             <wp:cNvGraphicFramePr>
               <a:graphicFrameLocks xmlns:a="http://schemas.openxmlformats.org/drawingml/2006/main" noChangeAspect="1"/>
             </wp:cNvGraphicFramePr>
@@ -1604,11 +2552,17 @@
               <a:graphicData uri="http://schemas.openxmlformats.org/drawingml/2006/picture">
                 <pic:pic xmlns:pic="http://schemas.openxmlformats.org/drawingml/2006/picture">
                   <pic:nvPicPr>
-                    <pic:cNvPr id="1" name=""/>
+                    <pic:cNvPr id="1" name="1DC120D.tmp"/>
                     <pic:cNvPicPr/>
                   </pic:nvPicPr>
                   <pic:blipFill>
-                    <a:blip r:embed="rId16"/>
+                    <a:blip r:embed="rId20">
+                      <a:extLst>
+                        <a:ext uri="{28A0092B-C50C-407E-A947-70E740481C1C}">
+                          <a14:useLocalDpi xmlns:a14="http://schemas.microsoft.com/office/drawing/2010/main" val="0"/>
+                        </a:ext>
+                      </a:extLst>
+                    </a:blip>
                     <a:stretch>
                       <a:fillRect/>
                     </a:stretch>
@@ -1616,7 +2570,7 @@
                   <pic:spPr>
                     <a:xfrm>
                       <a:off x="0" y="0"/>
-                      <a:ext cx="5112013" cy="768389"/>
+                      <a:ext cx="2953162" cy="2372056"/>
                     </a:xfrm>
                     <a:prstGeom prst="rect">
                       <a:avLst/>
@@ -1632,6 +2586,32 @@
     <w:p>
       <w:pPr>
         <w:rPr>
+          <w:lang w:val="en-US"/>
+        </w:rPr>
+      </w:pPr>
+      <w:r>
+        <w:rPr>
+          <w:lang w:val="en-US"/>
+        </w:rPr>
+        <w:t>Result:</w:t>
+      </w:r>
+    </w:p>
+    <w:p>
+      <w:pPr>
+        <w:rPr>
+          <w:lang w:val="en-US"/>
+        </w:rPr>
+      </w:pPr>
+      <w:r>
+        <w:rPr>
+          <w:lang w:val="en-US"/>
+        </w:rPr>
+        <w:t>All the music groups in the database have more than three members and these are their ids:</w:t>
+      </w:r>
+    </w:p>
+    <w:p>
+      <w:pPr>
+        <w:rPr>
           <w:b/>
           <w:lang w:val="en-US"/>
         </w:rPr>
@@ -1643,10 +2623,10 @@
           <w:lang w:val="en-US"/>
         </w:rPr>
         <w:drawing>
-          <wp:inline distT="0" distB="0" distL="0" distR="0" wp14:anchorId="1EDA7796" wp14:editId="7F8D7B48">
-            <wp:extent cx="568054" cy="1019156"/>
-            <wp:effectExtent l="0" t="0" r="3810" b="0"/>
-            <wp:docPr id="15" name="Imagen 15"/>
+          <wp:inline distT="0" distB="0" distL="0" distR="0">
+            <wp:extent cx="619211" cy="1171739"/>
+            <wp:effectExtent l="0" t="0" r="0" b="9525"/>
+            <wp:docPr id="47" name="Imagen 47"/>
             <wp:cNvGraphicFramePr>
               <a:graphicFrameLocks xmlns:a="http://schemas.openxmlformats.org/drawingml/2006/main" noChangeAspect="1"/>
             </wp:cNvGraphicFramePr>
@@ -1654,11 +2634,17 @@
               <a:graphicData uri="http://schemas.openxmlformats.org/drawingml/2006/picture">
                 <pic:pic xmlns:pic="http://schemas.openxmlformats.org/drawingml/2006/picture">
                   <pic:nvPicPr>
-                    <pic:cNvPr id="1" name=""/>
+                    <pic:cNvPr id="47" name="6E8569A.tmp"/>
                     <pic:cNvPicPr/>
                   </pic:nvPicPr>
                   <pic:blipFill>
-                    <a:blip r:embed="rId17"/>
+                    <a:blip r:embed="rId21">
+                      <a:extLst>
+                        <a:ext uri="{28A0092B-C50C-407E-A947-70E740481C1C}">
+                          <a14:useLocalDpi xmlns:a14="http://schemas.microsoft.com/office/drawing/2010/main" val="0"/>
+                        </a:ext>
+                      </a:extLst>
+                    </a:blip>
                     <a:stretch>
                       <a:fillRect/>
                     </a:stretch>
@@ -1666,7 +2652,7 @@
                   <pic:spPr>
                     <a:xfrm>
                       <a:off x="0" y="0"/>
-                      <a:ext cx="573977" cy="1029782"/>
+                      <a:ext cx="619211" cy="1171739"/>
                     </a:xfrm>
                     <a:prstGeom prst="rect">
                       <a:avLst/>
@@ -1697,21 +2683,32 @@
     <w:p>
       <w:pPr>
         <w:rPr>
-          <w:b/>
-          <w:lang w:val="en-US"/>
-        </w:rPr>
-      </w:pPr>
-      <w:r>
-        <w:rPr>
-          <w:b/>
+          <w:lang w:val="en-US"/>
+        </w:rPr>
+      </w:pPr>
+      <w:r>
+        <w:rPr>
+          <w:lang w:val="en-US"/>
+        </w:rPr>
+        <w:t>Query:</w:t>
+      </w:r>
+    </w:p>
+    <w:p>
+      <w:pPr>
+        <w:rPr>
+          <w:lang w:val="en-US"/>
+        </w:rPr>
+      </w:pPr>
+      <w:r>
+        <w:rPr>
           <w:noProof/>
           <w:lang w:val="en-US"/>
         </w:rPr>
         <w:drawing>
-          <wp:inline distT="0" distB="0" distL="0" distR="0" wp14:anchorId="1487BDA0" wp14:editId="4DF70C05">
-            <wp:extent cx="6645910" cy="712470"/>
-            <wp:effectExtent l="0" t="0" r="2540" b="0"/>
-            <wp:docPr id="16" name="Imagen 16"/>
+          <wp:inline distT="0" distB="0" distL="0" distR="0">
+            <wp:extent cx="4058216" cy="2591162"/>
+            <wp:effectExtent l="0" t="0" r="0" b="0"/>
+            <wp:docPr id="48" name="Imagen 48" descr="Imagen que contiene captura de pantalla&#10;&#10;Descripción generada con confianza muy alta"/>
             <wp:cNvGraphicFramePr>
               <a:graphicFrameLocks xmlns:a="http://schemas.openxmlformats.org/drawingml/2006/main" noChangeAspect="1"/>
             </wp:cNvGraphicFramePr>
@@ -1719,11 +2716,17 @@
               <a:graphicData uri="http://schemas.openxmlformats.org/drawingml/2006/picture">
                 <pic:pic xmlns:pic="http://schemas.openxmlformats.org/drawingml/2006/picture">
                   <pic:nvPicPr>
-                    <pic:cNvPr id="1" name=""/>
+                    <pic:cNvPr id="48" name="6E87113.tmp"/>
                     <pic:cNvPicPr/>
                   </pic:nvPicPr>
                   <pic:blipFill>
-                    <a:blip r:embed="rId18"/>
+                    <a:blip r:embed="rId22">
+                      <a:extLst>
+                        <a:ext uri="{28A0092B-C50C-407E-A947-70E740481C1C}">
+                          <a14:useLocalDpi xmlns:a14="http://schemas.microsoft.com/office/drawing/2010/main" val="0"/>
+                        </a:ext>
+                      </a:extLst>
+                    </a:blip>
                     <a:stretch>
                       <a:fillRect/>
                     </a:stretch>
@@ -1731,7 +2734,7 @@
                   <pic:spPr>
                     <a:xfrm>
                       <a:off x="0" y="0"/>
-                      <a:ext cx="6645910" cy="712470"/>
+                      <a:ext cx="4058216" cy="2591162"/>
                     </a:xfrm>
                     <a:prstGeom prst="rect">
                       <a:avLst/>
@@ -1747,21 +2750,52 @@
     <w:p>
       <w:pPr>
         <w:rPr>
-          <w:b/>
-          <w:lang w:val="en-US"/>
-        </w:rPr>
-      </w:pPr>
-      <w:r>
-        <w:rPr>
-          <w:b/>
+          <w:lang w:val="en-US"/>
+        </w:rPr>
+      </w:pPr>
+      <w:r>
+        <w:rPr>
+          <w:lang w:val="en-US"/>
+        </w:rPr>
+        <w:t>Result:</w:t>
+      </w:r>
+    </w:p>
+    <w:p>
+      <w:pPr>
+        <w:rPr>
+          <w:lang w:val="en-US"/>
+        </w:rPr>
+      </w:pPr>
+      <w:r>
+        <w:rPr>
+          <w:lang w:val="en-US"/>
+        </w:rPr>
+        <w:t xml:space="preserve">Only nine of the fourteen users in the database have bought at least three discs and here it is their names with </w:t>
+      </w:r>
+      <w:r>
+        <w:rPr>
+          <w:lang w:val="en-US"/>
+        </w:rPr>
+        <w:t>the score they gave to same of the discs they bought and the name of the disc they are given they opinion.</w:t>
+      </w:r>
+    </w:p>
+    <w:p>
+      <w:pPr>
+        <w:rPr>
+          <w:b/>
+          <w:lang w:val="en-US"/>
+        </w:rPr>
+      </w:pPr>
+      <w:r>
+        <w:rPr>
           <w:noProof/>
           <w:lang w:val="en-US"/>
         </w:rPr>
         <w:drawing>
-          <wp:inline distT="0" distB="0" distL="0" distR="0" wp14:anchorId="4B022432" wp14:editId="3435589F">
-            <wp:extent cx="3780942" cy="2262837"/>
-            <wp:effectExtent l="0" t="0" r="0" b="4445"/>
-            <wp:docPr id="17" name="Imagen 17"/>
+          <wp:inline distT="0" distB="0" distL="0" distR="0" wp14:anchorId="30A6475B" wp14:editId="760C36D0">
+            <wp:extent cx="3210373" cy="2524477"/>
+            <wp:effectExtent l="0" t="0" r="9525" b="9525"/>
+            <wp:docPr id="49" name="Imagen 49" descr="Imagen que contiene captura de pantalla&#10;&#10;Descripción generada con confianza alta"/>
             <wp:cNvGraphicFramePr>
               <a:graphicFrameLocks xmlns:a="http://schemas.openxmlformats.org/drawingml/2006/main" noChangeAspect="1"/>
             </wp:cNvGraphicFramePr>
@@ -1769,11 +2803,17 @@
               <a:graphicData uri="http://schemas.openxmlformats.org/drawingml/2006/picture">
                 <pic:pic xmlns:pic="http://schemas.openxmlformats.org/drawingml/2006/picture">
                   <pic:nvPicPr>
-                    <pic:cNvPr id="1" name=""/>
+                    <pic:cNvPr id="49" name="6E83B0D.tmp"/>
                     <pic:cNvPicPr/>
                   </pic:nvPicPr>
                   <pic:blipFill>
-                    <a:blip r:embed="rId19"/>
+                    <a:blip r:embed="rId23">
+                      <a:extLst>
+                        <a:ext uri="{28A0092B-C50C-407E-A947-70E740481C1C}">
+                          <a14:useLocalDpi xmlns:a14="http://schemas.microsoft.com/office/drawing/2010/main" val="0"/>
+                        </a:ext>
+                      </a:extLst>
+                    </a:blip>
                     <a:stretch>
                       <a:fillRect/>
                     </a:stretch>
@@ -1781,7 +2821,7 @@
                   <pic:spPr>
                     <a:xfrm>
                       <a:off x="0" y="0"/>
-                      <a:ext cx="3791465" cy="2269135"/>
+                      <a:ext cx="3210373" cy="2524477"/>
                     </a:xfrm>
                     <a:prstGeom prst="rect">
                       <a:avLst/>
@@ -1812,21 +2852,32 @@
     <w:p>
       <w:pPr>
         <w:rPr>
-          <w:b/>
-          <w:lang w:val="en-US"/>
-        </w:rPr>
-      </w:pPr>
-      <w:r>
-        <w:rPr>
-          <w:b/>
+          <w:lang w:val="en-US"/>
+        </w:rPr>
+      </w:pPr>
+      <w:r>
+        <w:rPr>
+          <w:lang w:val="en-US"/>
+        </w:rPr>
+        <w:t>Query:</w:t>
+      </w:r>
+    </w:p>
+    <w:p>
+      <w:pPr>
+        <w:rPr>
+          <w:lang w:val="en-US"/>
+        </w:rPr>
+      </w:pPr>
+      <w:r>
+        <w:rPr>
           <w:noProof/>
           <w:lang w:val="en-US"/>
         </w:rPr>
         <w:drawing>
-          <wp:inline distT="0" distB="0" distL="0" distR="0" wp14:anchorId="31848CC5" wp14:editId="5ED21B44">
-            <wp:extent cx="5442230" cy="819192"/>
-            <wp:effectExtent l="0" t="0" r="6350" b="0"/>
-            <wp:docPr id="18" name="Imagen 18"/>
+          <wp:inline distT="0" distB="0" distL="0" distR="0">
+            <wp:extent cx="3324689" cy="3581900"/>
+            <wp:effectExtent l="0" t="0" r="9525" b="0"/>
+            <wp:docPr id="2" name="Imagen 2" descr="Imagen que contiene captura de pantalla&#10;&#10;Descripción generada con confianza muy alta"/>
             <wp:cNvGraphicFramePr>
               <a:graphicFrameLocks xmlns:a="http://schemas.openxmlformats.org/drawingml/2006/main" noChangeAspect="1"/>
             </wp:cNvGraphicFramePr>
@@ -1834,11 +2885,17 @@
               <a:graphicData uri="http://schemas.openxmlformats.org/drawingml/2006/picture">
                 <pic:pic xmlns:pic="http://schemas.openxmlformats.org/drawingml/2006/picture">
                   <pic:nvPicPr>
-                    <pic:cNvPr id="1" name=""/>
+                    <pic:cNvPr id="2" name="1DCA48B.tmp"/>
                     <pic:cNvPicPr/>
                   </pic:nvPicPr>
                   <pic:blipFill>
-                    <a:blip r:embed="rId20"/>
+                    <a:blip r:embed="rId24">
+                      <a:extLst>
+                        <a:ext uri="{28A0092B-C50C-407E-A947-70E740481C1C}">
+                          <a14:useLocalDpi xmlns:a14="http://schemas.microsoft.com/office/drawing/2010/main" val="0"/>
+                        </a:ext>
+                      </a:extLst>
+                    </a:blip>
                     <a:stretch>
                       <a:fillRect/>
                     </a:stretch>
@@ -1846,7 +2903,7 @@
                   <pic:spPr>
                     <a:xfrm>
                       <a:off x="0" y="0"/>
-                      <a:ext cx="5442230" cy="819192"/>
+                      <a:ext cx="3324689" cy="3581900"/>
                     </a:xfrm>
                     <a:prstGeom prst="rect">
                       <a:avLst/>
@@ -1862,21 +2919,45 @@
     <w:p>
       <w:pPr>
         <w:rPr>
-          <w:b/>
-          <w:lang w:val="en-US"/>
-        </w:rPr>
-      </w:pPr>
-      <w:r>
-        <w:rPr>
-          <w:b/>
+          <w:lang w:val="en-US"/>
+        </w:rPr>
+      </w:pPr>
+      <w:r>
+        <w:rPr>
+          <w:lang w:val="en-US"/>
+        </w:rPr>
+        <w:t>Result:</w:t>
+      </w:r>
+    </w:p>
+    <w:p>
+      <w:pPr>
+        <w:rPr>
+          <w:lang w:val="en-US"/>
+        </w:rPr>
+      </w:pPr>
+      <w:r>
+        <w:rPr>
+          <w:lang w:val="en-US"/>
+        </w:rPr>
+        <w:t>There are six discs made by Rock music groups which are vinyl, but only three of them have at least one song which is longer than 5 minutes and these are their ids and titles:</w:t>
+      </w:r>
+    </w:p>
+    <w:p>
+      <w:pPr>
+        <w:rPr>
+          <w:lang w:val="en-US"/>
+        </w:rPr>
+      </w:pPr>
+      <w:r>
+        <w:rPr>
           <w:noProof/>
           <w:lang w:val="en-US"/>
         </w:rPr>
         <w:drawing>
-          <wp:inline distT="0" distB="0" distL="0" distR="0" wp14:anchorId="68BF9B6C" wp14:editId="20AA3D00">
-            <wp:extent cx="1251014" cy="400071"/>
-            <wp:effectExtent l="0" t="0" r="6350" b="0"/>
-            <wp:docPr id="19" name="Imagen 19"/>
+          <wp:inline distT="0" distB="0" distL="0" distR="0">
+            <wp:extent cx="2038635" cy="771633"/>
+            <wp:effectExtent l="0" t="0" r="0" b="9525"/>
+            <wp:docPr id="51" name="Imagen 51" descr="Imagen que contiene captura de pantalla&#10;&#10;Descripción generada con confianza muy alta"/>
             <wp:cNvGraphicFramePr>
               <a:graphicFrameLocks xmlns:a="http://schemas.openxmlformats.org/drawingml/2006/main" noChangeAspect="1"/>
             </wp:cNvGraphicFramePr>
@@ -1884,11 +2965,17 @@
               <a:graphicData uri="http://schemas.openxmlformats.org/drawingml/2006/picture">
                 <pic:pic xmlns:pic="http://schemas.openxmlformats.org/drawingml/2006/picture">
                   <pic:nvPicPr>
-                    <pic:cNvPr id="1" name=""/>
+                    <pic:cNvPr id="51" name="6E8F392.tmp"/>
                     <pic:cNvPicPr/>
                   </pic:nvPicPr>
                   <pic:blipFill>
-                    <a:blip r:embed="rId21"/>
+                    <a:blip r:embed="rId25">
+                      <a:extLst>
+                        <a:ext uri="{28A0092B-C50C-407E-A947-70E740481C1C}">
+                          <a14:useLocalDpi xmlns:a14="http://schemas.microsoft.com/office/drawing/2010/main" val="0"/>
+                        </a:ext>
+                      </a:extLst>
+                    </a:blip>
                     <a:stretch>
                       <a:fillRect/>
                     </a:stretch>
@@ -1896,7 +2983,7 @@
                   <pic:spPr>
                     <a:xfrm>
                       <a:off x="0" y="0"/>
-                      <a:ext cx="1251014" cy="400071"/>
+                      <a:ext cx="2038635" cy="771633"/>
                     </a:xfrm>
                     <a:prstGeom prst="rect">
                       <a:avLst/>
@@ -1927,6 +3014,19 @@
     <w:p>
       <w:pPr>
         <w:rPr>
+          <w:lang w:val="en-US"/>
+        </w:rPr>
+      </w:pPr>
+      <w:r>
+        <w:rPr>
+          <w:lang w:val="en-US"/>
+        </w:rPr>
+        <w:t>Query:</w:t>
+      </w:r>
+    </w:p>
+    <w:p>
+      <w:pPr>
+        <w:rPr>
           <w:b/>
           <w:lang w:val="en-US"/>
         </w:rPr>
@@ -1938,10 +3038,10 @@
           <w:lang w:val="en-US"/>
         </w:rPr>
         <w:drawing>
-          <wp:inline distT="0" distB="0" distL="0" distR="0" wp14:anchorId="0616E7DB" wp14:editId="67DA796F">
-            <wp:extent cx="6645910" cy="739140"/>
-            <wp:effectExtent l="0" t="0" r="2540" b="3810"/>
-            <wp:docPr id="22" name="Imagen 22"/>
+          <wp:inline distT="0" distB="0" distL="0" distR="0">
+            <wp:extent cx="3334215" cy="3791479"/>
+            <wp:effectExtent l="0" t="0" r="0" b="0"/>
+            <wp:docPr id="52" name="Imagen 52" descr="Imagen que contiene captura de pantalla&#10;&#10;Descripción generada con confianza muy alta"/>
             <wp:cNvGraphicFramePr>
               <a:graphicFrameLocks xmlns:a="http://schemas.openxmlformats.org/drawingml/2006/main" noChangeAspect="1"/>
             </wp:cNvGraphicFramePr>
@@ -1949,11 +3049,17 @@
               <a:graphicData uri="http://schemas.openxmlformats.org/drawingml/2006/picture">
                 <pic:pic xmlns:pic="http://schemas.openxmlformats.org/drawingml/2006/picture">
                   <pic:nvPicPr>
-                    <pic:cNvPr id="1" name=""/>
+                    <pic:cNvPr id="52" name="6E8DBFF.tmp"/>
                     <pic:cNvPicPr/>
                   </pic:nvPicPr>
                   <pic:blipFill>
-                    <a:blip r:embed="rId22"/>
+                    <a:blip r:embed="rId26">
+                      <a:extLst>
+                        <a:ext uri="{28A0092B-C50C-407E-A947-70E740481C1C}">
+                          <a14:useLocalDpi xmlns:a14="http://schemas.microsoft.com/office/drawing/2010/main" val="0"/>
+                        </a:ext>
+                      </a:extLst>
+                    </a:blip>
                     <a:stretch>
                       <a:fillRect/>
                     </a:stretch>
@@ -1961,7 +3067,7 @@
                   <pic:spPr>
                     <a:xfrm>
                       <a:off x="0" y="0"/>
-                      <a:ext cx="6645910" cy="739140"/>
+                      <a:ext cx="3334215" cy="3791479"/>
                     </a:xfrm>
                     <a:prstGeom prst="rect">
                       <a:avLst/>
@@ -1977,6 +3083,44 @@
     <w:p>
       <w:pPr>
         <w:rPr>
+          <w:lang w:val="en-US"/>
+        </w:rPr>
+      </w:pPr>
+      <w:r>
+        <w:rPr>
+          <w:lang w:val="en-US"/>
+        </w:rPr>
+        <w:t>Result:</w:t>
+      </w:r>
+    </w:p>
+    <w:p>
+      <w:pPr>
+        <w:rPr>
+          <w:lang w:val="en-US"/>
+        </w:rPr>
+      </w:pPr>
+      <w:r>
+        <w:rPr>
+          <w:lang w:val="en-US"/>
+        </w:rPr>
+        <w:t>There are only two concerts which were in Madrid registered at the database and both</w:t>
+      </w:r>
+      <w:r>
+        <w:rPr>
+          <w:lang w:val="en-US"/>
+        </w:rPr>
+        <w:t xml:space="preserve">, their tickets cost more than 100 euros and each of them is from a different music group. Here </w:t>
+      </w:r>
+      <w:r>
+        <w:rPr>
+          <w:lang w:val="en-US"/>
+        </w:rPr>
+        <w:t>it is shown the names of the members from both music groups:</w:t>
+      </w:r>
+    </w:p>
+    <w:p>
+      <w:pPr>
+        <w:rPr>
           <w:b/>
           <w:lang w:val="en-US"/>
         </w:rPr>
@@ -1988,10 +3132,10 @@
           <w:lang w:val="en-US"/>
         </w:rPr>
         <w:drawing>
-          <wp:inline distT="0" distB="0" distL="0" distR="0" wp14:anchorId="72DF79D1" wp14:editId="0059AED0">
-            <wp:extent cx="750260" cy="1627487"/>
+          <wp:inline distT="0" distB="0" distL="0" distR="0">
+            <wp:extent cx="895475" cy="1695687"/>
             <wp:effectExtent l="0" t="0" r="0" b="0"/>
-            <wp:docPr id="21" name="Imagen 21"/>
+            <wp:docPr id="53" name="Imagen 53" descr="Imagen que contiene captura de pantalla&#10;&#10;Descripción generada con confianza muy alta"/>
             <wp:cNvGraphicFramePr>
               <a:graphicFrameLocks xmlns:a="http://schemas.openxmlformats.org/drawingml/2006/main" noChangeAspect="1"/>
             </wp:cNvGraphicFramePr>
@@ -1999,11 +3143,17 @@
               <a:graphicData uri="http://schemas.openxmlformats.org/drawingml/2006/picture">
                 <pic:pic xmlns:pic="http://schemas.openxmlformats.org/drawingml/2006/picture">
                   <pic:nvPicPr>
-                    <pic:cNvPr id="1" name=""/>
+                    <pic:cNvPr id="53" name="6E86B7B.tmp"/>
                     <pic:cNvPicPr/>
                   </pic:nvPicPr>
                   <pic:blipFill>
-                    <a:blip r:embed="rId23"/>
+                    <a:blip r:embed="rId27">
+                      <a:extLst>
+                        <a:ext uri="{28A0092B-C50C-407E-A947-70E740481C1C}">
+                          <a14:useLocalDpi xmlns:a14="http://schemas.microsoft.com/office/drawing/2010/main" val="0"/>
+                        </a:ext>
+                      </a:extLst>
+                    </a:blip>
                     <a:stretch>
                       <a:fillRect/>
                     </a:stretch>
@@ -2011,7 +3161,7 @@
                   <pic:spPr>
                     <a:xfrm>
                       <a:off x="0" y="0"/>
-                      <a:ext cx="754717" cy="1637155"/>
+                      <a:ext cx="895475" cy="1695687"/>
                     </a:xfrm>
                     <a:prstGeom prst="rect">
                       <a:avLst/>
@@ -2042,6 +3192,46 @@
     <w:p>
       <w:pPr>
         <w:rPr>
+          <w:lang w:val="en-US"/>
+        </w:rPr>
+      </w:pPr>
+      <w:r>
+        <w:rPr>
+          <w:lang w:val="en-US"/>
+        </w:rPr>
+        <w:t xml:space="preserve">As it was said in the previous practice that the users could give their opinion, but it wasn’t compulsory to give it not only at the discs they buy, but also at the concerts they bought the ticket, and at </w:t>
+      </w:r>
+      <w:proofErr w:type="gramStart"/>
+      <w:r>
+        <w:rPr>
+          <w:lang w:val="en-US"/>
+        </w:rPr>
+        <w:t>these practice</w:t>
+      </w:r>
+      <w:proofErr w:type="gramEnd"/>
+      <w:r>
+        <w:rPr>
+          <w:lang w:val="en-US"/>
+        </w:rPr>
+        <w:t xml:space="preserve"> was not said anything regarding these point, we considered that not all the users they went to a concert gave an opinion.</w:t>
+      </w:r>
+    </w:p>
+    <w:p>
+      <w:pPr>
+        <w:rPr>
+          <w:lang w:val="en-US"/>
+        </w:rPr>
+      </w:pPr>
+      <w:r>
+        <w:rPr>
+          <w:lang w:val="en-US"/>
+        </w:rPr>
+        <w:t>Query:</w:t>
+      </w:r>
+    </w:p>
+    <w:p>
+      <w:pPr>
+        <w:rPr>
           <w:b/>
           <w:lang w:val="en-US"/>
         </w:rPr>
@@ -2053,10 +3243,10 @@
           <w:lang w:val="en-US"/>
         </w:rPr>
         <w:drawing>
-          <wp:inline distT="0" distB="0" distL="0" distR="0" wp14:anchorId="11669F30" wp14:editId="33F4FFB9">
-            <wp:extent cx="6645910" cy="792480"/>
-            <wp:effectExtent l="0" t="0" r="2540" b="7620"/>
-            <wp:docPr id="24" name="Imagen 24"/>
+          <wp:inline distT="0" distB="0" distL="0" distR="0">
+            <wp:extent cx="4324954" cy="3791479"/>
+            <wp:effectExtent l="0" t="0" r="0" b="0"/>
+            <wp:docPr id="54" name="Imagen 54" descr="Imagen que contiene captura de pantalla&#10;&#10;Descripción generada con confianza muy alta"/>
             <wp:cNvGraphicFramePr>
               <a:graphicFrameLocks xmlns:a="http://schemas.openxmlformats.org/drawingml/2006/main" noChangeAspect="1"/>
             </wp:cNvGraphicFramePr>
@@ -2064,11 +3254,17 @@
               <a:graphicData uri="http://schemas.openxmlformats.org/drawingml/2006/picture">
                 <pic:pic xmlns:pic="http://schemas.openxmlformats.org/drawingml/2006/picture">
                   <pic:nvPicPr>
-                    <pic:cNvPr id="1" name=""/>
+                    <pic:cNvPr id="54" name="6E8C8AB.tmp"/>
                     <pic:cNvPicPr/>
                   </pic:nvPicPr>
                   <pic:blipFill>
-                    <a:blip r:embed="rId24"/>
+                    <a:blip r:embed="rId28">
+                      <a:extLst>
+                        <a:ext uri="{28A0092B-C50C-407E-A947-70E740481C1C}">
+                          <a14:useLocalDpi xmlns:a14="http://schemas.microsoft.com/office/drawing/2010/main" val="0"/>
+                        </a:ext>
+                      </a:extLst>
+                    </a:blip>
                     <a:stretch>
                       <a:fillRect/>
                     </a:stretch>
@@ -2076,7 +3272,7 @@
                   <pic:spPr>
                     <a:xfrm>
                       <a:off x="0" y="0"/>
-                      <a:ext cx="6645910" cy="792480"/>
+                      <a:ext cx="4324954" cy="3791479"/>
                     </a:xfrm>
                     <a:prstGeom prst="rect">
                       <a:avLst/>
@@ -2092,6 +3288,52 @@
     <w:p>
       <w:pPr>
         <w:rPr>
+          <w:lang w:val="en-US"/>
+        </w:rPr>
+      </w:pPr>
+      <w:r>
+        <w:rPr>
+          <w:lang w:val="en-US"/>
+        </w:rPr>
+        <w:t>Result:</w:t>
+      </w:r>
+    </w:p>
+    <w:p>
+      <w:pPr>
+        <w:rPr>
+          <w:lang w:val="en-US"/>
+        </w:rPr>
+      </w:pPr>
+      <w:r>
+        <w:rPr>
+          <w:lang w:val="en-US"/>
+        </w:rPr>
+        <w:t>These are the scores given from the users</w:t>
+      </w:r>
+      <w:r>
+        <w:rPr>
+          <w:lang w:val="en-US"/>
+        </w:rPr>
+        <w:t xml:space="preserve"> which went to the previous two concerts with the </w:t>
+      </w:r>
+      <w:proofErr w:type="spellStart"/>
+      <w:r>
+        <w:rPr>
+          <w:lang w:val="en-US"/>
+        </w:rPr>
+        <w:t>nif</w:t>
+      </w:r>
+      <w:proofErr w:type="spellEnd"/>
+      <w:r>
+        <w:rPr>
+          <w:lang w:val="en-US"/>
+        </w:rPr>
+        <w:t xml:space="preserve"> and the name from the user who gave the opinion:</w:t>
+      </w:r>
+    </w:p>
+    <w:p>
+      <w:pPr>
+        <w:rPr>
           <w:b/>
           <w:lang w:val="en-US"/>
         </w:rPr>
@@ -2103,10 +3345,10 @@
           <w:lang w:val="en-US"/>
         </w:rPr>
         <w:drawing>
-          <wp:inline distT="0" distB="0" distL="0" distR="0" wp14:anchorId="1869B238" wp14:editId="15E5789C">
-            <wp:extent cx="2020260" cy="824266"/>
-            <wp:effectExtent l="0" t="0" r="0" b="0"/>
-            <wp:docPr id="23" name="Imagen 23"/>
+          <wp:inline distT="0" distB="0" distL="0" distR="0">
+            <wp:extent cx="2324424" cy="847843"/>
+            <wp:effectExtent l="0" t="0" r="0" b="9525"/>
+            <wp:docPr id="56" name="Imagen 56" descr="Imagen que contiene captura de pantalla, pared, interior&#10;&#10;Descripción generada con confianza muy alta"/>
             <wp:cNvGraphicFramePr>
               <a:graphicFrameLocks xmlns:a="http://schemas.openxmlformats.org/drawingml/2006/main" noChangeAspect="1"/>
             </wp:cNvGraphicFramePr>
@@ -2114,11 +3356,17 @@
               <a:graphicData uri="http://schemas.openxmlformats.org/drawingml/2006/picture">
                 <pic:pic xmlns:pic="http://schemas.openxmlformats.org/drawingml/2006/picture">
                   <pic:nvPicPr>
-                    <pic:cNvPr id="1" name=""/>
+                    <pic:cNvPr id="56" name="6E86C1F.tmp"/>
                     <pic:cNvPicPr/>
                   </pic:nvPicPr>
                   <pic:blipFill>
-                    <a:blip r:embed="rId25"/>
+                    <a:blip r:embed="rId29">
+                      <a:extLst>
+                        <a:ext uri="{28A0092B-C50C-407E-A947-70E740481C1C}">
+                          <a14:useLocalDpi xmlns:a14="http://schemas.microsoft.com/office/drawing/2010/main" val="0"/>
+                        </a:ext>
+                      </a:extLst>
+                    </a:blip>
                     <a:stretch>
                       <a:fillRect/>
                     </a:stretch>
@@ -2126,7 +3374,7 @@
                   <pic:spPr>
                     <a:xfrm>
                       <a:off x="0" y="0"/>
-                      <a:ext cx="2025446" cy="826382"/>
+                      <a:ext cx="2324424" cy="847843"/>
                     </a:xfrm>
                     <a:prstGeom prst="rect">
                       <a:avLst/>
@@ -2157,6 +3405,25 @@
     <w:p>
       <w:pPr>
         <w:rPr>
+          <w:lang w:val="en-US"/>
+        </w:rPr>
+      </w:pPr>
+      <w:r>
+        <w:rPr>
+          <w:lang w:val="en-US"/>
+        </w:rPr>
+        <w:t>Query</w:t>
+      </w:r>
+      <w:r>
+        <w:rPr>
+          <w:lang w:val="en-US"/>
+        </w:rPr>
+        <w:t>:</w:t>
+      </w:r>
+    </w:p>
+    <w:p>
+      <w:pPr>
+        <w:rPr>
           <w:b/>
           <w:lang w:val="en-US"/>
         </w:rPr>
@@ -2168,10 +3435,10 @@
           <w:lang w:val="en-US"/>
         </w:rPr>
         <w:drawing>
-          <wp:inline distT="0" distB="0" distL="0" distR="0" wp14:anchorId="77DDADE8" wp14:editId="7A7E038E">
-            <wp:extent cx="6645910" cy="713740"/>
-            <wp:effectExtent l="0" t="0" r="2540" b="0"/>
-            <wp:docPr id="25" name="Imagen 25"/>
+          <wp:inline distT="0" distB="0" distL="0" distR="0">
+            <wp:extent cx="3267531" cy="3781953"/>
+            <wp:effectExtent l="0" t="0" r="9525" b="9525"/>
+            <wp:docPr id="57" name="Imagen 57" descr="Imagen que contiene captura de pantalla&#10;&#10;Descripción generada con confianza muy alta"/>
             <wp:cNvGraphicFramePr>
               <a:graphicFrameLocks xmlns:a="http://schemas.openxmlformats.org/drawingml/2006/main" noChangeAspect="1"/>
             </wp:cNvGraphicFramePr>
@@ -2179,11 +3446,17 @@
               <a:graphicData uri="http://schemas.openxmlformats.org/drawingml/2006/picture">
                 <pic:pic xmlns:pic="http://schemas.openxmlformats.org/drawingml/2006/picture">
                   <pic:nvPicPr>
-                    <pic:cNvPr id="1" name=""/>
+                    <pic:cNvPr id="57" name="6E83963.tmp"/>
                     <pic:cNvPicPr/>
                   </pic:nvPicPr>
                   <pic:blipFill>
-                    <a:blip r:embed="rId26"/>
+                    <a:blip r:embed="rId30">
+                      <a:extLst>
+                        <a:ext uri="{28A0092B-C50C-407E-A947-70E740481C1C}">
+                          <a14:useLocalDpi xmlns:a14="http://schemas.microsoft.com/office/drawing/2010/main" val="0"/>
+                        </a:ext>
+                      </a:extLst>
+                    </a:blip>
                     <a:stretch>
                       <a:fillRect/>
                     </a:stretch>
@@ -2191,7 +3464,7 @@
                   <pic:spPr>
                     <a:xfrm>
                       <a:off x="0" y="0"/>
-                      <a:ext cx="6645910" cy="713740"/>
+                      <a:ext cx="3267531" cy="3781953"/>
                     </a:xfrm>
                     <a:prstGeom prst="rect">
                       <a:avLst/>
@@ -2207,21 +3480,45 @@
     <w:p>
       <w:pPr>
         <w:rPr>
-          <w:b/>
-          <w:lang w:val="en-US"/>
-        </w:rPr>
-      </w:pPr>
-      <w:r>
-        <w:rPr>
-          <w:b/>
+          <w:lang w:val="en-US"/>
+        </w:rPr>
+      </w:pPr>
+      <w:r>
+        <w:rPr>
+          <w:lang w:val="en-US"/>
+        </w:rPr>
+        <w:t>Result:</w:t>
+      </w:r>
+    </w:p>
+    <w:p>
+      <w:pPr>
+        <w:rPr>
+          <w:lang w:val="en-US"/>
+        </w:rPr>
+      </w:pPr>
+      <w:r>
+        <w:rPr>
+          <w:lang w:val="en-US"/>
+        </w:rPr>
+        <w:t>From the two music groups from heavy metal, only one has made a disc in 2018. These are titles of the songs with the names of the members of the music group. As there are four members the names from the songs from the disc will be repeated four times.</w:t>
+      </w:r>
+    </w:p>
+    <w:p>
+      <w:pPr>
+        <w:rPr>
+          <w:lang w:val="en-US"/>
+        </w:rPr>
+      </w:pPr>
+      <w:r>
+        <w:rPr>
           <w:noProof/>
           <w:lang w:val="en-US"/>
         </w:rPr>
         <w:drawing>
-          <wp:inline distT="0" distB="0" distL="0" distR="0" wp14:anchorId="72CB5ED4" wp14:editId="033A281A">
-            <wp:extent cx="2251169" cy="1664398"/>
-            <wp:effectExtent l="0" t="0" r="0" b="0"/>
-            <wp:docPr id="26" name="Imagen 26"/>
+          <wp:inline distT="0" distB="0" distL="0" distR="0">
+            <wp:extent cx="2667372" cy="3439005"/>
+            <wp:effectExtent l="0" t="0" r="0" b="9525"/>
+            <wp:docPr id="58" name="Imagen 58"/>
             <wp:cNvGraphicFramePr>
               <a:graphicFrameLocks xmlns:a="http://schemas.openxmlformats.org/drawingml/2006/main" noChangeAspect="1"/>
             </wp:cNvGraphicFramePr>
@@ -2229,11 +3526,17 @@
               <a:graphicData uri="http://schemas.openxmlformats.org/drawingml/2006/picture">
                 <pic:pic xmlns:pic="http://schemas.openxmlformats.org/drawingml/2006/picture">
                   <pic:nvPicPr>
-                    <pic:cNvPr id="1" name=""/>
+                    <pic:cNvPr id="58" name="6E8FE8A.tmp"/>
                     <pic:cNvPicPr/>
                   </pic:nvPicPr>
                   <pic:blipFill>
-                    <a:blip r:embed="rId27"/>
+                    <a:blip r:embed="rId31">
+                      <a:extLst>
+                        <a:ext uri="{28A0092B-C50C-407E-A947-70E740481C1C}">
+                          <a14:useLocalDpi xmlns:a14="http://schemas.microsoft.com/office/drawing/2010/main" val="0"/>
+                        </a:ext>
+                      </a:extLst>
+                    </a:blip>
                     <a:stretch>
                       <a:fillRect/>
                     </a:stretch>
@@ -2241,7 +3544,7 @@
                   <pic:spPr>
                     <a:xfrm>
                       <a:off x="0" y="0"/>
-                      <a:ext cx="2257080" cy="1668768"/>
+                      <a:ext cx="2667372" cy="3439005"/>
                     </a:xfrm>
                     <a:prstGeom prst="rect">
                       <a:avLst/>
@@ -2253,67 +3556,16 @@
           </wp:inline>
         </w:drawing>
       </w:r>
-    </w:p>
-    <w:p>
-      <w:pPr>
-        <w:rPr>
-          <w:lang w:val="en-US"/>
-        </w:rPr>
-      </w:pPr>
-      <w:r>
-        <w:rPr>
-          <w:lang w:val="en-US"/>
-        </w:rPr>
-        <w:t xml:space="preserve">(This query was a bit odd because if we show all the musician names, the same songs are </w:t>
-      </w:r>
-      <w:proofErr w:type="gramStart"/>
-      <w:r>
-        <w:rPr>
-          <w:lang w:val="en-US"/>
-        </w:rPr>
-        <w:t>repeated again</w:t>
-      </w:r>
-      <w:proofErr w:type="gramEnd"/>
-      <w:r>
-        <w:rPr>
-          <w:lang w:val="en-US"/>
-        </w:rPr>
-        <w:t xml:space="preserve"> for each of the members. We are considering that the whole group composes a song, not just one member).</w:t>
-      </w:r>
-    </w:p>
-    <w:p>
-      <w:pPr>
-        <w:rPr>
-          <w:b/>
-          <w:lang w:val="en-US"/>
-        </w:rPr>
-      </w:pPr>
-      <w:r>
-        <w:rPr>
-          <w:b/>
-          <w:lang w:val="en-US"/>
-        </w:rPr>
-        <w:t>12. Show name of the Jazz group guitarists having digital discs together with the name and format of such discs and their size in MB.</w:t>
-      </w:r>
-    </w:p>
-    <w:p>
-      <w:pPr>
-        <w:rPr>
-          <w:b/>
-          <w:lang w:val="en-US"/>
-        </w:rPr>
-      </w:pPr>
-      <w:r>
-        <w:rPr>
-          <w:b/>
+      <w:r>
+        <w:rPr>
           <w:noProof/>
           <w:lang w:val="en-US"/>
         </w:rPr>
         <w:drawing>
-          <wp:inline distT="0" distB="0" distL="0" distR="0" wp14:anchorId="5B5777EB" wp14:editId="08C62BF5">
-            <wp:extent cx="6645910" cy="772160"/>
-            <wp:effectExtent l="0" t="0" r="2540" b="8890"/>
-            <wp:docPr id="37" name="Imagen 37"/>
+          <wp:inline distT="0" distB="0" distL="0" distR="0">
+            <wp:extent cx="2648320" cy="3458058"/>
+            <wp:effectExtent l="0" t="0" r="0" b="9525"/>
+            <wp:docPr id="59" name="Imagen 59"/>
             <wp:cNvGraphicFramePr>
               <a:graphicFrameLocks xmlns:a="http://schemas.openxmlformats.org/drawingml/2006/main" noChangeAspect="1"/>
             </wp:cNvGraphicFramePr>
@@ -2321,11 +3573,17 @@
               <a:graphicData uri="http://schemas.openxmlformats.org/drawingml/2006/picture">
                 <pic:pic xmlns:pic="http://schemas.openxmlformats.org/drawingml/2006/picture">
                   <pic:nvPicPr>
-                    <pic:cNvPr id="1" name=""/>
+                    <pic:cNvPr id="59" name="6E8C083.tmp"/>
                     <pic:cNvPicPr/>
                   </pic:nvPicPr>
                   <pic:blipFill>
-                    <a:blip r:embed="rId28"/>
+                    <a:blip r:embed="rId32">
+                      <a:extLst>
+                        <a:ext uri="{28A0092B-C50C-407E-A947-70E740481C1C}">
+                          <a14:useLocalDpi xmlns:a14="http://schemas.microsoft.com/office/drawing/2010/main" val="0"/>
+                        </a:ext>
+                      </a:extLst>
+                    </a:blip>
                     <a:stretch>
                       <a:fillRect/>
                     </a:stretch>
@@ -2333,7 +3591,7 @@
                   <pic:spPr>
                     <a:xfrm>
                       <a:off x="0" y="0"/>
-                      <a:ext cx="6645910" cy="772160"/>
+                      <a:ext cx="2648320" cy="3458058"/>
                     </a:xfrm>
                     <a:prstGeom prst="rect">
                       <a:avLst/>
@@ -2356,14 +3614,42 @@
       <w:r>
         <w:rPr>
           <w:b/>
+          <w:lang w:val="en-US"/>
+        </w:rPr>
+        <w:t>12. Show name of the Jazz group guitarists having digital discs together with the name and format of such discs and their size in MB.</w:t>
+      </w:r>
+    </w:p>
+    <w:p>
+      <w:pPr>
+        <w:rPr>
+          <w:lang w:val="en-US"/>
+        </w:rPr>
+      </w:pPr>
+      <w:r>
+        <w:rPr>
+          <w:lang w:val="en-US"/>
+        </w:rPr>
+        <w:t>Query:</w:t>
+      </w:r>
+    </w:p>
+    <w:p>
+      <w:pPr>
+        <w:rPr>
+          <w:b/>
+          <w:lang w:val="en-US"/>
+        </w:rPr>
+      </w:pPr>
+      <w:r>
+        <w:rPr>
+          <w:b/>
           <w:noProof/>
           <w:lang w:val="en-US"/>
         </w:rPr>
         <w:drawing>
-          <wp:inline distT="0" distB="0" distL="0" distR="0" wp14:anchorId="7718FD61" wp14:editId="3FB18F45">
-            <wp:extent cx="3225966" cy="425472"/>
-            <wp:effectExtent l="0" t="0" r="0" b="0"/>
-            <wp:docPr id="38" name="Imagen 38"/>
+          <wp:inline distT="0" distB="0" distL="0" distR="0">
+            <wp:extent cx="4334480" cy="3972479"/>
+            <wp:effectExtent l="0" t="0" r="9525" b="9525"/>
+            <wp:docPr id="60" name="Imagen 60" descr="Imagen que contiene captura de pantalla&#10;&#10;Descripción generada con confianza muy alta"/>
             <wp:cNvGraphicFramePr>
               <a:graphicFrameLocks xmlns:a="http://schemas.openxmlformats.org/drawingml/2006/main" noChangeAspect="1"/>
             </wp:cNvGraphicFramePr>
@@ -2371,11 +3657,17 @@
               <a:graphicData uri="http://schemas.openxmlformats.org/drawingml/2006/picture">
                 <pic:pic xmlns:pic="http://schemas.openxmlformats.org/drawingml/2006/picture">
                   <pic:nvPicPr>
-                    <pic:cNvPr id="1" name=""/>
+                    <pic:cNvPr id="60" name="6E8A20A.tmp"/>
                     <pic:cNvPicPr/>
                   </pic:nvPicPr>
                   <pic:blipFill>
-                    <a:blip r:embed="rId29"/>
+                    <a:blip r:embed="rId33">
+                      <a:extLst>
+                        <a:ext uri="{28A0092B-C50C-407E-A947-70E740481C1C}">
+                          <a14:useLocalDpi xmlns:a14="http://schemas.microsoft.com/office/drawing/2010/main" val="0"/>
+                        </a:ext>
+                      </a:extLst>
+                    </a:blip>
                     <a:stretch>
                       <a:fillRect/>
                     </a:stretch>
@@ -2383,7 +3675,7 @@
                   <pic:spPr>
                     <a:xfrm>
                       <a:off x="0" y="0"/>
-                      <a:ext cx="3225966" cy="425472"/>
+                      <a:ext cx="4334480" cy="3972479"/>
                     </a:xfrm>
                     <a:prstGeom prst="rect">
                       <a:avLst/>
@@ -2399,16 +3691,45 @@
     <w:p>
       <w:pPr>
         <w:rPr>
-          <w:b/>
-          <w:lang w:val="en-US"/>
-        </w:rPr>
-      </w:pPr>
-      <w:r>
-        <w:rPr>
-          <w:b/>
-          <w:lang w:val="en-US"/>
-        </w:rPr>
-        <w:t>13. Show name and surname of the users who bought tickets during 2018 for jazz groups and published opinions about those concerts.</w:t>
+          <w:lang w:val="en-US"/>
+        </w:rPr>
+      </w:pPr>
+      <w:r>
+        <w:rPr>
+          <w:lang w:val="en-US"/>
+        </w:rPr>
+        <w:t>Result:</w:t>
+      </w:r>
+    </w:p>
+    <w:p>
+      <w:pPr>
+        <w:rPr>
+          <w:lang w:val="en-US"/>
+        </w:rPr>
+      </w:pPr>
+      <w:r>
+        <w:rPr>
+          <w:lang w:val="en-US"/>
+        </w:rPr>
+        <w:t xml:space="preserve">There </w:t>
+      </w:r>
+      <w:r>
+        <w:rPr>
+          <w:lang w:val="en-US"/>
+        </w:rPr>
+        <w:t>is only a</w:t>
+      </w:r>
+      <w:r>
+        <w:rPr>
+          <w:lang w:val="en-US"/>
+        </w:rPr>
+        <w:t xml:space="preserve"> Jazz guitarist</w:t>
+      </w:r>
+      <w:r>
+        <w:rPr>
+          <w:lang w:val="en-US"/>
+        </w:rPr>
+        <w:t xml:space="preserve"> which has at least one digital disc. This is its name, the title of the disc, the format of the song and the size of the disc:</w:t>
       </w:r>
     </w:p>
     <w:p>
@@ -2425,10 +3746,10 @@
           <w:lang w:val="en-US"/>
         </w:rPr>
         <w:drawing>
-          <wp:inline distT="0" distB="0" distL="0" distR="0" wp14:anchorId="5C482BF1" wp14:editId="58BD41D2">
-            <wp:extent cx="6645910" cy="720090"/>
-            <wp:effectExtent l="0" t="0" r="2540" b="3810"/>
-            <wp:docPr id="28" name="Imagen 28"/>
+          <wp:inline distT="0" distB="0" distL="0" distR="0">
+            <wp:extent cx="4448175" cy="377765"/>
+            <wp:effectExtent l="0" t="0" r="0" b="3810"/>
+            <wp:docPr id="61" name="Imagen 61" descr="Imagen que contiene captura de pantalla&#10;&#10;Descripción generada con confianza muy alta"/>
             <wp:cNvGraphicFramePr>
               <a:graphicFrameLocks xmlns:a="http://schemas.openxmlformats.org/drawingml/2006/main" noChangeAspect="1"/>
             </wp:cNvGraphicFramePr>
@@ -2436,11 +3757,108 @@
               <a:graphicData uri="http://schemas.openxmlformats.org/drawingml/2006/picture">
                 <pic:pic xmlns:pic="http://schemas.openxmlformats.org/drawingml/2006/picture">
                   <pic:nvPicPr>
-                    <pic:cNvPr id="1" name=""/>
+                    <pic:cNvPr id="61" name="6E84EDC.tmp"/>
+                    <pic:cNvPicPr/>
+                  </pic:nvPicPr>
+                  <pic:blipFill rotWithShape="1">
+                    <a:blip r:embed="rId34">
+                      <a:extLst>
+                        <a:ext uri="{28A0092B-C50C-407E-A947-70E740481C1C}">
+                          <a14:useLocalDpi xmlns:a14="http://schemas.microsoft.com/office/drawing/2010/main" val="0"/>
+                        </a:ext>
+                      </a:extLst>
+                    </a:blip>
+                    <a:srcRect t="13782"/>
+                    <a:stretch/>
+                  </pic:blipFill>
+                  <pic:spPr bwMode="auto">
+                    <a:xfrm>
+                      <a:off x="0" y="0"/>
+                      <a:ext cx="4448796" cy="377818"/>
+                    </a:xfrm>
+                    <a:prstGeom prst="rect">
+                      <a:avLst/>
+                    </a:prstGeom>
+                    <a:ln>
+                      <a:noFill/>
+                    </a:ln>
+                    <a:extLst>
+                      <a:ext uri="{53640926-AAD7-44D8-BBD7-CCE9431645EC}">
+                        <a14:shadowObscured xmlns:a14="http://schemas.microsoft.com/office/drawing/2010/main"/>
+                      </a:ext>
+                    </a:extLst>
+                  </pic:spPr>
+                </pic:pic>
+              </a:graphicData>
+            </a:graphic>
+          </wp:inline>
+        </w:drawing>
+      </w:r>
+    </w:p>
+    <w:p>
+      <w:pPr>
+        <w:rPr>
+          <w:b/>
+          <w:lang w:val="en-US"/>
+        </w:rPr>
+      </w:pPr>
+      <w:r>
+        <w:rPr>
+          <w:b/>
+          <w:lang w:val="en-US"/>
+        </w:rPr>
+        <w:t>13. Show name and surname of the users who bought tickets during 2018 for jazz groups and published opinions about those concerts.</w:t>
+      </w:r>
+    </w:p>
+    <w:p>
+      <w:pPr>
+        <w:rPr>
+          <w:lang w:val="en-US"/>
+        </w:rPr>
+      </w:pPr>
+      <w:r>
+        <w:rPr>
+          <w:lang w:val="en-US"/>
+        </w:rPr>
+        <w:t>Query:</w:t>
+      </w:r>
+    </w:p>
+    <w:p>
+      <w:pPr>
+        <w:rPr>
+          <w:b/>
+          <w:lang w:val="en-US"/>
+        </w:rPr>
+      </w:pPr>
+      <w:r>
+        <w:rPr>
+          <w:b/>
+          <w:noProof/>
+          <w:lang w:val="en-US"/>
+        </w:rPr>
+        <w:drawing>
+          <wp:inline distT="0" distB="0" distL="0" distR="0">
+            <wp:extent cx="3934374" cy="4382112"/>
+            <wp:effectExtent l="0" t="0" r="9525" b="0"/>
+            <wp:docPr id="4" name="Imagen 4" descr="Imagen que contiene captura de pantalla&#10;&#10;Descripción generada con confianza alta"/>
+            <wp:cNvGraphicFramePr>
+              <a:graphicFrameLocks xmlns:a="http://schemas.openxmlformats.org/drawingml/2006/main" noChangeAspect="1"/>
+            </wp:cNvGraphicFramePr>
+            <a:graphic xmlns:a="http://schemas.openxmlformats.org/drawingml/2006/main">
+              <a:graphicData uri="http://schemas.openxmlformats.org/drawingml/2006/picture">
+                <pic:pic xmlns:pic="http://schemas.openxmlformats.org/drawingml/2006/picture">
+                  <pic:nvPicPr>
+                    <pic:cNvPr id="4" name="1DCEAD5.tmp"/>
                     <pic:cNvPicPr/>
                   </pic:nvPicPr>
                   <pic:blipFill>
-                    <a:blip r:embed="rId30"/>
+                    <a:blip r:embed="rId35">
+                      <a:extLst>
+                        <a:ext uri="{28A0092B-C50C-407E-A947-70E740481C1C}">
+                          <a14:useLocalDpi xmlns:a14="http://schemas.microsoft.com/office/drawing/2010/main" val="0"/>
+                        </a:ext>
+                      </a:extLst>
+                    </a:blip>
                     <a:stretch>
                       <a:fillRect/>
                     </a:stretch>
@@ -2448,7 +3866,7 @@
                   <pic:spPr>
                     <a:xfrm>
                       <a:off x="0" y="0"/>
-                      <a:ext cx="6645910" cy="720090"/>
+                      <a:ext cx="3934374" cy="4382112"/>
                     </a:xfrm>
                     <a:prstGeom prst="rect">
                       <a:avLst/>
@@ -2464,6 +3882,50 @@
     <w:p>
       <w:pPr>
         <w:rPr>
+          <w:lang w:val="en-US"/>
+        </w:rPr>
+      </w:pPr>
+      <w:r>
+        <w:rPr>
+          <w:lang w:val="en-US"/>
+        </w:rPr>
+        <w:t>Result:</w:t>
+      </w:r>
+    </w:p>
+    <w:p>
+      <w:pPr>
+        <w:rPr>
+          <w:lang w:val="en-US"/>
+        </w:rPr>
+      </w:pPr>
+      <w:r>
+        <w:rPr>
+          <w:lang w:val="en-US"/>
+        </w:rPr>
+        <w:t xml:space="preserve">From the fourteen users in the database, only </w:t>
+      </w:r>
+      <w:r>
+        <w:rPr>
+          <w:lang w:val="en-US"/>
+        </w:rPr>
+        <w:t>one</w:t>
+      </w:r>
+      <w:r>
+        <w:rPr>
+          <w:lang w:val="en-US"/>
+        </w:rPr>
+        <w:t xml:space="preserve"> of them bought tickets during 2018 for jazz groups and published an opinion of the concert.</w:t>
+      </w:r>
+      <w:r>
+        <w:rPr>
+          <w:lang w:val="en-US"/>
+        </w:rPr>
+        <w:t xml:space="preserve"> This is his name and his surnames:</w:t>
+      </w:r>
+    </w:p>
+    <w:p>
+      <w:pPr>
+        <w:rPr>
           <w:b/>
           <w:lang w:val="en-US"/>
         </w:rPr>
@@ -2475,10 +3937,10 @@
           <w:lang w:val="en-US"/>
         </w:rPr>
         <w:drawing>
-          <wp:inline distT="0" distB="0" distL="0" distR="0" wp14:anchorId="43FD3BF4" wp14:editId="64F1CBD7">
-            <wp:extent cx="2419474" cy="774740"/>
-            <wp:effectExtent l="0" t="0" r="0" b="6350"/>
-            <wp:docPr id="29" name="Imagen 29"/>
+          <wp:inline distT="0" distB="0" distL="0" distR="0">
+            <wp:extent cx="2267266" cy="371527"/>
+            <wp:effectExtent l="0" t="0" r="0" b="9525"/>
+            <wp:docPr id="5" name="Imagen 5" descr="Imagen que contiene captura de pantalla&#10;&#10;Descripción generada con confianza muy alta"/>
             <wp:cNvGraphicFramePr>
               <a:graphicFrameLocks xmlns:a="http://schemas.openxmlformats.org/drawingml/2006/main" noChangeAspect="1"/>
             </wp:cNvGraphicFramePr>
@@ -2486,11 +3948,17 @@
               <a:graphicData uri="http://schemas.openxmlformats.org/drawingml/2006/picture">
                 <pic:pic xmlns:pic="http://schemas.openxmlformats.org/drawingml/2006/picture">
                   <pic:nvPicPr>
-                    <pic:cNvPr id="1" name=""/>
+                    <pic:cNvPr id="5" name="1DC522B.tmp"/>
                     <pic:cNvPicPr/>
                   </pic:nvPicPr>
                   <pic:blipFill>
-                    <a:blip r:embed="rId31"/>
+                    <a:blip r:embed="rId36">
+                      <a:extLst>
+                        <a:ext uri="{28A0092B-C50C-407E-A947-70E740481C1C}">
+                          <a14:useLocalDpi xmlns:a14="http://schemas.microsoft.com/office/drawing/2010/main" val="0"/>
+                        </a:ext>
+                      </a:extLst>
+                    </a:blip>
                     <a:stretch>
                       <a:fillRect/>
                     </a:stretch>
@@ -2498,7 +3966,7 @@
                   <pic:spPr>
                     <a:xfrm>
                       <a:off x="0" y="0"/>
-                      <a:ext cx="2419474" cy="774740"/>
+                      <a:ext cx="2267266" cy="371527"/>
                     </a:xfrm>
                     <a:prstGeom prst="rect">
                       <a:avLst/>
@@ -2529,6 +3997,19 @@
     <w:p>
       <w:pPr>
         <w:rPr>
+          <w:lang w:val="en-US"/>
+        </w:rPr>
+      </w:pPr>
+      <w:r>
+        <w:rPr>
+          <w:lang w:val="en-US"/>
+        </w:rPr>
+        <w:t>Query:</w:t>
+      </w:r>
+    </w:p>
+    <w:p>
+      <w:pPr>
+        <w:rPr>
           <w:b/>
           <w:lang w:val="en-US"/>
         </w:rPr>
@@ -2540,10 +4021,10 @@
           <w:lang w:val="en-US"/>
         </w:rPr>
         <w:drawing>
-          <wp:inline distT="0" distB="0" distL="0" distR="0" wp14:anchorId="16CE3BF6" wp14:editId="2BA84F48">
-            <wp:extent cx="6645910" cy="709930"/>
-            <wp:effectExtent l="0" t="0" r="2540" b="0"/>
-            <wp:docPr id="30" name="Imagen 30"/>
+          <wp:inline distT="0" distB="0" distL="0" distR="0">
+            <wp:extent cx="4134427" cy="3229426"/>
+            <wp:effectExtent l="0" t="0" r="0" b="9525"/>
+            <wp:docPr id="66" name="Imagen 66" descr="Imagen que contiene captura de pantalla&#10;&#10;Descripción generada con confianza muy alta"/>
             <wp:cNvGraphicFramePr>
               <a:graphicFrameLocks xmlns:a="http://schemas.openxmlformats.org/drawingml/2006/main" noChangeAspect="1"/>
             </wp:cNvGraphicFramePr>
@@ -2551,11 +4032,17 @@
               <a:graphicData uri="http://schemas.openxmlformats.org/drawingml/2006/picture">
                 <pic:pic xmlns:pic="http://schemas.openxmlformats.org/drawingml/2006/picture">
                   <pic:nvPicPr>
-                    <pic:cNvPr id="1" name=""/>
+                    <pic:cNvPr id="66" name="6E87520.tmp"/>
                     <pic:cNvPicPr/>
                   </pic:nvPicPr>
                   <pic:blipFill>
-                    <a:blip r:embed="rId32"/>
+                    <a:blip r:embed="rId37">
+                      <a:extLst>
+                        <a:ext uri="{28A0092B-C50C-407E-A947-70E740481C1C}">
+                          <a14:useLocalDpi xmlns:a14="http://schemas.microsoft.com/office/drawing/2010/main" val="0"/>
+                        </a:ext>
+                      </a:extLst>
+                    </a:blip>
                     <a:stretch>
                       <a:fillRect/>
                     </a:stretch>
@@ -2563,7 +4050,7 @@
                   <pic:spPr>
                     <a:xfrm>
                       <a:off x="0" y="0"/>
-                      <a:ext cx="6645910" cy="709930"/>
+                      <a:ext cx="4134427" cy="3229426"/>
                     </a:xfrm>
                     <a:prstGeom prst="rect">
                       <a:avLst/>
@@ -2579,6 +4066,46 @@
     <w:p>
       <w:pPr>
         <w:rPr>
+          <w:lang w:val="en-US"/>
+        </w:rPr>
+      </w:pPr>
+      <w:r>
+        <w:rPr>
+          <w:lang w:val="en-US"/>
+        </w:rPr>
+        <w:t>Result:</w:t>
+      </w:r>
+    </w:p>
+    <w:p>
+      <w:pPr>
+        <w:rPr>
+          <w:lang w:val="en-US"/>
+        </w:rPr>
+      </w:pPr>
+      <w:r>
+        <w:rPr>
+          <w:lang w:val="en-US"/>
+        </w:rPr>
+        <w:t xml:space="preserve">These are the title of the </w:t>
+      </w:r>
+      <w:proofErr w:type="gramStart"/>
+      <w:r>
+        <w:rPr>
+          <w:lang w:val="en-US"/>
+        </w:rPr>
+        <w:t>discs,</w:t>
+      </w:r>
+      <w:proofErr w:type="gramEnd"/>
+      <w:r>
+        <w:rPr>
+          <w:lang w:val="en-US"/>
+        </w:rPr>
+        <w:t xml:space="preserve"> the titles of its songs and the average score the disc obtained by the user which is superior or equal to 8.</w:t>
+      </w:r>
+    </w:p>
+    <w:p>
+      <w:pPr>
+        <w:rPr>
           <w:b/>
           <w:lang w:val="en-US"/>
         </w:rPr>
@@ -2590,10 +4117,10 @@
           <w:lang w:val="en-US"/>
         </w:rPr>
         <w:drawing>
-          <wp:inline distT="0" distB="0" distL="0" distR="0" wp14:anchorId="335B1F94" wp14:editId="60F1A986">
-            <wp:extent cx="3753043" cy="3219615"/>
+          <wp:inline distT="0" distB="0" distL="0" distR="0">
+            <wp:extent cx="4782217" cy="3600953"/>
             <wp:effectExtent l="0" t="0" r="0" b="0"/>
-            <wp:docPr id="31" name="Imagen 31"/>
+            <wp:docPr id="67" name="Imagen 67"/>
             <wp:cNvGraphicFramePr>
               <a:graphicFrameLocks xmlns:a="http://schemas.openxmlformats.org/drawingml/2006/main" noChangeAspect="1"/>
             </wp:cNvGraphicFramePr>
@@ -2601,11 +4128,17 @@
               <a:graphicData uri="http://schemas.openxmlformats.org/drawingml/2006/picture">
                 <pic:pic xmlns:pic="http://schemas.openxmlformats.org/drawingml/2006/picture">
                   <pic:nvPicPr>
-                    <pic:cNvPr id="1" name=""/>
+                    <pic:cNvPr id="67" name="6E871BC.tmp"/>
                     <pic:cNvPicPr/>
                   </pic:nvPicPr>
                   <pic:blipFill>
-                    <a:blip r:embed="rId33"/>
+                    <a:blip r:embed="rId38">
+                      <a:extLst>
+                        <a:ext uri="{28A0092B-C50C-407E-A947-70E740481C1C}">
+                          <a14:useLocalDpi xmlns:a14="http://schemas.microsoft.com/office/drawing/2010/main" val="0"/>
+                        </a:ext>
+                      </a:extLst>
+                    </a:blip>
                     <a:stretch>
                       <a:fillRect/>
                     </a:stretch>
@@ -2613,7 +4146,7 @@
                   <pic:spPr>
                     <a:xfrm>
                       <a:off x="0" y="0"/>
-                      <a:ext cx="3753043" cy="3219615"/>
+                      <a:ext cx="4782217" cy="3600953"/>
                     </a:xfrm>
                     <a:prstGeom prst="rect">
                       <a:avLst/>
@@ -2636,29 +4169,14 @@
       <w:r>
         <w:rPr>
           <w:b/>
-          <w:lang w:val="en-US"/>
-        </w:rPr>
-        <w:t>15. Find the groups and their members that never performed in Spain and have recorded discs with more than 10 songs.</w:t>
-      </w:r>
-    </w:p>
-    <w:p>
-      <w:pPr>
-        <w:rPr>
-          <w:b/>
-          <w:lang w:val="en-US"/>
-        </w:rPr>
-      </w:pPr>
-      <w:r>
-        <w:rPr>
-          <w:b/>
           <w:noProof/>
           <w:lang w:val="en-US"/>
         </w:rPr>
         <w:drawing>
-          <wp:inline distT="0" distB="0" distL="0" distR="0" wp14:anchorId="27BA2F95" wp14:editId="73D357D5">
-            <wp:extent cx="6645910" cy="1493520"/>
-            <wp:effectExtent l="0" t="0" r="2540" b="0"/>
-            <wp:docPr id="32" name="Imagen 32"/>
+          <wp:inline distT="0" distB="0" distL="0" distR="0">
+            <wp:extent cx="4782217" cy="4096322"/>
+            <wp:effectExtent l="0" t="0" r="0" b="0"/>
+            <wp:docPr id="68" name="Imagen 68"/>
             <wp:cNvGraphicFramePr>
               <a:graphicFrameLocks xmlns:a="http://schemas.openxmlformats.org/drawingml/2006/main" noChangeAspect="1"/>
             </wp:cNvGraphicFramePr>
@@ -2666,11 +4184,17 @@
               <a:graphicData uri="http://schemas.openxmlformats.org/drawingml/2006/picture">
                 <pic:pic xmlns:pic="http://schemas.openxmlformats.org/drawingml/2006/picture">
                   <pic:nvPicPr>
-                    <pic:cNvPr id="1" name=""/>
+                    <pic:cNvPr id="68" name="6E8F390.tmp"/>
                     <pic:cNvPicPr/>
                   </pic:nvPicPr>
                   <pic:blipFill>
-                    <a:blip r:embed="rId34"/>
+                    <a:blip r:embed="rId39">
+                      <a:extLst>
+                        <a:ext uri="{28A0092B-C50C-407E-A947-70E740481C1C}">
+                          <a14:useLocalDpi xmlns:a14="http://schemas.microsoft.com/office/drawing/2010/main" val="0"/>
+                        </a:ext>
+                      </a:extLst>
+                    </a:blip>
                     <a:stretch>
                       <a:fillRect/>
                     </a:stretch>
@@ -2678,7 +4202,7 @@
                   <pic:spPr>
                     <a:xfrm>
                       <a:off x="0" y="0"/>
-                      <a:ext cx="6645910" cy="1493520"/>
+                      <a:ext cx="4782217" cy="4096322"/>
                     </a:xfrm>
                     <a:prstGeom prst="rect">
                       <a:avLst/>
@@ -2705,10 +4229,10 @@
           <w:lang w:val="en-US"/>
         </w:rPr>
         <w:drawing>
-          <wp:inline distT="0" distB="0" distL="0" distR="0" wp14:anchorId="5D929472" wp14:editId="5783D5D2">
-            <wp:extent cx="2136759" cy="1083774"/>
-            <wp:effectExtent l="0" t="0" r="0" b="2540"/>
-            <wp:docPr id="33" name="Imagen 33"/>
+          <wp:inline distT="0" distB="0" distL="0" distR="0">
+            <wp:extent cx="4801270" cy="1848108"/>
+            <wp:effectExtent l="0" t="0" r="0" b="0"/>
+            <wp:docPr id="69" name="Imagen 69" descr="Imagen que contiene captura de pantalla&#10;&#10;Descripción generada con confianza muy alta"/>
             <wp:cNvGraphicFramePr>
               <a:graphicFrameLocks xmlns:a="http://schemas.openxmlformats.org/drawingml/2006/main" noChangeAspect="1"/>
             </wp:cNvGraphicFramePr>
@@ -2716,11 +4240,17 @@
               <a:graphicData uri="http://schemas.openxmlformats.org/drawingml/2006/picture">
                 <pic:pic xmlns:pic="http://schemas.openxmlformats.org/drawingml/2006/picture">
                   <pic:nvPicPr>
-                    <pic:cNvPr id="1" name=""/>
+                    <pic:cNvPr id="69" name="6E8EAD2.tmp"/>
                     <pic:cNvPicPr/>
                   </pic:nvPicPr>
                   <pic:blipFill>
-                    <a:blip r:embed="rId35"/>
+                    <a:blip r:embed="rId40">
+                      <a:extLst>
+                        <a:ext uri="{28A0092B-C50C-407E-A947-70E740481C1C}">
+                          <a14:useLocalDpi xmlns:a14="http://schemas.microsoft.com/office/drawing/2010/main" val="0"/>
+                        </a:ext>
+                      </a:extLst>
+                    </a:blip>
                     <a:stretch>
                       <a:fillRect/>
                     </a:stretch>
@@ -2728,7 +4258,7 @@
                   <pic:spPr>
                     <a:xfrm>
                       <a:off x="0" y="0"/>
-                      <a:ext cx="2139465" cy="1085147"/>
+                      <a:ext cx="4801270" cy="1848108"/>
                     </a:xfrm>
                     <a:prstGeom prst="rect">
                       <a:avLst/>
@@ -2753,7 +4283,20 @@
           <w:b/>
           <w:lang w:val="en-US"/>
         </w:rPr>
-        <w:t>16. Show song names and composer names for groups not performing any concert during 2017.</w:t>
+        <w:t>15. Find the groups and their members that never performed in Spain and have recorded discs with more than 10 songs.</w:t>
+      </w:r>
+    </w:p>
+    <w:p>
+      <w:pPr>
+        <w:rPr>
+          <w:lang w:val="en-US"/>
+        </w:rPr>
+      </w:pPr>
+      <w:r>
+        <w:rPr>
+          <w:lang w:val="en-US"/>
+        </w:rPr>
+        <w:t>Query:</w:t>
       </w:r>
     </w:p>
     <w:p>
@@ -2770,10 +4313,10 @@
           <w:lang w:val="en-US"/>
         </w:rPr>
         <w:drawing>
-          <wp:inline distT="0" distB="0" distL="0" distR="0" wp14:anchorId="43FDD8AA" wp14:editId="4878C163">
-            <wp:extent cx="6645910" cy="1169035"/>
-            <wp:effectExtent l="0" t="0" r="2540" b="0"/>
-            <wp:docPr id="34" name="Imagen 34"/>
+          <wp:inline distT="0" distB="0" distL="0" distR="0">
+            <wp:extent cx="4477375" cy="6144482"/>
+            <wp:effectExtent l="0" t="0" r="0" b="0"/>
+            <wp:docPr id="70" name="Imagen 70" descr="Imagen que contiene captura de pantalla&#10;&#10;Descripción generada con confianza muy alta"/>
             <wp:cNvGraphicFramePr>
               <a:graphicFrameLocks xmlns:a="http://schemas.openxmlformats.org/drawingml/2006/main" noChangeAspect="1"/>
             </wp:cNvGraphicFramePr>
@@ -2781,11 +4324,17 @@
               <a:graphicData uri="http://schemas.openxmlformats.org/drawingml/2006/picture">
                 <pic:pic xmlns:pic="http://schemas.openxmlformats.org/drawingml/2006/picture">
                   <pic:nvPicPr>
-                    <pic:cNvPr id="1" name=""/>
+                    <pic:cNvPr id="70" name="6E83E3D.tmp"/>
                     <pic:cNvPicPr/>
                   </pic:nvPicPr>
                   <pic:blipFill>
-                    <a:blip r:embed="rId36"/>
+                    <a:blip r:embed="rId41">
+                      <a:extLst>
+                        <a:ext uri="{28A0092B-C50C-407E-A947-70E740481C1C}">
+                          <a14:useLocalDpi xmlns:a14="http://schemas.microsoft.com/office/drawing/2010/main" val="0"/>
+                        </a:ext>
+                      </a:extLst>
+                    </a:blip>
                     <a:stretch>
                       <a:fillRect/>
                     </a:stretch>
@@ -2793,7 +4342,7 @@
                   <pic:spPr>
                     <a:xfrm>
                       <a:off x="0" y="0"/>
-                      <a:ext cx="6645910" cy="1169035"/>
+                      <a:ext cx="4477375" cy="6144482"/>
                     </a:xfrm>
                     <a:prstGeom prst="rect">
                       <a:avLst/>
@@ -2820,10 +4369,10 @@
           <w:lang w:val="en-US"/>
         </w:rPr>
         <w:drawing>
-          <wp:inline distT="0" distB="0" distL="0" distR="0" wp14:anchorId="185CB787" wp14:editId="174B68BE">
-            <wp:extent cx="2280032" cy="2297880"/>
-            <wp:effectExtent l="0" t="0" r="6350" b="7620"/>
-            <wp:docPr id="36" name="Imagen 36"/>
+          <wp:inline distT="0" distB="0" distL="0" distR="0">
+            <wp:extent cx="3438525" cy="595942"/>
+            <wp:effectExtent l="0" t="0" r="0" b="0"/>
+            <wp:docPr id="71" name="Imagen 71" descr="Imagen que contiene captura de pantalla&#10;&#10;Descripción generada con confianza alta"/>
             <wp:cNvGraphicFramePr>
               <a:graphicFrameLocks xmlns:a="http://schemas.openxmlformats.org/drawingml/2006/main" noChangeAspect="1"/>
             </wp:cNvGraphicFramePr>
@@ -2831,11 +4380,104 @@
               <a:graphicData uri="http://schemas.openxmlformats.org/drawingml/2006/picture">
                 <pic:pic xmlns:pic="http://schemas.openxmlformats.org/drawingml/2006/picture">
                   <pic:nvPicPr>
-                    <pic:cNvPr id="1" name=""/>
+                    <pic:cNvPr id="71" name="6E89A68.tmp"/>
+                    <pic:cNvPicPr/>
+                  </pic:nvPicPr>
+                  <pic:blipFill rotWithShape="1">
+                    <a:blip r:embed="rId42">
+                      <a:extLst>
+                        <a:ext uri="{28A0092B-C50C-407E-A947-70E740481C1C}">
+                          <a14:useLocalDpi xmlns:a14="http://schemas.microsoft.com/office/drawing/2010/main" val="0"/>
+                        </a:ext>
+                      </a:extLst>
+                    </a:blip>
+                    <a:srcRect t="7992"/>
+                    <a:stretch/>
+                  </pic:blipFill>
+                  <pic:spPr bwMode="auto">
+                    <a:xfrm>
+                      <a:off x="0" y="0"/>
+                      <a:ext cx="3439005" cy="596025"/>
+                    </a:xfrm>
+                    <a:prstGeom prst="rect">
+                      <a:avLst/>
+                    </a:prstGeom>
+                    <a:ln>
+                      <a:noFill/>
+                    </a:ln>
+                    <a:extLst>
+                      <a:ext uri="{53640926-AAD7-44D8-BBD7-CCE9431645EC}">
+                        <a14:shadowObscured xmlns:a14="http://schemas.microsoft.com/office/drawing/2010/main"/>
+                      </a:ext>
+                    </a:extLst>
+                  </pic:spPr>
+                </pic:pic>
+              </a:graphicData>
+            </a:graphic>
+          </wp:inline>
+        </w:drawing>
+      </w:r>
+    </w:p>
+    <w:p>
+      <w:pPr>
+        <w:rPr>
+          <w:lang w:val="en-US"/>
+        </w:rPr>
+      </w:pPr>
+      <w:r>
+        <w:rPr>
+          <w:lang w:val="en-US"/>
+        </w:rPr>
+        <w:t>Result:</w:t>
+      </w:r>
+    </w:p>
+    <w:p>
+      <w:pPr>
+        <w:rPr>
+          <w:lang w:val="en-US"/>
+        </w:rPr>
+      </w:pPr>
+      <w:r>
+        <w:rPr>
+          <w:lang w:val="en-US"/>
+        </w:rPr>
+        <w:t>There are only two groups in the database which didn’t performed any concert in Spain, but only one has recorded at least one disc with more than 10 songs. This is the id from the group with the genre of the group and the id and name from each of its members:</w:t>
+      </w:r>
+    </w:p>
+    <w:p>
+      <w:pPr>
+        <w:rPr>
+          <w:lang w:val="en-US"/>
+        </w:rPr>
+      </w:pPr>
+      <w:r>
+        <w:rPr>
+          <w:noProof/>
+          <w:lang w:val="en-US"/>
+        </w:rPr>
+        <w:drawing>
+          <wp:inline distT="0" distB="0" distL="0" distR="0">
+            <wp:extent cx="2238687" cy="1057423"/>
+            <wp:effectExtent l="0" t="0" r="0" b="9525"/>
+            <wp:docPr id="72" name="Imagen 72" descr="Imagen que contiene captura de pantalla, pared, interior&#10;&#10;Descripción generada con confianza alta"/>
+            <wp:cNvGraphicFramePr>
+              <a:graphicFrameLocks xmlns:a="http://schemas.openxmlformats.org/drawingml/2006/main" noChangeAspect="1"/>
+            </wp:cNvGraphicFramePr>
+            <a:graphic xmlns:a="http://schemas.openxmlformats.org/drawingml/2006/main">
+              <a:graphicData uri="http://schemas.openxmlformats.org/drawingml/2006/picture">
+                <pic:pic xmlns:pic="http://schemas.openxmlformats.org/drawingml/2006/picture">
+                  <pic:nvPicPr>
+                    <pic:cNvPr id="72" name="6E8E22B.tmp"/>
                     <pic:cNvPicPr/>
                   </pic:nvPicPr>
                   <pic:blipFill>
-                    <a:blip r:embed="rId37"/>
+                    <a:blip r:embed="rId43">
+                      <a:extLst>
+                        <a:ext uri="{28A0092B-C50C-407E-A947-70E740481C1C}">
+                          <a14:useLocalDpi xmlns:a14="http://schemas.microsoft.com/office/drawing/2010/main" val="0"/>
+                        </a:ext>
+                      </a:extLst>
+                    </a:blip>
                     <a:stretch>
                       <a:fillRect/>
                     </a:stretch>
@@ -2843,7 +4485,7 @@
                   <pic:spPr>
                     <a:xfrm>
                       <a:off x="0" y="0"/>
-                      <a:ext cx="2288142" cy="2306054"/>
+                      <a:ext cx="2238687" cy="1057423"/>
                     </a:xfrm>
                     <a:prstGeom prst="rect">
                       <a:avLst/>
@@ -2859,26 +4501,176 @@
     <w:p>
       <w:pPr>
         <w:rPr>
-          <w:lang w:val="en-US"/>
-        </w:rPr>
-      </w:pPr>
-      <w:r>
-        <w:rPr>
-          <w:lang w:val="en-US"/>
-        </w:rPr>
-        <w:t xml:space="preserve">(The same </w:t>
-      </w:r>
-      <w:r>
-        <w:rPr>
-          <w:lang w:val="en-US"/>
-        </w:rPr>
-        <w:t xml:space="preserve">situation happens </w:t>
-      </w:r>
-      <w:r>
-        <w:rPr>
-          <w:lang w:val="en-US"/>
-        </w:rPr>
-        <w:t>as in query 11).</w:t>
+          <w:b/>
+          <w:lang w:val="en-US"/>
+        </w:rPr>
+      </w:pPr>
+      <w:r>
+        <w:rPr>
+          <w:b/>
+          <w:lang w:val="en-US"/>
+        </w:rPr>
+        <w:t>16. Show song names and composer names for groups not performing any concert during 2017.</w:t>
+      </w:r>
+    </w:p>
+    <w:p>
+      <w:pPr>
+        <w:rPr>
+          <w:lang w:val="en-US"/>
+        </w:rPr>
+      </w:pPr>
+      <w:r>
+        <w:rPr>
+          <w:lang w:val="en-US"/>
+        </w:rPr>
+        <w:t>Query:</w:t>
+      </w:r>
+    </w:p>
+    <w:p>
+      <w:pPr>
+        <w:rPr>
+          <w:lang w:val="en-US"/>
+        </w:rPr>
+      </w:pPr>
+      <w:r>
+        <w:rPr>
+          <w:noProof/>
+          <w:lang w:val="en-US"/>
+        </w:rPr>
+        <w:drawing>
+          <wp:inline distT="0" distB="0" distL="0" distR="0">
+            <wp:extent cx="4344006" cy="4010585"/>
+            <wp:effectExtent l="0" t="0" r="0" b="9525"/>
+            <wp:docPr id="73" name="Imagen 73" descr="Imagen que contiene captura de pantalla&#10;&#10;Descripción generada con confianza muy alta"/>
+            <wp:cNvGraphicFramePr>
+              <a:graphicFrameLocks xmlns:a="http://schemas.openxmlformats.org/drawingml/2006/main" noChangeAspect="1"/>
+            </wp:cNvGraphicFramePr>
+            <a:graphic xmlns:a="http://schemas.openxmlformats.org/drawingml/2006/main">
+              <a:graphicData uri="http://schemas.openxmlformats.org/drawingml/2006/picture">
+                <pic:pic xmlns:pic="http://schemas.openxmlformats.org/drawingml/2006/picture">
+                  <pic:nvPicPr>
+                    <pic:cNvPr id="73" name="6E863B2.tmp"/>
+                    <pic:cNvPicPr/>
+                  </pic:nvPicPr>
+                  <pic:blipFill>
+                    <a:blip r:embed="rId44">
+                      <a:extLst>
+                        <a:ext uri="{28A0092B-C50C-407E-A947-70E740481C1C}">
+                          <a14:useLocalDpi xmlns:a14="http://schemas.microsoft.com/office/drawing/2010/main" val="0"/>
+                        </a:ext>
+                      </a:extLst>
+                    </a:blip>
+                    <a:stretch>
+                      <a:fillRect/>
+                    </a:stretch>
+                  </pic:blipFill>
+                  <pic:spPr>
+                    <a:xfrm>
+                      <a:off x="0" y="0"/>
+                      <a:ext cx="4344006" cy="4010585"/>
+                    </a:xfrm>
+                    <a:prstGeom prst="rect">
+                      <a:avLst/>
+                    </a:prstGeom>
+                  </pic:spPr>
+                </pic:pic>
+              </a:graphicData>
+            </a:graphic>
+          </wp:inline>
+        </w:drawing>
+      </w:r>
+    </w:p>
+    <w:p>
+      <w:pPr>
+        <w:rPr>
+          <w:lang w:val="en-US"/>
+        </w:rPr>
+      </w:pPr>
+      <w:r>
+        <w:rPr>
+          <w:lang w:val="en-US"/>
+        </w:rPr>
+        <w:t>Result:</w:t>
+      </w:r>
+    </w:p>
+    <w:p>
+      <w:pPr>
+        <w:rPr>
+          <w:lang w:val="en-US"/>
+        </w:rPr>
+      </w:pPr>
+      <w:r>
+        <w:rPr>
+          <w:lang w:val="en-US"/>
+        </w:rPr>
+        <w:t xml:space="preserve">All the music groups except one have not performed any concert in 2017 and this are the titles of the discs, with its songs and the musician of the group. The songs will be repeated as many times as members of the groups are. </w:t>
+      </w:r>
+      <w:r>
+        <w:rPr>
+          <w:lang w:val="en-US"/>
+        </w:rPr>
+        <w:t xml:space="preserve">From the fifteen discs of the database, fourteen discs are shown as output. For that reason, it will be shown over here </w:t>
+      </w:r>
+      <w:proofErr w:type="gramStart"/>
+      <w:r>
+        <w:rPr>
+          <w:lang w:val="en-US"/>
+        </w:rPr>
+        <w:t>the a</w:t>
+      </w:r>
+      <w:proofErr w:type="gramEnd"/>
+      <w:r>
+        <w:rPr>
+          <w:lang w:val="en-US"/>
+        </w:rPr>
+        <w:t xml:space="preserve"> part of the results obtained.</w:t>
+      </w:r>
+      <w:r>
+        <w:rPr>
+          <w:noProof/>
+          <w:lang w:val="en-US"/>
+        </w:rPr>
+        <w:drawing>
+          <wp:inline distT="0" distB="0" distL="0" distR="0">
+            <wp:extent cx="4229690" cy="4848902"/>
+            <wp:effectExtent l="0" t="0" r="0" b="8890"/>
+            <wp:docPr id="74" name="Imagen 74"/>
+            <wp:cNvGraphicFramePr>
+              <a:graphicFrameLocks xmlns:a="http://schemas.openxmlformats.org/drawingml/2006/main" noChangeAspect="1"/>
+            </wp:cNvGraphicFramePr>
+            <a:graphic xmlns:a="http://schemas.openxmlformats.org/drawingml/2006/main">
+              <a:graphicData uri="http://schemas.openxmlformats.org/drawingml/2006/picture">
+                <pic:pic xmlns:pic="http://schemas.openxmlformats.org/drawingml/2006/picture">
+                  <pic:nvPicPr>
+                    <pic:cNvPr id="74" name="6E8B5D2.tmp"/>
+                    <pic:cNvPicPr/>
+                  </pic:nvPicPr>
+                  <pic:blipFill>
+                    <a:blip r:embed="rId45">
+                      <a:extLst>
+                        <a:ext uri="{28A0092B-C50C-407E-A947-70E740481C1C}">
+                          <a14:useLocalDpi xmlns:a14="http://schemas.microsoft.com/office/drawing/2010/main" val="0"/>
+                        </a:ext>
+                      </a:extLst>
+                    </a:blip>
+                    <a:stretch>
+                      <a:fillRect/>
+                    </a:stretch>
+                  </pic:blipFill>
+                  <pic:spPr>
+                    <a:xfrm>
+                      <a:off x="0" y="0"/>
+                      <a:ext cx="4229690" cy="4848902"/>
+                    </a:xfrm>
+                    <a:prstGeom prst="rect">
+                      <a:avLst/>
+                    </a:prstGeom>
+                  </pic:spPr>
+                </pic:pic>
+              </a:graphicData>
+            </a:graphic>
+          </wp:inline>
+        </w:drawing>
       </w:r>
     </w:p>
     <w:p>
@@ -2912,7 +4704,31 @@
         <w:rPr>
           <w:lang w:val="en-US"/>
         </w:rPr>
-        <w:t>first, we had some problems regarding the creation of tables with foreign keys as we wanted to put as primary keys from other entities, but which have more than one field as primary key. We learnt how it worked, but it wasn’t used at the final version from the database.</w:t>
+        <w:t>first, we had some problems regarding the creation of tables with foreign keys as we wanted to put as primary keys</w:t>
+      </w:r>
+      <w:r>
+        <w:rPr>
+          <w:lang w:val="en-US"/>
+        </w:rPr>
+        <w:t xml:space="preserve">, the primary keys </w:t>
+      </w:r>
+      <w:r>
+        <w:rPr>
+          <w:lang w:val="en-US"/>
+        </w:rPr>
+        <w:t xml:space="preserve">from other entities, but </w:t>
+      </w:r>
+      <w:r>
+        <w:rPr>
+          <w:lang w:val="en-US"/>
+        </w:rPr>
+        <w:t xml:space="preserve">that </w:t>
+      </w:r>
+      <w:r>
+        <w:rPr>
+          <w:lang w:val="en-US"/>
+        </w:rPr>
+        <w:t>have more than one field as primary key. We learnt how it worked, but it wasn’t used at the final version from the database.</w:t>
       </w:r>
     </w:p>
     <w:p>
@@ -2961,7 +4777,13 @@
         <w:rPr>
           <w:lang w:val="en-US"/>
         </w:rPr>
-        <w:t>, and considering the order of how the different insertions needed to be made. Even though we had those problems, finally we could solve them.</w:t>
+        <w:t>;</w:t>
+      </w:r>
+      <w:r>
+        <w:rPr>
+          <w:lang w:val="en-US"/>
+        </w:rPr>
+        <w:t xml:space="preserve"> and considering the order of how the different insertions needed to be made. Even though we had those problems, finally we could solve them.</w:t>
       </w:r>
     </w:p>
     <w:p>
@@ -2980,7 +4802,67 @@
         <w:rPr>
           <w:lang w:val="en-US"/>
         </w:rPr>
-        <w:t>we had a few problems with the command not in at the begging, making us to see that we need to compare with something to get the correct result instead of nothing.</w:t>
+        <w:t xml:space="preserve">we had a few problems with the command </w:t>
+      </w:r>
+      <w:r>
+        <w:rPr>
+          <w:lang w:val="en-US"/>
+        </w:rPr>
+        <w:t>“</w:t>
+      </w:r>
+      <w:r>
+        <w:rPr>
+          <w:lang w:val="en-US"/>
+        </w:rPr>
+        <w:t>not in</w:t>
+      </w:r>
+      <w:r>
+        <w:rPr>
+          <w:lang w:val="en-US"/>
+        </w:rPr>
+        <w:t>”</w:t>
+      </w:r>
+      <w:r>
+        <w:rPr>
+          <w:lang w:val="en-US"/>
+        </w:rPr>
+        <w:t xml:space="preserve"> </w:t>
+      </w:r>
+      <w:r>
+        <w:rPr>
+          <w:lang w:val="en-US"/>
+        </w:rPr>
+        <w:t xml:space="preserve">from MySQL </w:t>
+      </w:r>
+      <w:r>
+        <w:rPr>
+          <w:lang w:val="en-US"/>
+        </w:rPr>
+        <w:t xml:space="preserve">at the begging, making us to see that we need to compare </w:t>
+      </w:r>
+      <w:r>
+        <w:rPr>
+          <w:lang w:val="en-US"/>
+        </w:rPr>
+        <w:t xml:space="preserve">it </w:t>
+      </w:r>
+      <w:r>
+        <w:rPr>
+          <w:lang w:val="en-US"/>
+        </w:rPr>
+        <w:t xml:space="preserve">with something to get the correct result </w:t>
+      </w:r>
+      <w:r>
+        <w:rPr>
+          <w:lang w:val="en-US"/>
+        </w:rPr>
+        <w:t xml:space="preserve">from the query </w:t>
+      </w:r>
+      <w:r>
+        <w:rPr>
+          <w:lang w:val="en-US"/>
+        </w:rPr>
+        <w:t>instead of nothing.</w:t>
       </w:r>
     </w:p>
     <w:sectPr>
@@ -2991,6 +4873,98 @@
     </w:sectPr>
   </w:body>
 </w:document>
+</file>
+
+<file path=word/endnotes.xml><?xml version="1.0" encoding="utf-8"?>
+<w:endnotes xmlns:wpc="http://schemas.microsoft.com/office/word/2010/wordprocessingCanvas" xmlns:cx="http://schemas.microsoft.com/office/drawing/2014/chartex" xmlns:cx1="http://schemas.microsoft.com/office/drawing/2015/9/8/chartex" xmlns:cx2="http://schemas.microsoft.com/office/drawing/2015/10/21/chartex" xmlns:cx3="http://schemas.microsoft.com/office/drawing/2016/5/9/chartex" xmlns:cx4="http://schemas.microsoft.com/office/drawing/2016/5/10/chartex" xmlns:cx5="http://schemas.microsoft.com/office/drawing/2016/5/11/chartex" xmlns:cx6="http://schemas.microsoft.com/office/drawing/2016/5/12/chartex" xmlns:cx7="http://schemas.microsoft.com/office/drawing/2016/5/13/chartex" xmlns:cx8="http://schemas.microsoft.com/office/drawing/2016/5/14/chartex" xmlns:mc="http://schemas.openxmlformats.org/markup-compatibility/2006" xmlns:aink="http://schemas.microsoft.com/office/drawing/2016/ink" xmlns:am3d="http://schemas.microsoft.com/office/drawing/2017/model3d" xmlns:o="urn:schemas-microsoft-com:office:office" xmlns:r="http://schemas.openxmlformats.org/officeDocument/2006/relationships" xmlns:m="http://schemas.openxmlformats.org/officeDocument/2006/math" xmlns:v="urn:schemas-microsoft-com:vml" xmlns:wp14="http://schemas.microsoft.com/office/word/2010/wordprocessingDrawing" xmlns:wp="http://schemas.openxmlformats.org/drawingml/2006/wordprocessingDrawing" xmlns:w10="urn:schemas-microsoft-com:office:word" xmlns:w="http://schemas.openxmlformats.org/wordprocessingml/2006/main" xmlns:w14="http://schemas.microsoft.com/office/word/2010/wordml" xmlns:w15="http://schemas.microsoft.com/office/word/2012/wordml" xmlns:w16cid="http://schemas.microsoft.com/office/word/2016/wordml/cid" xmlns:w16se="http://schemas.microsoft.com/office/word/2015/wordml/symex" xmlns:wpg="http://schemas.microsoft.com/office/word/2010/wordprocessingGroup" xmlns:wpi="http://schemas.microsoft.com/office/word/2010/wordprocessingInk" xmlns:wne="http://schemas.microsoft.com/office/word/2006/wordml" xmlns:wps="http://schemas.microsoft.com/office/word/2010/wordprocessingShape" mc:Ignorable="w14 w15 w16se w16cid wp14">
+  <w:endnote w:type="separator" w:id="-1">
+    <w:p>
+      <w:pPr>
+        <w:spacing w:after="0" w:line="240" w:lineRule="auto"/>
+      </w:pPr>
+      <w:r>
+        <w:separator/>
+      </w:r>
+    </w:p>
+  </w:endnote>
+  <w:endnote w:type="continuationSeparator" w:id="0">
+    <w:p>
+      <w:pPr>
+        <w:spacing w:after="0" w:line="240" w:lineRule="auto"/>
+      </w:pPr>
+      <w:r>
+        <w:continuationSeparator/>
+      </w:r>
+    </w:p>
+  </w:endnote>
+</w:endnotes>
+</file>
+
+<file path=word/footnotes.xml><?xml version="1.0" encoding="utf-8"?>
+<w:footnotes xmlns:wpc="http://schemas.microsoft.com/office/word/2010/wordprocessingCanvas" xmlns:cx="http://schemas.microsoft.com/office/drawing/2014/chartex" xmlns:cx1="http://schemas.microsoft.com/office/drawing/2015/9/8/chartex" xmlns:cx2="http://schemas.microsoft.com/office/drawing/2015/10/21/chartex" xmlns:cx3="http://schemas.microsoft.com/office/drawing/2016/5/9/chartex" xmlns:cx4="http://schemas.microsoft.com/office/drawing/2016/5/10/chartex" xmlns:cx5="http://schemas.microsoft.com/office/drawing/2016/5/11/chartex" xmlns:cx6="http://schemas.microsoft.com/office/drawing/2016/5/12/chartex" xmlns:cx7="http://schemas.microsoft.com/office/drawing/2016/5/13/chartex" xmlns:cx8="http://schemas.microsoft.com/office/drawing/2016/5/14/chartex" xmlns:mc="http://schemas.openxmlformats.org/markup-compatibility/2006" xmlns:aink="http://schemas.microsoft.com/office/drawing/2016/ink" xmlns:am3d="http://schemas.microsoft.com/office/drawing/2017/model3d" xmlns:o="urn:schemas-microsoft-com:office:office" xmlns:r="http://schemas.openxmlformats.org/officeDocument/2006/relationships" xmlns:m="http://schemas.openxmlformats.org/officeDocument/2006/math" xmlns:v="urn:schemas-microsoft-com:vml" xmlns:wp14="http://schemas.microsoft.com/office/word/2010/wordprocessingDrawing" xmlns:wp="http://schemas.openxmlformats.org/drawingml/2006/wordprocessingDrawing" xmlns:w10="urn:schemas-microsoft-com:office:word" xmlns:w="http://schemas.openxmlformats.org/wordprocessingml/2006/main" xmlns:w14="http://schemas.microsoft.com/office/word/2010/wordml" xmlns:w15="http://schemas.microsoft.com/office/word/2012/wordml" xmlns:w16cid="http://schemas.microsoft.com/office/word/2016/wordml/cid" xmlns:w16se="http://schemas.microsoft.com/office/word/2015/wordml/symex" xmlns:wpg="http://schemas.microsoft.com/office/word/2010/wordprocessingGroup" xmlns:wpi="http://schemas.microsoft.com/office/word/2010/wordprocessingInk" xmlns:wne="http://schemas.microsoft.com/office/word/2006/wordml" xmlns:wps="http://schemas.microsoft.com/office/word/2010/wordprocessingShape" mc:Ignorable="w14 w15 w16se w16cid wp14">
+  <w:footnote w:type="separator" w:id="-1">
+    <w:p>
+      <w:pPr>
+        <w:spacing w:after="0" w:line="240" w:lineRule="auto"/>
+      </w:pPr>
+      <w:r>
+        <w:separator/>
+      </w:r>
+    </w:p>
+  </w:footnote>
+  <w:footnote w:type="continuationSeparator" w:id="0">
+    <w:p>
+      <w:pPr>
+        <w:spacing w:after="0" w:line="240" w:lineRule="auto"/>
+      </w:pPr>
+      <w:r>
+        <w:continuationSeparator/>
+      </w:r>
+    </w:p>
+  </w:footnote>
+</w:footnotes>
+</file>
+
+<file path=word/header1.xml><?xml version="1.0" encoding="utf-8"?>
+<w:hdr xmlns:wpc="http://schemas.microsoft.com/office/word/2010/wordprocessingCanvas" xmlns:cx="http://schemas.microsoft.com/office/drawing/2014/chartex" xmlns:cx1="http://schemas.microsoft.com/office/drawing/2015/9/8/chartex" xmlns:cx2="http://schemas.microsoft.com/office/drawing/2015/10/21/chartex" xmlns:cx3="http://schemas.microsoft.com/office/drawing/2016/5/9/chartex" xmlns:cx4="http://schemas.microsoft.com/office/drawing/2016/5/10/chartex" xmlns:cx5="http://schemas.microsoft.com/office/drawing/2016/5/11/chartex" xmlns:cx6="http://schemas.microsoft.com/office/drawing/2016/5/12/chartex" xmlns:cx7="http://schemas.microsoft.com/office/drawing/2016/5/13/chartex" xmlns:cx8="http://schemas.microsoft.com/office/drawing/2016/5/14/chartex" xmlns:mc="http://schemas.openxmlformats.org/markup-compatibility/2006" xmlns:aink="http://schemas.microsoft.com/office/drawing/2016/ink" xmlns:am3d="http://schemas.microsoft.com/office/drawing/2017/model3d" xmlns:o="urn:schemas-microsoft-com:office:office" xmlns:r="http://schemas.openxmlformats.org/officeDocument/2006/relationships" xmlns:m="http://schemas.openxmlformats.org/officeDocument/2006/math" xmlns:v="urn:schemas-microsoft-com:vml" xmlns:wp14="http://schemas.microsoft.com/office/word/2010/wordprocessingDrawing" xmlns:wp="http://schemas.openxmlformats.org/drawingml/2006/wordprocessingDrawing" xmlns:w10="urn:schemas-microsoft-com:office:word" xmlns:w="http://schemas.openxmlformats.org/wordprocessingml/2006/main" xmlns:w14="http://schemas.microsoft.com/office/word/2010/wordml" xmlns:w15="http://schemas.microsoft.com/office/word/2012/wordml" xmlns:w16cid="http://schemas.microsoft.com/office/word/2016/wordml/cid" xmlns:w16se="http://schemas.microsoft.com/office/word/2015/wordml/symex" xmlns:wpg="http://schemas.microsoft.com/office/word/2010/wordprocessingGroup" xmlns:wpi="http://schemas.microsoft.com/office/word/2010/wordprocessingInk" xmlns:wne="http://schemas.microsoft.com/office/word/2006/wordml" xmlns:wps="http://schemas.microsoft.com/office/word/2010/wordprocessingShape" mc:Ignorable="w14 w15 w16se w16cid wp14">
+  <w:p>
+    <w:pPr>
+      <w:pStyle w:val="Encabezado"/>
+      <w:tabs>
+        <w:tab w:val="clear" w:pos="4252"/>
+        <w:tab w:val="clear" w:pos="8504"/>
+      </w:tabs>
+      <w:jc w:val="center"/>
+      <w:rPr>
+        <w:b/>
+      </w:rPr>
+    </w:pPr>
+    <w:r>
+      <w:rPr>
+        <w:b/>
+      </w:rPr>
+      <w:t>PECL2 -Databases I</w:t>
+    </w:r>
+    <w:r>
+      <w:rPr>
+        <w:b/>
+      </w:rPr>
+      <w:tab/>
+    </w:r>
+    <w:r>
+      <w:rPr>
+        <w:b/>
+      </w:rPr>
+      <w:t>Manuel Urbano Rodríguez Schere &amp; Sergio de la Mata Moratilla</w:t>
+    </w:r>
+    <w:r>
+      <w:rPr>
+        <w:b/>
+      </w:rPr>
+      <w:t xml:space="preserve"> 2ºGIC E &amp; 2ºGII E</w:t>
+    </w:r>
+  </w:p>
+</w:hdr>
 </file>
 
 <file path=word/numbering.xml><?xml version="1.0" encoding="utf-8"?>
@@ -3696,6 +5670,50 @@
       <w:contextualSpacing/>
     </w:pPr>
   </w:style>
+  <w:style w:type="paragraph" w:styleId="Encabezado">
+    <w:name w:val="header"/>
+    <w:basedOn w:val="Normal"/>
+    <w:link w:val="EncabezadoCar"/>
+    <w:uiPriority w:val="99"/>
+    <w:unhideWhenUsed/>
+    <w:rsid w:val="00973665"/>
+    <w:pPr>
+      <w:tabs>
+        <w:tab w:val="center" w:pos="4252"/>
+        <w:tab w:val="right" w:pos="8504"/>
+      </w:tabs>
+      <w:spacing w:after="0" w:line="240" w:lineRule="auto"/>
+    </w:pPr>
+  </w:style>
+  <w:style w:type="character" w:customStyle="1" w:styleId="EncabezadoCar">
+    <w:name w:val="Encabezado Car"/>
+    <w:basedOn w:val="Fuentedeprrafopredeter"/>
+    <w:link w:val="Encabezado"/>
+    <w:uiPriority w:val="99"/>
+    <w:rsid w:val="00973665"/>
+  </w:style>
+  <w:style w:type="paragraph" w:styleId="Piedepgina">
+    <w:name w:val="footer"/>
+    <w:basedOn w:val="Normal"/>
+    <w:link w:val="PiedepginaCar"/>
+    <w:uiPriority w:val="99"/>
+    <w:unhideWhenUsed/>
+    <w:rsid w:val="00973665"/>
+    <w:pPr>
+      <w:tabs>
+        <w:tab w:val="center" w:pos="4252"/>
+        <w:tab w:val="right" w:pos="8504"/>
+      </w:tabs>
+      <w:spacing w:after="0" w:line="240" w:lineRule="auto"/>
+    </w:pPr>
+  </w:style>
+  <w:style w:type="character" w:customStyle="1" w:styleId="PiedepginaCar">
+    <w:name w:val="Pie de página Car"/>
+    <w:basedOn w:val="Fuentedeprrafopredeter"/>
+    <w:link w:val="Piedepgina"/>
+    <w:uiPriority w:val="99"/>
+    <w:rsid w:val="00973665"/>
+  </w:style>
 </w:styles>
 </file>
 
@@ -3958,4 +5976,16 @@
     </a:ext>
   </a:extLst>
 </a:theme>
+</file>
+
+<file path=customXml/item1.xml><?xml version="1.0" encoding="utf-8"?>
+<b:Sources xmlns:b="http://schemas.openxmlformats.org/officeDocument/2006/bibliography" xmlns="http://schemas.openxmlformats.org/officeDocument/2006/bibliography" SelectedStyle="\APASixthEditionOfficeOnline.xsl" StyleName="APA" Version="6"/>
+</file>
+
+<file path=customXml/itemProps1.xml><?xml version="1.0" encoding="utf-8"?>
+<ds:datastoreItem xmlns:ds="http://schemas.openxmlformats.org/officeDocument/2006/customXml" ds:itemID="{8664074B-4C40-45C6-86F5-17DB09467D16}">
+  <ds:schemaRefs>
+    <ds:schemaRef ds:uri="http://schemas.openxmlformats.org/officeDocument/2006/bibliography"/>
+  </ds:schemaRefs>
+</ds:datastoreItem>
 </file>
</xml_diff>